<commit_message>
Updated Word Doc with more detail from Alpharetta meeting
</commit_message>
<xml_diff>
--- a/IP-TV-Sw!vel.docx
+++ b/IP-TV-Sw!vel.docx
@@ -321,7 +321,13 @@
       </w:r>
       <w:proofErr w:type="gramEnd"/>
       <w:r>
-        <w:t xml:space="preserve"> video away from RF broadcast video and on the IP network. This allows use of all RF </w:t>
+        <w:t xml:space="preserve"> video awa</w:t>
+      </w:r>
+      <w:r>
+        <w:t>y from RF broadcast video and move to broadcast video over</w:t>
+      </w:r>
+      <w:r>
+        <w:t xml:space="preserve"> the IP network. This allows use of all RF </w:t>
       </w:r>
       <w:proofErr w:type="gramStart"/>
       <w:r>
@@ -329,15 +335,13 @@
       </w:r>
       <w:proofErr w:type="gramEnd"/>
       <w:r>
-        <w:t xml:space="preserve"> for data and removed the need of sharing the RF plant between video and </w:t>
-      </w:r>
-      <w:proofErr w:type="spellStart"/>
-      <w:r>
-        <w:t>docsis</w:t>
-      </w:r>
-      <w:proofErr w:type="spellEnd"/>
-      <w:r>
-        <w:t>.</w:t>
+        <w:t xml:space="preserve"> for data and removed the need of sharing the RF plant b</w:t>
+      </w:r>
+      <w:r>
+        <w:t>e</w:t>
+      </w:r>
+      <w:r>
+        <w:t>tween video and docsis.</w:t>
       </w:r>
     </w:p>
     <w:p>
@@ -401,7 +405,13 @@
         </w:numPr>
       </w:pPr>
       <w:r>
+        <w:t>Market/</w:t>
+      </w:r>
+      <w:r>
         <w:t>Caching</w:t>
+      </w:r>
+      <w:r>
+        <w:t>/Streaming servers</w:t>
       </w:r>
     </w:p>
     <w:p>
@@ -413,7 +423,13 @@
         </w:numPr>
       </w:pPr>
       <w:r>
-        <w:t>Set top</w:t>
+        <w:t>Set T</w:t>
+      </w:r>
+      <w:r>
+        <w:t>op</w:t>
+      </w:r>
+      <w:r>
+        <w:t xml:space="preserve"> Box (STB)</w:t>
       </w:r>
     </w:p>
     <w:p>
@@ -426,10 +442,40 @@
         <w:pStyle w:val="Content"/>
       </w:pPr>
       <w:r>
-        <w:t>The back office, origin and transcoding are all located at the same location under the current design. After the video is transcoded it is pushed out to the market caches. These caches get one push of this video for each bit rate.</w:t>
+        <w:t xml:space="preserve">The back office, origin and transcoding are all located at the same location under the current design. After the video is transcoded it is pushed out to the market </w:t>
+      </w:r>
+      <w:r>
+        <w:t>Streamers</w:t>
+      </w:r>
+      <w:r>
+        <w:t xml:space="preserve">. These </w:t>
+      </w:r>
+      <w:r>
+        <w:t>Strea</w:t>
+      </w:r>
+      <w:r>
+        <w:t>m</w:t>
+      </w:r>
+      <w:r>
+        <w:t>ers</w:t>
+      </w:r>
+      <w:r>
+        <w:t xml:space="preserve"> get one push of this video for each bit rate.</w:t>
       </w:r>
       <w:r>
         <w:t xml:space="preserve"> </w:t>
+      </w:r>
+      <w:r>
+        <w:t>The broadcast video is sent out of the tran</w:t>
+      </w:r>
+      <w:r>
+        <w:t>s</w:t>
+      </w:r>
+      <w:r>
+        <w:t xml:space="preserve">coding servers via multicast to the Market servers/Streamers. </w:t>
+      </w:r>
+      <w:r>
+        <w:t>The VOD content is sent via Unicast.</w:t>
       </w:r>
     </w:p>
     <w:p>
@@ -442,7 +488,70 @@
         <w:pStyle w:val="Content"/>
       </w:pPr>
       <w:r>
-        <w:t>The Caches will be located in each Hub H location. The Caches store the video and they supply the video to the user when it is requested. This is live with a slight buffer delay for linear TV streams. The Caches will send the video streams to the set top boxes. At this point this is a unicast operation.</w:t>
+        <w:t xml:space="preserve">The </w:t>
+      </w:r>
+      <w:r>
+        <w:t>Market servers and Streaming servers</w:t>
+      </w:r>
+      <w:r>
+        <w:t xml:space="preserve"> will be located in each Hub H location. The </w:t>
+      </w:r>
+      <w:r>
+        <w:t>Strea</w:t>
+      </w:r>
+      <w:r>
+        <w:t>m</w:t>
+      </w:r>
+      <w:r>
+        <w:t>ers</w:t>
+      </w:r>
+      <w:r>
+        <w:t xml:space="preserve"> store the </w:t>
+      </w:r>
+      <w:r>
+        <w:t>VOD</w:t>
+      </w:r>
+      <w:r>
+        <w:t xml:space="preserve"> and they supply </w:t>
+      </w:r>
+      <w:r>
+        <w:t>VOD</w:t>
+      </w:r>
+      <w:r>
+        <w:t xml:space="preserve"> to the </w:t>
+      </w:r>
+      <w:r>
+        <w:t>STB</w:t>
+      </w:r>
+      <w:r>
+        <w:t xml:space="preserve"> when it is requested. </w:t>
+      </w:r>
+      <w:r>
+        <w:t xml:space="preserve">The Streamers will send the broadcast video directly to the STBs viewing that stream as soon as it arrives from the transcoders. </w:t>
+      </w:r>
+      <w:r>
+        <w:t>There will be buffering of this video in the Streamers to accommodate trick play.</w:t>
+      </w:r>
+      <w:r>
+        <w:t xml:space="preserve"> </w:t>
+      </w:r>
+      <w:r>
+        <w:t xml:space="preserve">The </w:t>
+      </w:r>
+      <w:r>
+        <w:t xml:space="preserve">Streamers </w:t>
+      </w:r>
+      <w:r>
+        <w:t xml:space="preserve">will send the video streams to the </w:t>
+      </w:r>
+      <w:r>
+        <w:t>STB</w:t>
+      </w:r>
+      <w:r>
+        <w:t>. At this point this is a unicast operation.</w:t>
+      </w:r>
+      <w:r>
+        <w:t xml:space="preserve"> The vendor is looking into Multicast for the broadcast video streams to the STB.</w:t>
       </w:r>
     </w:p>
     <w:p>
@@ -455,69 +564,52 @@
         <w:pStyle w:val="Content"/>
       </w:pPr>
       <w:r>
-        <w:t>The set top boxes located at customer sites will be the source of the customer request for vi</w:t>
-      </w:r>
-      <w:r>
-        <w:t>d</w:t>
-      </w:r>
-      <w:r>
-        <w:t xml:space="preserve">eo. The request will be passed up stream to the back office </w:t>
-      </w:r>
-      <w:r>
-        <w:rPr>
-          <w:highlight w:val="yellow"/>
-        </w:rPr>
-        <w:t>(Via the Cache?)</w:t>
-      </w:r>
-      <w:r>
-        <w:rPr>
-          <w:highlight w:val="yellow"/>
-        </w:rPr>
+        <w:t xml:space="preserve">The </w:t>
+      </w:r>
+      <w:r>
+        <w:t>STB</w:t>
+      </w:r>
+      <w:r>
+        <w:t xml:space="preserve"> located at customer sites will be the source of the customer request for video. The r</w:t>
+      </w:r>
+      <w:r>
+        <w:t>e</w:t>
+      </w:r>
+      <w:r>
+        <w:t xml:space="preserve">quest will be passed up stream </w:t>
+      </w:r>
+      <w:r>
+        <w:t>from the STB</w:t>
+      </w:r>
+      <w:r>
+        <w:t xml:space="preserve"> to the market servers at the local Hub H</w:t>
+      </w:r>
+      <w:r>
         <w:t>.</w:t>
       </w:r>
       <w:r>
+        <w:t xml:space="preserve"> The market servers will connect to either the billing system or the Back Office to authorize the playback. </w:t>
+      </w:r>
+      <w:r>
         <w:t xml:space="preserve"> </w:t>
       </w:r>
       <w:r>
-        <w:t xml:space="preserve">The back office will then signal the </w:t>
-      </w:r>
-      <w:r>
-        <w:t xml:space="preserve">cache to allow the stream to the set top and the stream will begin. </w:t>
-      </w:r>
-      <w:r>
-        <w:rPr>
-          <w:highlight w:val="yellow"/>
-        </w:rPr>
-        <w:t>(</w:t>
-      </w:r>
-      <w:proofErr w:type="spellStart"/>
-      <w:r>
-        <w:rPr>
-          <w:highlight w:val="yellow"/>
-        </w:rPr>
-        <w:t>De</w:t>
-      </w:r>
-      <w:r>
-        <w:rPr>
-          <w:highlight w:val="yellow"/>
-        </w:rPr>
-        <w:t>a</w:t>
-      </w:r>
-      <w:r>
-        <w:rPr>
-          <w:highlight w:val="yellow"/>
-        </w:rPr>
-        <w:t>tails</w:t>
-      </w:r>
-      <w:proofErr w:type="spellEnd"/>
-      <w:r>
-        <w:rPr>
-          <w:highlight w:val="yellow"/>
-        </w:rPr>
-        <w:t xml:space="preserve"> Needed)</w:t>
-      </w:r>
-      <w:r>
-        <w:t xml:space="preserve"> The stream will consume 5Mbps to each set top box on average, with bursts up to 24Mbps. </w:t>
+        <w:t>Assuming the playback is authorized then the Market server, which is also the streaming server, will begin sending the stream.</w:t>
+      </w:r>
+      <w:r>
+        <w:t xml:space="preserve"> The stream will con</w:t>
+      </w:r>
+      <w:r>
+        <w:t>sume 5</w:t>
+      </w:r>
+      <w:r>
+        <w:t>Mbps to each set top box on aver</w:t>
+      </w:r>
+      <w:r>
+        <w:t>age, with bursts up to 6</w:t>
+      </w:r>
+      <w:r>
+        <w:t xml:space="preserve">Mbps. </w:t>
       </w:r>
       <w:r>
         <w:t>A hub, with 500 Sw</w:t>
@@ -538,6 +630,9 @@
       </w:r>
       <w:r>
         <w:t xml:space="preserve"> can generate 7.5Gbps of traffic to that hub site and out to the CMTS Customers.</w:t>
+      </w:r>
+      <w:r>
+        <w:t xml:space="preserve"> This process and the results are similar for both VOD and broadcast video playback.</w:t>
       </w:r>
     </w:p>
     <w:p>
@@ -550,7 +645,6 @@
         <w:pStyle w:val="Content"/>
       </w:pPr>
     </w:p>
-    <w:bookmarkStart w:id="0" w:name="_GoBack"/>
     <w:p>
       <w:pPr>
         <w:pStyle w:val="Content"/>
@@ -579,10 +673,9 @@
           <v:shape id="_x0000_i1025" type="#_x0000_t75" style="width:294.35pt;height:219.2pt" o:ole="">
             <v:imagedata r:id="rId10" o:title=""/>
           </v:shape>
-          <o:OLEObject Type="Embed" ProgID="Visio.Drawing.15" ShapeID="_x0000_i1025" DrawAspect="Content" ObjectID="_1528622202" r:id="rId11"/>
+          <o:OLEObject Type="Embed" ProgID="Visio.Drawing.15" ShapeID="_x0000_i1025" DrawAspect="Content" ObjectID="_1529404949" r:id="rId11"/>
         </w:object>
       </w:r>
-      <w:bookmarkEnd w:id="0"/>
     </w:p>
     <w:p>
       <w:pPr>
@@ -605,15 +698,7 @@
       </w:r>
       <w:proofErr w:type="gramEnd"/>
       <w:r>
-        <w:t xml:space="preserve">, each 10K households equates to 500 Sw!vel households. 500 households can amount to 7.5Gbps of unicast traffic. So a market with 5 hubs plus the head end would have 5 x 7.5Gbps leaving the Head End cache cluster and another 7.5Gbps going directly into the </w:t>
-      </w:r>
-      <w:proofErr w:type="spellStart"/>
-      <w:r>
-        <w:t>docsis</w:t>
-      </w:r>
-      <w:proofErr w:type="spellEnd"/>
-      <w:r>
-        <w:t xml:space="preserve"> plant at the head end itself. This amounts to 45Gbps from the cache cluster and 37.5Gbps, in aggregate, leaving the Head end going to the hub sites. </w:t>
+        <w:t xml:space="preserve">, each 10K households equates to 500 Sw!vel households. 500 households can amount to 7.5Gbps of unicast traffic. So a market with 5 hubs plus the head end would have 5 x 7.5Gbps leaving the Head End cache cluster and another 7.5Gbps going directly into the docsis plant at the head end itself. This amounts to 45Gbps from the cache cluster and 37.5Gbps, in aggregate, leaving the Head end going to the hub sites. </w:t>
       </w:r>
     </w:p>
     <w:p>
@@ -648,24 +733,49 @@
       </w:r>
       <w:proofErr w:type="gramEnd"/>
       <w:r>
-        <w:t xml:space="preserve"> customers in a given market/Head End before we will want to be augmenting capacity.</w:t>
+        <w:t xml:space="preserve"> </w:t>
+      </w:r>
+      <w:r>
+        <w:t>STBs</w:t>
+      </w:r>
+      <w:r>
+        <w:t xml:space="preserve"> in a given ma</w:t>
+      </w:r>
+      <w:r>
+        <w:t>r</w:t>
+      </w:r>
+      <w:r>
+        <w:t>ket/Head End before we will want to be augmenting capacity.</w:t>
       </w:r>
     </w:p>
     <w:p>
       <w:pPr>
-        <w:pStyle w:val="Heading3"/>
-      </w:pPr>
-      <w:r>
-        <w:t>Capacity Planning</w:t>
+        <w:pStyle w:val="Content"/>
+      </w:pPr>
+      <w:r>
+        <w:t>Each 2000 STBs planned at a hub will need an additional 10G of redundant capacity to that hub from its Head End.</w:t>
       </w:r>
     </w:p>
     <w:p>
       <w:pPr>
+        <w:pStyle w:val="Heading3"/>
+      </w:pPr>
+      <w:r>
+        <w:t>Capacity Planning</w:t>
+      </w:r>
+    </w:p>
+    <w:p>
+      <w:pPr>
         <w:pStyle w:val="Content"/>
       </w:pPr>
       <w:r>
         <w:t>Overall, there will be many markets where the connectivity from the head end to the hubs will need to be increased ahead of normal organic growth.</w:t>
       </w:r>
+      <w:r>
+        <w:t xml:space="preserve"> A ring market such as Huntsville will need 10G added to the ring for each 2000 STBs at any hub. A hub and spoke market such as Pinellas will need an additional 10G on each of its redundant paths for each 2000 STBs. </w:t>
+      </w:r>
+      <w:bookmarkStart w:id="0" w:name="_GoBack"/>
+      <w:bookmarkEnd w:id="0"/>
     </w:p>
     <w:sectPr>
       <w:headerReference w:type="even" r:id="rId12"/>

</xml_diff>

<commit_message>
more detail added about management access
</commit_message>
<xml_diff>
--- a/IP-TV-Sw!vel.docx
+++ b/IP-TV-Sw!vel.docx
@@ -472,7 +472,13 @@
         <w:t>s</w:t>
       </w:r>
       <w:r>
-        <w:t xml:space="preserve">coding servers via multicast to the Market servers/Streamers. </w:t>
+        <w:t>coding servers via multicast</w:t>
+      </w:r>
+      <w:r>
+        <w:t>, over NG-MVPN LSPs,</w:t>
+      </w:r>
+      <w:r>
+        <w:t xml:space="preserve"> to the Market servers/Streamers. </w:t>
       </w:r>
       <w:r>
         <w:t>The VOD content is sent via Unicast.</w:t>
@@ -573,10 +579,7 @@
         <w:t xml:space="preserve"> located at customer sites will be the source of the customer request for video. The r</w:t>
       </w:r>
       <w:r>
-        <w:t>e</w:t>
-      </w:r>
-      <w:r>
-        <w:t xml:space="preserve">quest will be passed up stream </w:t>
+        <w:t xml:space="preserve">equest will be passed up stream </w:t>
       </w:r>
       <w:r>
         <w:t>from the STB</w:t>
@@ -597,7 +600,10 @@
         <w:t>Assuming the playback is authorized then the Market server, which is also the streaming server, will begin sending the stream.</w:t>
       </w:r>
       <w:r>
-        <w:t xml:space="preserve"> The stream will con</w:t>
+        <w:t xml:space="preserve"> The stream will co</w:t>
+      </w:r>
+      <w:r>
+        <w:t>n</w:t>
       </w:r>
       <w:r>
         <w:t>sume 5</w:t>
@@ -673,7 +679,7 @@
           <v:shape id="_x0000_i1025" type="#_x0000_t75" style="width:294.35pt;height:219.2pt" o:ole="">
             <v:imagedata r:id="rId10" o:title=""/>
           </v:shape>
-          <o:OLEObject Type="Embed" ProgID="Visio.Drawing.15" ShapeID="_x0000_i1025" DrawAspect="Content" ObjectID="_1529404949" r:id="rId11"/>
+          <o:OLEObject Type="Embed" ProgID="Visio.Drawing.15" ShapeID="_x0000_i1025" DrawAspect="Content" ObjectID="_1529411255" r:id="rId11"/>
         </w:object>
       </w:r>
     </w:p>
@@ -769,10 +775,152 @@
         <w:pStyle w:val="Content"/>
       </w:pPr>
       <w:r>
-        <w:t>Overall, there will be many markets where the connectivity from the head end to the hubs will need to be increased ahead of normal organic growth.</w:t>
+        <w:t>Overall, there will be many markets where the connectivity from the head end to the hubs will need to be i</w:t>
+      </w:r>
+      <w:r>
+        <w:t>n</w:t>
+      </w:r>
+      <w:r>
+        <w:t>creased ahead of normal organic growth.</w:t>
       </w:r>
       <w:r>
         <w:t xml:space="preserve"> A ring market such as Huntsville will need 10G added to the ring for each 2000 STBs at any hub. A hub and spoke market such as Pinellas will need an additional 10G on each of its redundant paths for each 2000 STBs. </w:t>
+      </w:r>
+    </w:p>
+    <w:p>
+      <w:pPr>
+        <w:pStyle w:val="Content"/>
+      </w:pPr>
+    </w:p>
+    <w:p>
+      <w:pPr>
+        <w:pStyle w:val="Heading3"/>
+      </w:pPr>
+      <w:r>
+        <w:t>Management Network</w:t>
+      </w:r>
+    </w:p>
+    <w:p>
+      <w:pPr>
+        <w:pStyle w:val="Content"/>
+      </w:pPr>
+      <w:r>
+        <w:t xml:space="preserve">Management of these servers will be based on an L3 VPN. At the Head End this will be represented by an L3VPN connected to a </w:t>
+      </w:r>
+      <w:proofErr w:type="spellStart"/>
+      <w:r>
+        <w:t>vlan</w:t>
+      </w:r>
+      <w:proofErr w:type="spellEnd"/>
+      <w:r>
+        <w:t xml:space="preserve"> on the primary EX stack. Each server will get a ma</w:t>
+      </w:r>
+      <w:r>
+        <w:t>n</w:t>
+      </w:r>
+      <w:r>
+        <w:t>agement port. We should start with each Head End having a /27 worth of space for the ma</w:t>
+      </w:r>
+      <w:r>
+        <w:t>n</w:t>
+      </w:r>
+      <w:r>
+        <w:t xml:space="preserve">agement of the </w:t>
+      </w:r>
+      <w:proofErr w:type="spellStart"/>
+      <w:r>
+        <w:t>eVUE</w:t>
+      </w:r>
+      <w:proofErr w:type="spellEnd"/>
+      <w:r>
+        <w:t xml:space="preserve"> servers.</w:t>
+      </w:r>
+      <w:r>
+        <w:t xml:space="preserve"> This can be rfc1918 space.</w:t>
+      </w:r>
+      <w:r>
+        <w:t xml:space="preserve"> The core equipment within the MDC should have a /25.</w:t>
+      </w:r>
+    </w:p>
+    <w:p>
+      <w:pPr>
+        <w:pStyle w:val="Content"/>
+      </w:pPr>
+    </w:p>
+    <w:p>
+      <w:pPr>
+        <w:pStyle w:val="Content"/>
+      </w:pPr>
+      <w:r>
+        <w:lastRenderedPageBreak/>
+        <w:t>This L3VPN should be connected to either the corporate firewalls in Columbus, Oh and West Point, Ga or new firewalls should be rolled out for this type of management network.</w:t>
+      </w:r>
+      <w:r>
+        <w:t xml:space="preserve"> This needs to be discussed as a long term issue for this and other projects.</w:t>
+      </w:r>
+      <w:r>
+        <w:t xml:space="preserve"> These firewalls will need to allow certain corporate users as well as corp VPN </w:t>
+      </w:r>
+      <w:proofErr w:type="gramStart"/>
+      <w:r>
+        <w:t>users</w:t>
+      </w:r>
+      <w:proofErr w:type="gramEnd"/>
+      <w:r>
+        <w:t xml:space="preserve"> access to the </w:t>
+      </w:r>
+      <w:r>
+        <w:t>management L3VPN but also point to Point VPNs to the manufacturers offices for their a</w:t>
+      </w:r>
+      <w:r>
+        <w:t>c</w:t>
+      </w:r>
+      <w:r>
+        <w:t>cess.</w:t>
+      </w:r>
+    </w:p>
+    <w:p/>
+    <w:p>
+      <w:pPr>
+        <w:pStyle w:val="Heading3"/>
+      </w:pPr>
+      <w:r>
+        <w:t>Content Network</w:t>
+      </w:r>
+    </w:p>
+    <w:p>
+      <w:pPr>
+        <w:pStyle w:val="Content"/>
+      </w:pPr>
+      <w:r>
+        <w:t>The content interfaces of these servers will be 10G ports directly attached to MX routers.</w:t>
+      </w:r>
+      <w:r>
+        <w:t xml:space="preserve"> These servers are running Linux and using IP Tables t</w:t>
+      </w:r>
+      <w:r>
+        <w:t>o protect themselves. Each of these inte</w:t>
+      </w:r>
+      <w:r>
+        <w:t>r</w:t>
+      </w:r>
+      <w:r>
+        <w:t>faces is capable of running a</w:t>
+      </w:r>
+      <w:r>
+        <w:t xml:space="preserve"> full 10Gbps, so they need line-</w:t>
+      </w:r>
+      <w:r>
+        <w:t>rate interfaces.</w:t>
+      </w:r>
+      <w:r>
+        <w:t xml:space="preserve"> They should be a</w:t>
+      </w:r>
+      <w:r>
+        <w:t>c</w:t>
+      </w:r>
+      <w:r>
+        <w:t>cessed only by STBs within the market. But they can be accessed from any of the markets hubs and will be load balanced based on server load. They will also be sent content updates and Broadcast video streams from the VOD and Encoding servers based in the MDCs. So there will be a number of unicast pushes nightly, during scheduled off-peak hours, to these servers from the MDC servers and 24/7 there will be a multicast push for the broadcast video streams.</w:t>
       </w:r>
       <w:bookmarkStart w:id="0" w:name="_GoBack"/>
       <w:bookmarkEnd w:id="0"/>
@@ -3275,12 +3423,12 @@
     <w:name w:val="Content"/>
     <w:basedOn w:val="Normal"/>
     <w:link w:val="ContentChar"/>
+    <w:autoRedefine/>
     <w:qFormat/>
-    <w:rsid w:val="008A1E54"/>
+    <w:rsid w:val="005A076B"/>
     <w:rPr>
       <w:rFonts w:ascii="Calibri" w:eastAsia="Calibri" w:hAnsi="Calibri" w:cs="Calibri"/>
       <w:bCs/>
-      <w:sz w:val="28"/>
       <w:szCs w:val="28"/>
     </w:rPr>
   </w:style>
@@ -3309,11 +3457,11 @@
   <w:style w:type="character" w:customStyle="1" w:styleId="ContentChar">
     <w:name w:val="Content Char"/>
     <w:link w:val="Content"/>
-    <w:rsid w:val="008A1E54"/>
+    <w:rsid w:val="005A076B"/>
     <w:rPr>
       <w:rFonts w:ascii="Calibri" w:eastAsia="Calibri" w:hAnsi="Calibri" w:cs="Calibri"/>
       <w:bCs/>
-      <w:sz w:val="28"/>
+      <w:sz w:val="24"/>
       <w:szCs w:val="28"/>
     </w:rPr>
   </w:style>
@@ -3998,12 +4146,12 @@
     <w:name w:val="Content"/>
     <w:basedOn w:val="Normal"/>
     <w:link w:val="ContentChar"/>
+    <w:autoRedefine/>
     <w:qFormat/>
-    <w:rsid w:val="008A1E54"/>
+    <w:rsid w:val="005A076B"/>
     <w:rPr>
       <w:rFonts w:ascii="Calibri" w:eastAsia="Calibri" w:hAnsi="Calibri" w:cs="Calibri"/>
       <w:bCs/>
-      <w:sz w:val="28"/>
       <w:szCs w:val="28"/>
     </w:rPr>
   </w:style>
@@ -4032,11 +4180,11 @@
   <w:style w:type="character" w:customStyle="1" w:styleId="ContentChar">
     <w:name w:val="Content Char"/>
     <w:link w:val="Content"/>
-    <w:rsid w:val="008A1E54"/>
+    <w:rsid w:val="005A076B"/>
     <w:rPr>
       <w:rFonts w:ascii="Calibri" w:eastAsia="Calibri" w:hAnsi="Calibri" w:cs="Calibri"/>
       <w:bCs/>
-      <w:sz w:val="28"/>
+      <w:sz w:val="24"/>
       <w:szCs w:val="28"/>
     </w:rPr>
   </w:style>

</xml_diff>

<commit_message>
Updates to Visio and visio added to word doc.
</commit_message>
<xml_diff>
--- a/IP-TV-Sw!vel.docx
+++ b/IP-TV-Sw!vel.docx
@@ -1,12 +1,12 @@
 
 <file path=word/document.xml><?xml version="1.0" encoding="utf-8"?>
-<w:document xmlns:wpc="http://schemas.microsoft.com/office/word/2010/wordprocessingCanvas" xmlns:mc="http://schemas.openxmlformats.org/markup-compatibility/2006" xmlns:o="urn:schemas-microsoft-com:office:office" xmlns:r="http://schemas.openxmlformats.org/officeDocument/2006/relationships" xmlns:m="http://schemas.openxmlformats.org/officeDocument/2006/math" xmlns:v="urn:schemas-microsoft-com:vml" xmlns:wp14="http://schemas.microsoft.com/office/word/2010/wordprocessingDrawing" xmlns:wp="http://schemas.openxmlformats.org/drawingml/2006/wordprocessingDrawing" xmlns:w10="urn:schemas-microsoft-com:office:word" xmlns:w="http://schemas.openxmlformats.org/wordprocessingml/2006/main" xmlns:w14="http://schemas.microsoft.com/office/word/2010/wordml" xmlns:wpg="http://schemas.microsoft.com/office/word/2010/wordprocessingGroup" xmlns:wpi="http://schemas.microsoft.com/office/word/2010/wordprocessingInk" xmlns:wne="http://schemas.microsoft.com/office/word/2006/wordml" xmlns:wps="http://schemas.microsoft.com/office/word/2010/wordprocessingShape" mc:Ignorable="w14 wp14">
+<w:document xmlns:wpc="http://schemas.microsoft.com/office/word/2010/wordprocessingCanvas" xmlns:mc="http://schemas.openxmlformats.org/markup-compatibility/2006" xmlns:o="urn:schemas-microsoft-com:office:office" xmlns:r="http://schemas.openxmlformats.org/officeDocument/2006/relationships" xmlns:m="http://schemas.openxmlformats.org/officeDocument/2006/math" xmlns:v="urn:schemas-microsoft-com:vml" xmlns:wp14="http://schemas.microsoft.com/office/word/2010/wordprocessingDrawing" xmlns:wp="http://schemas.openxmlformats.org/drawingml/2006/wordprocessingDrawing" xmlns:w10="urn:schemas-microsoft-com:office:word" xmlns:w="http://schemas.openxmlformats.org/wordprocessingml/2006/main" xmlns:w14="http://schemas.microsoft.com/office/word/2010/wordml" xmlns:w15="http://schemas.microsoft.com/office/word/2012/wordml" xmlns:wpg="http://schemas.microsoft.com/office/word/2010/wordprocessingGroup" xmlns:wpi="http://schemas.microsoft.com/office/word/2010/wordprocessingInk" xmlns:wne="http://schemas.microsoft.com/office/word/2006/wordml" xmlns:wps="http://schemas.microsoft.com/office/word/2010/wordprocessingShape" mc:Ignorable="w14 w15 wp14">
   <w:body>
     <w:p>
       <w:pPr>
         <w:pStyle w:val="ATT1ptspacer"/>
         <w:sectPr>
-          <w:headerReference w:type="default" r:id="rId8"/>
+          <w:headerReference w:type="default" r:id="rId7"/>
           <w:pgSz w:w="12240" w:h="15840" w:code="1"/>
           <w:pgMar w:top="5211" w:right="1627" w:bottom="1800" w:left="1627" w:header="144" w:footer="144" w:gutter="0"/>
           <w:cols w:space="720"/>
@@ -43,7 +43,7 @@
                     </pic:cNvPicPr>
                   </pic:nvPicPr>
                   <pic:blipFill>
-                    <a:blip r:embed="rId9">
+                    <a:blip r:embed="rId8">
                       <a:extLst>
                         <a:ext uri="{28A0092B-C50C-407E-A947-70E740481C1C}">
                           <a14:useLocalDpi xmlns:a14="http://schemas.microsoft.com/office/drawing/2010/main" val="0"/>
@@ -103,7 +103,7 @@
                     </pic:cNvPicPr>
                   </pic:nvPicPr>
                   <pic:blipFill>
-                    <a:blip r:embed="rId9">
+                    <a:blip r:embed="rId8">
                       <a:extLst>
                         <a:ext uri="{28A0092B-C50C-407E-A947-70E740481C1C}">
                           <a14:useLocalDpi xmlns:a14="http://schemas.microsoft.com/office/drawing/2010/main" val="0"/>
@@ -212,7 +212,6 @@
                                 <w:sz w:val="72"/>
                               </w:rPr>
                             </w:pPr>
-                            <w:proofErr w:type="gramStart"/>
                             <w:r>
                               <w:rPr>
                                 <w:rFonts w:ascii="Verdana" w:hAnsi="Verdana"/>
@@ -220,7 +219,6 @@
                               </w:rPr>
                               <w:t>IP Video and its bandwidth requirements.</w:t>
                             </w:r>
-                            <w:proofErr w:type="gramEnd"/>
                           </w:p>
                           <w:p>
                             <w:pPr>
@@ -261,7 +259,6 @@
                           <w:sz w:val="72"/>
                         </w:rPr>
                       </w:pPr>
-                      <w:proofErr w:type="gramStart"/>
                       <w:r>
                         <w:rPr>
                           <w:rFonts w:ascii="Verdana" w:hAnsi="Verdana"/>
@@ -269,7 +266,6 @@
                         </w:rPr>
                         <w:t>IP Video and its bandwidth requirements.</w:t>
                       </w:r>
-                      <w:proofErr w:type="gramEnd"/>
                     </w:p>
                     <w:p>
                       <w:pPr>
@@ -313,35 +309,13 @@
         <w:pStyle w:val="Content"/>
       </w:pPr>
       <w:r>
-        <w:t xml:space="preserve">The plan is to </w:t>
-      </w:r>
-      <w:proofErr w:type="gramStart"/>
-      <w:r>
-        <w:t>migrate</w:t>
-      </w:r>
-      <w:proofErr w:type="gramEnd"/>
-      <w:r>
-        <w:t xml:space="preserve"> video awa</w:t>
+        <w:t>The plan is to migrate video awa</w:t>
       </w:r>
       <w:r>
         <w:t>y from RF broadcast video and move to broadcast video over</w:t>
       </w:r>
       <w:r>
-        <w:t xml:space="preserve"> the IP network. This allows use of all RF </w:t>
-      </w:r>
-      <w:proofErr w:type="gramStart"/>
-      <w:r>
-        <w:t>spectrum</w:t>
-      </w:r>
-      <w:proofErr w:type="gramEnd"/>
-      <w:r>
-        <w:t xml:space="preserve"> for data and removed the need of sharing the RF plant b</w:t>
-      </w:r>
-      <w:r>
-        <w:t>e</w:t>
-      </w:r>
-      <w:r>
-        <w:t>tween video and docsis.</w:t>
+        <w:t xml:space="preserve"> the IP network. This allows use of all RF spectrum for data and removed the need of sharing the RF plant between video and docsis.</w:t>
       </w:r>
     </w:p>
     <w:p>
@@ -352,311 +326,10 @@
         <w:t>IP Video design</w:t>
       </w:r>
     </w:p>
-    <w:p>
-      <w:pPr>
-        <w:pStyle w:val="Content"/>
-      </w:pPr>
-      <w:r>
-        <w:t>The design is broken up into a few components. These are:</w:t>
-      </w:r>
-    </w:p>
-    <w:p>
-      <w:pPr>
-        <w:pStyle w:val="Content"/>
-        <w:numPr>
-          <w:ilvl w:val="0"/>
-          <w:numId w:val="18"/>
-        </w:numPr>
-      </w:pPr>
-      <w:r>
-        <w:t>Back office</w:t>
-      </w:r>
-    </w:p>
-    <w:p>
-      <w:pPr>
-        <w:pStyle w:val="Content"/>
-        <w:numPr>
-          <w:ilvl w:val="0"/>
-          <w:numId w:val="18"/>
-        </w:numPr>
-      </w:pPr>
-      <w:r>
-        <w:t>Origin</w:t>
-      </w:r>
-    </w:p>
-    <w:p>
-      <w:pPr>
-        <w:pStyle w:val="Content"/>
-        <w:numPr>
-          <w:ilvl w:val="0"/>
-          <w:numId w:val="18"/>
-        </w:numPr>
-      </w:pPr>
-      <w:r>
-        <w:t>Transcoding</w:t>
-      </w:r>
-    </w:p>
-    <w:p>
-      <w:pPr>
-        <w:pStyle w:val="Content"/>
-        <w:numPr>
-          <w:ilvl w:val="0"/>
-          <w:numId w:val="18"/>
-        </w:numPr>
-      </w:pPr>
-      <w:r>
-        <w:t>Market/</w:t>
-      </w:r>
-      <w:r>
-        <w:t>Caching</w:t>
-      </w:r>
-      <w:r>
-        <w:t>/Streaming servers</w:t>
-      </w:r>
-    </w:p>
-    <w:p>
-      <w:pPr>
-        <w:pStyle w:val="Content"/>
-        <w:numPr>
-          <w:ilvl w:val="0"/>
-          <w:numId w:val="18"/>
-        </w:numPr>
-      </w:pPr>
-      <w:r>
-        <w:t>Set T</w:t>
-      </w:r>
-      <w:r>
-        <w:t>op</w:t>
-      </w:r>
-      <w:r>
-        <w:t xml:space="preserve"> Box (STB)</w:t>
-      </w:r>
-    </w:p>
-    <w:p>
-      <w:pPr>
-        <w:pStyle w:val="Content"/>
-      </w:pPr>
-    </w:p>
-    <w:p>
-      <w:pPr>
-        <w:pStyle w:val="Content"/>
-      </w:pPr>
-      <w:r>
-        <w:t xml:space="preserve">The back office, origin and transcoding are all located at the same location under the current design. After the video is transcoded it is pushed out to the market </w:t>
-      </w:r>
-      <w:r>
-        <w:t>Streamers</w:t>
-      </w:r>
-      <w:r>
-        <w:t xml:space="preserve">. These </w:t>
-      </w:r>
-      <w:r>
-        <w:t>Strea</w:t>
-      </w:r>
-      <w:r>
-        <w:t>m</w:t>
-      </w:r>
-      <w:r>
-        <w:t>ers</w:t>
-      </w:r>
-      <w:r>
-        <w:t xml:space="preserve"> get one push of this video for each bit rate.</w:t>
-      </w:r>
-      <w:r>
-        <w:t xml:space="preserve"> </w:t>
-      </w:r>
-      <w:r>
-        <w:t>The broadcast video is sent out of the tran</w:t>
-      </w:r>
-      <w:r>
-        <w:t>s</w:t>
-      </w:r>
-      <w:r>
-        <w:t>coding servers via multicast</w:t>
-      </w:r>
-      <w:r>
-        <w:t>, over NG-MVPN LSPs,</w:t>
-      </w:r>
-      <w:r>
-        <w:t xml:space="preserve"> to the Market servers/Streamers. </w:t>
-      </w:r>
-      <w:r>
-        <w:t>The VOD content is sent via Unicast.</w:t>
-      </w:r>
-    </w:p>
-    <w:p>
-      <w:pPr>
-        <w:pStyle w:val="Content"/>
-      </w:pPr>
-    </w:p>
-    <w:p>
-      <w:pPr>
-        <w:pStyle w:val="Content"/>
-      </w:pPr>
-      <w:r>
-        <w:t xml:space="preserve">The </w:t>
-      </w:r>
-      <w:r>
-        <w:t>Market servers and Streaming servers</w:t>
-      </w:r>
-      <w:r>
-        <w:t xml:space="preserve"> will be located in each Hub H location. The </w:t>
-      </w:r>
-      <w:r>
-        <w:t>Strea</w:t>
-      </w:r>
-      <w:r>
-        <w:t>m</w:t>
-      </w:r>
-      <w:r>
-        <w:t>ers</w:t>
-      </w:r>
-      <w:r>
-        <w:t xml:space="preserve"> store the </w:t>
-      </w:r>
-      <w:r>
-        <w:t>VOD</w:t>
-      </w:r>
-      <w:r>
-        <w:t xml:space="preserve"> and they supply </w:t>
-      </w:r>
-      <w:r>
-        <w:t>VOD</w:t>
-      </w:r>
-      <w:r>
-        <w:t xml:space="preserve"> to the </w:t>
-      </w:r>
-      <w:r>
-        <w:t>STB</w:t>
-      </w:r>
-      <w:r>
-        <w:t xml:space="preserve"> when it is requested. </w:t>
-      </w:r>
-      <w:r>
-        <w:t xml:space="preserve">The Streamers will send the broadcast video directly to the STBs viewing that stream as soon as it arrives from the transcoders. </w:t>
-      </w:r>
-      <w:r>
-        <w:t>There will be buffering of this video in the Streamers to accommodate trick play.</w:t>
-      </w:r>
-      <w:r>
-        <w:t xml:space="preserve"> </w:t>
-      </w:r>
-      <w:r>
-        <w:t xml:space="preserve">The </w:t>
-      </w:r>
-      <w:r>
-        <w:t xml:space="preserve">Streamers </w:t>
-      </w:r>
-      <w:r>
-        <w:t xml:space="preserve">will send the video streams to the </w:t>
-      </w:r>
-      <w:r>
-        <w:t>STB</w:t>
-      </w:r>
-      <w:r>
-        <w:t>. At this point this is a unicast operation.</w:t>
-      </w:r>
-      <w:r>
-        <w:t xml:space="preserve"> The vendor is looking into Multicast for the broadcast video streams to the STB.</w:t>
-      </w:r>
-    </w:p>
-    <w:p>
-      <w:pPr>
-        <w:pStyle w:val="Content"/>
-      </w:pPr>
-    </w:p>
-    <w:p>
-      <w:pPr>
-        <w:pStyle w:val="Content"/>
-      </w:pPr>
-      <w:r>
-        <w:t xml:space="preserve">The </w:t>
-      </w:r>
-      <w:r>
-        <w:t>STB</w:t>
-      </w:r>
-      <w:r>
-        <w:t xml:space="preserve"> located at customer sites will be the source of the customer request for video. The r</w:t>
-      </w:r>
-      <w:r>
-        <w:t xml:space="preserve">equest will be passed up stream </w:t>
-      </w:r>
-      <w:r>
-        <w:t>from the STB</w:t>
-      </w:r>
-      <w:r>
-        <w:t xml:space="preserve"> to the market servers at the local Hub H</w:t>
-      </w:r>
-      <w:r>
-        <w:t>.</w:t>
-      </w:r>
-      <w:r>
-        <w:t xml:space="preserve"> The market servers will connect to either the billing system or the Back Office to authorize the playback. </w:t>
-      </w:r>
-      <w:r>
-        <w:t xml:space="preserve"> </w:t>
-      </w:r>
-      <w:r>
-        <w:t>Assuming the playback is authorized then the Market server, which is also the streaming server, will begin sending the stream.</w:t>
-      </w:r>
-      <w:r>
-        <w:t xml:space="preserve"> The stream will co</w:t>
-      </w:r>
-      <w:r>
-        <w:t>n</w:t>
-      </w:r>
-      <w:r>
-        <w:t>sume 5</w:t>
-      </w:r>
-      <w:r>
-        <w:t>Mbps to each set top box on aver</w:t>
-      </w:r>
-      <w:r>
-        <w:t>age, with bursts up to 6</w:t>
-      </w:r>
-      <w:r>
-        <w:t xml:space="preserve">Mbps. </w:t>
-      </w:r>
-      <w:r>
-        <w:t>A hub, with 500 Sw</w:t>
-      </w:r>
-      <w:proofErr w:type="gramStart"/>
-      <w:r>
-        <w:t>!vel</w:t>
-      </w:r>
-      <w:proofErr w:type="gramEnd"/>
-      <w:r>
-        <w:t xml:space="preserve"> homes and </w:t>
-      </w:r>
-      <w:r>
-        <w:t>3 set tops each</w:t>
-      </w:r>
-      <w:r>
-        <w:t>,</w:t>
-      </w:r>
-      <w:r>
-        <w:t xml:space="preserve"> can generate 7.5Gbps of traffic to that hub site and out to the CMTS Customers.</w:t>
-      </w:r>
-      <w:r>
-        <w:t xml:space="preserve"> This process and the results are similar for both VOD and broadcast video playback.</w:t>
-      </w:r>
-    </w:p>
-    <w:p>
-      <w:pPr>
-        <w:pStyle w:val="Content"/>
-      </w:pPr>
-    </w:p>
-    <w:p>
-      <w:pPr>
-        <w:pStyle w:val="Content"/>
-      </w:pPr>
-    </w:p>
-    <w:p>
-      <w:pPr>
-        <w:pStyle w:val="Content"/>
-      </w:pPr>
-      <w:r>
-        <w:object w:dxaOrig="13080" w:dyaOrig="9756">
+    <w:p/>
+    <w:p>
+      <w:r>
+        <w:object w:dxaOrig="11556" w:dyaOrig="10657">
           <v:shapetype id="_x0000_t75" coordsize="21600,21600" o:spt="75" o:preferrelative="t" path="m@4@5l@4@11@9@11@9@5xe" filled="f" stroked="f">
             <v:stroke joinstyle="miter"/>
             <v:formulas>
@@ -676,259 +349,500 @@
             <v:path o:extrusionok="f" gradientshapeok="t" o:connecttype="rect"/>
             <o:lock v:ext="edit" aspectratio="t"/>
           </v:shapetype>
-          <v:shape id="_x0000_i1025" type="#_x0000_t75" style="width:294.35pt;height:219.2pt" o:ole="">
-            <v:imagedata r:id="rId10" o:title=""/>
+          <v:shape id="_x0000_i1025" type="#_x0000_t75" style="width:556.8pt;height:513.6pt" o:ole="">
+            <v:imagedata r:id="rId9" o:title=""/>
           </v:shape>
-          <o:OLEObject Type="Embed" ProgID="Visio.Drawing.15" ShapeID="_x0000_i1025" DrawAspect="Content" ObjectID="_1529411255" r:id="rId11"/>
+          <o:OLEObject Type="Embed" ProgID="Visio.Drawing.15" ShapeID="_x0000_i1025" DrawAspect="Content" ObjectID="_1529926908" r:id="rId10"/>
         </w:object>
       </w:r>
     </w:p>
-    <w:p>
-      <w:pPr>
-        <w:pStyle w:val="Heading3"/>
-      </w:pPr>
-      <w:r>
-        <w:t>Network Use</w:t>
-      </w:r>
-    </w:p>
-    <w:p>
-      <w:pPr>
-        <w:pStyle w:val="Content"/>
-      </w:pPr>
-      <w:r>
-        <w:t>With a 5% customer penetration of Sw</w:t>
-      </w:r>
-      <w:proofErr w:type="gramStart"/>
-      <w:r>
-        <w:t>!vel</w:t>
-      </w:r>
-      <w:proofErr w:type="gramEnd"/>
-      <w:r>
-        <w:t xml:space="preserve">, each 10K households equates to 500 Sw!vel households. 500 households can amount to 7.5Gbps of unicast traffic. So a market with 5 hubs plus the head end would have 5 x 7.5Gbps leaving the Head End cache cluster and another 7.5Gbps going directly into the docsis plant at the head end itself. This amounts to 45Gbps from the cache cluster and 37.5Gbps, in aggregate, leaving the Head end going to the hub sites. </w:t>
-      </w:r>
-    </w:p>
-    <w:p>
-      <w:pPr>
-        <w:pStyle w:val="Heading3"/>
-      </w:pPr>
-      <w:r>
-        <w:t>Network Impacts</w:t>
-      </w:r>
-    </w:p>
-    <w:p>
-      <w:pPr>
-        <w:pStyle w:val="Content"/>
-      </w:pPr>
-      <w:r>
-        <w:t>In most cases this network growth will require a network augmentation in the markets. Our current growth plan included a 60% growth over the current year and this would more than double that in most cases.</w:t>
-      </w:r>
-      <w:r>
-        <w:t xml:space="preserve"> </w:t>
-      </w:r>
-    </w:p>
-    <w:p>
-      <w:pPr>
-        <w:pStyle w:val="Content"/>
-      </w:pPr>
-      <w:r>
-        <w:t>In most cases we are comfortable with a growth of about 400 Sw</w:t>
-      </w:r>
-      <w:proofErr w:type="gramStart"/>
-      <w:r>
-        <w:t>!vel</w:t>
-      </w:r>
-      <w:proofErr w:type="gramEnd"/>
-      <w:r>
-        <w:t xml:space="preserve"> </w:t>
-      </w:r>
-      <w:r>
-        <w:t>STBs</w:t>
-      </w:r>
-      <w:r>
-        <w:t xml:space="preserve"> in a given ma</w:t>
-      </w:r>
-      <w:r>
-        <w:t>r</w:t>
-      </w:r>
-      <w:r>
-        <w:t>ket/Head End before we will want to be augmenting capacity.</w:t>
-      </w:r>
-    </w:p>
-    <w:p>
-      <w:pPr>
-        <w:pStyle w:val="Content"/>
-      </w:pPr>
-      <w:r>
-        <w:t>Each 2000 STBs planned at a hub will need an additional 10G of redundant capacity to that hub from its Head End.</w:t>
-      </w:r>
-    </w:p>
-    <w:p>
-      <w:pPr>
-        <w:pStyle w:val="Heading3"/>
-      </w:pPr>
-      <w:r>
-        <w:t>Capacity Planning</w:t>
-      </w:r>
-    </w:p>
-    <w:p>
-      <w:pPr>
-        <w:pStyle w:val="Content"/>
-      </w:pPr>
-      <w:r>
-        <w:t>Overall, there will be many markets where the connectivity from the head end to the hubs will need to be i</w:t>
-      </w:r>
-      <w:r>
-        <w:t>n</w:t>
-      </w:r>
-      <w:r>
-        <w:t>creased ahead of normal organic growth.</w:t>
-      </w:r>
-      <w:r>
-        <w:t xml:space="preserve"> A ring market such as Huntsville will need 10G added to the ring for each 2000 STBs at any hub. A hub and spoke market such as Pinellas will need an additional 10G on each of its redundant paths for each 2000 STBs. </w:t>
-      </w:r>
-    </w:p>
-    <w:p>
-      <w:pPr>
-        <w:pStyle w:val="Content"/>
-      </w:pPr>
-    </w:p>
-    <w:p>
-      <w:pPr>
-        <w:pStyle w:val="Heading3"/>
-      </w:pPr>
-      <w:r>
-        <w:t>Management Network</w:t>
-      </w:r>
-    </w:p>
-    <w:p>
-      <w:pPr>
-        <w:pStyle w:val="Content"/>
-      </w:pPr>
-      <w:r>
-        <w:t xml:space="preserve">Management of these servers will be based on an L3 VPN. At the Head End this will be represented by an L3VPN connected to a </w:t>
-      </w:r>
-      <w:proofErr w:type="spellStart"/>
-      <w:r>
-        <w:t>vlan</w:t>
-      </w:r>
-      <w:proofErr w:type="spellEnd"/>
-      <w:r>
-        <w:t xml:space="preserve"> on the primary EX stack. Each server will get a ma</w:t>
-      </w:r>
-      <w:r>
-        <w:t>n</w:t>
-      </w:r>
-      <w:r>
-        <w:t>agement port. We should start with each Head End having a /27 worth of space for the ma</w:t>
-      </w:r>
-      <w:r>
-        <w:t>n</w:t>
-      </w:r>
-      <w:r>
-        <w:t xml:space="preserve">agement of the </w:t>
-      </w:r>
-      <w:proofErr w:type="spellStart"/>
-      <w:r>
-        <w:t>eVUE</w:t>
-      </w:r>
-      <w:proofErr w:type="spellEnd"/>
-      <w:r>
-        <w:t xml:space="preserve"> servers.</w:t>
-      </w:r>
-      <w:r>
-        <w:t xml:space="preserve"> This can be rfc1918 space.</w:t>
-      </w:r>
-      <w:r>
-        <w:t xml:space="preserve"> The core equipment within the MDC should have a /25.</w:t>
-      </w:r>
-    </w:p>
-    <w:p>
-      <w:pPr>
-        <w:pStyle w:val="Content"/>
-      </w:pPr>
-    </w:p>
-    <w:p>
-      <w:pPr>
-        <w:pStyle w:val="Content"/>
-      </w:pPr>
-      <w:r>
-        <w:lastRenderedPageBreak/>
-        <w:t>This L3VPN should be connected to either the corporate firewalls in Columbus, Oh and West Point, Ga or new firewalls should be rolled out for this type of management network.</w:t>
-      </w:r>
-      <w:r>
-        <w:t xml:space="preserve"> This needs to be discussed as a long term issue for this and other projects.</w:t>
-      </w:r>
-      <w:r>
-        <w:t xml:space="preserve"> These firewalls will need to allow certain corporate users as well as corp VPN </w:t>
-      </w:r>
-      <w:proofErr w:type="gramStart"/>
-      <w:r>
-        <w:t>users</w:t>
-      </w:r>
-      <w:proofErr w:type="gramEnd"/>
-      <w:r>
-        <w:t xml:space="preserve"> access to the </w:t>
-      </w:r>
-      <w:r>
-        <w:t>management L3VPN but also point to Point VPNs to the manufacturers offices for their a</w:t>
-      </w:r>
-      <w:r>
-        <w:t>c</w:t>
-      </w:r>
-      <w:r>
-        <w:t>cess.</w:t>
-      </w:r>
-    </w:p>
     <w:p/>
     <w:p>
-      <w:pPr>
-        <w:pStyle w:val="Heading3"/>
-      </w:pPr>
-      <w:r>
-        <w:t>Content Network</w:t>
-      </w:r>
-    </w:p>
-    <w:p>
-      <w:pPr>
-        <w:pStyle w:val="Content"/>
-      </w:pPr>
-      <w:r>
-        <w:t>The content interfaces of these servers will be 10G ports directly attached to MX routers.</w:t>
-      </w:r>
-      <w:r>
-        <w:t xml:space="preserve"> These servers are running Linux and using IP Tables t</w:t>
-      </w:r>
-      <w:r>
-        <w:t>o protect themselves. Each of these inte</w:t>
-      </w:r>
-      <w:r>
-        <w:t>r</w:t>
-      </w:r>
-      <w:r>
-        <w:t>faces is capable of running a</w:t>
-      </w:r>
-      <w:r>
-        <w:t xml:space="preserve"> full 10Gbps, so they need line-</w:t>
-      </w:r>
-      <w:r>
-        <w:t>rate interfaces.</w:t>
-      </w:r>
-      <w:r>
-        <w:t xml:space="preserve"> They should be a</w:t>
-      </w:r>
-      <w:r>
-        <w:t>c</w:t>
-      </w:r>
-      <w:r>
-        <w:t>cessed only by STBs within the market. But they can be accessed from any of the markets hubs and will be load balanced based on server load. They will also be sent content updates and Broadcast video streams from the VOD and Encoding servers based in the MDCs. So there will be a number of unicast pushes nightly, during scheduled off-peak hours, to these servers from the MDC servers and 24/7 there will be a multicast push for the broadcast video streams.</w:t>
-      </w:r>
       <w:bookmarkStart w:id="0" w:name="_GoBack"/>
       <w:bookmarkEnd w:id="0"/>
     </w:p>
+    <w:p>
+      <w:pPr>
+        <w:pStyle w:val="Content"/>
+      </w:pPr>
+      <w:r>
+        <w:t>The design is broken up into a few components. These are:</w:t>
+      </w:r>
+    </w:p>
+    <w:p>
+      <w:pPr>
+        <w:pStyle w:val="Content"/>
+        <w:numPr>
+          <w:ilvl w:val="0"/>
+          <w:numId w:val="18"/>
+        </w:numPr>
+      </w:pPr>
+      <w:r>
+        <w:t>Back office</w:t>
+      </w:r>
+    </w:p>
+    <w:p>
+      <w:pPr>
+        <w:pStyle w:val="Content"/>
+        <w:numPr>
+          <w:ilvl w:val="0"/>
+          <w:numId w:val="18"/>
+        </w:numPr>
+      </w:pPr>
+      <w:r>
+        <w:t>Origin</w:t>
+      </w:r>
+    </w:p>
+    <w:p>
+      <w:pPr>
+        <w:pStyle w:val="Content"/>
+        <w:numPr>
+          <w:ilvl w:val="0"/>
+          <w:numId w:val="18"/>
+        </w:numPr>
+      </w:pPr>
+      <w:r>
+        <w:t>Transcoding</w:t>
+      </w:r>
+    </w:p>
+    <w:p>
+      <w:pPr>
+        <w:pStyle w:val="Content"/>
+        <w:numPr>
+          <w:ilvl w:val="0"/>
+          <w:numId w:val="18"/>
+        </w:numPr>
+      </w:pPr>
+      <w:r>
+        <w:t>Market/</w:t>
+      </w:r>
+      <w:r>
+        <w:t>Caching</w:t>
+      </w:r>
+      <w:r>
+        <w:t>/Streaming servers</w:t>
+      </w:r>
+    </w:p>
+    <w:p>
+      <w:pPr>
+        <w:pStyle w:val="Content"/>
+        <w:numPr>
+          <w:ilvl w:val="0"/>
+          <w:numId w:val="18"/>
+        </w:numPr>
+      </w:pPr>
+      <w:r>
+        <w:t>Set T</w:t>
+      </w:r>
+      <w:r>
+        <w:t>op</w:t>
+      </w:r>
+      <w:r>
+        <w:t xml:space="preserve"> Box (STB)</w:t>
+      </w:r>
+    </w:p>
+    <w:p>
+      <w:pPr>
+        <w:pStyle w:val="Content"/>
+      </w:pPr>
+    </w:p>
+    <w:p>
+      <w:pPr>
+        <w:pStyle w:val="Content"/>
+      </w:pPr>
+      <w:r>
+        <w:t xml:space="preserve">The back office, origin and transcoding are all located at the same location under the current design. After the video is transcoded it is pushed out to the market </w:t>
+      </w:r>
+      <w:r>
+        <w:t>Streamers</w:t>
+      </w:r>
+      <w:r>
+        <w:t xml:space="preserve">. These </w:t>
+      </w:r>
+      <w:r>
+        <w:t>Streamers</w:t>
+      </w:r>
+      <w:r>
+        <w:t xml:space="preserve"> get one push of this video for each bit rate.</w:t>
+      </w:r>
+      <w:r>
+        <w:t xml:space="preserve"> </w:t>
+      </w:r>
+      <w:r>
+        <w:t>The broadcast video is sent out of the transcoding servers via multicast</w:t>
+      </w:r>
+      <w:r>
+        <w:t>, over NG-MVPN LSPs,</w:t>
+      </w:r>
+      <w:r>
+        <w:t xml:space="preserve"> to the Market servers/Streamers. </w:t>
+      </w:r>
+      <w:r>
+        <w:t>The VOD content is sent via Unicast.</w:t>
+      </w:r>
+    </w:p>
+    <w:p>
+      <w:pPr>
+        <w:pStyle w:val="Content"/>
+      </w:pPr>
+    </w:p>
+    <w:p>
+      <w:pPr>
+        <w:pStyle w:val="Content"/>
+      </w:pPr>
+      <w:r>
+        <w:t xml:space="preserve">The </w:t>
+      </w:r>
+      <w:r>
+        <w:t>Market servers and Streaming servers</w:t>
+      </w:r>
+      <w:r>
+        <w:t xml:space="preserve"> will be located in each Hub H location. The </w:t>
+      </w:r>
+      <w:r>
+        <w:t>Streamers</w:t>
+      </w:r>
+      <w:r>
+        <w:t xml:space="preserve"> store the </w:t>
+      </w:r>
+      <w:r>
+        <w:t>VOD</w:t>
+      </w:r>
+      <w:r>
+        <w:t xml:space="preserve"> and they supply </w:t>
+      </w:r>
+      <w:r>
+        <w:t>VOD</w:t>
+      </w:r>
+      <w:r>
+        <w:t xml:space="preserve"> to the </w:t>
+      </w:r>
+      <w:r>
+        <w:t>STB</w:t>
+      </w:r>
+      <w:r>
+        <w:t xml:space="preserve"> when it is requested. </w:t>
+      </w:r>
+      <w:r>
+        <w:t>The Streamers will send the broadcast video directly to the STBs viewing that stream as soon as it arrives from the transcoders. There will be buffering of this video in the Streamers to accommodate trick play.</w:t>
+      </w:r>
+      <w:r>
+        <w:t xml:space="preserve"> </w:t>
+      </w:r>
+      <w:r>
+        <w:t xml:space="preserve">The </w:t>
+      </w:r>
+      <w:r>
+        <w:t xml:space="preserve">Streamers </w:t>
+      </w:r>
+      <w:r>
+        <w:t xml:space="preserve">will send the video streams to the </w:t>
+      </w:r>
+      <w:r>
+        <w:t>STB</w:t>
+      </w:r>
+      <w:r>
+        <w:t>. At this point this is a unicast operation.</w:t>
+      </w:r>
+      <w:r>
+        <w:t xml:space="preserve"> The vendor is looking into Multicast for the broadcast video streams to the STB.</w:t>
+      </w:r>
+    </w:p>
+    <w:p>
+      <w:pPr>
+        <w:pStyle w:val="Content"/>
+      </w:pPr>
+    </w:p>
+    <w:p>
+      <w:pPr>
+        <w:pStyle w:val="Content"/>
+      </w:pPr>
+      <w:r>
+        <w:t xml:space="preserve">The </w:t>
+      </w:r>
+      <w:r>
+        <w:t>STB</w:t>
+      </w:r>
+      <w:r>
+        <w:t xml:space="preserve"> located at customer sites will be the source of the customer request for video. The r</w:t>
+      </w:r>
+      <w:r>
+        <w:t xml:space="preserve">equest will be passed up stream </w:t>
+      </w:r>
+      <w:r>
+        <w:t>from the STB</w:t>
+      </w:r>
+      <w:r>
+        <w:t xml:space="preserve"> to the market servers at the local Hub H</w:t>
+      </w:r>
+      <w:r>
+        <w:t>.</w:t>
+      </w:r>
+      <w:r>
+        <w:t xml:space="preserve"> The market servers will connect to either the billing system or the Back Office to authorize the playback. </w:t>
+      </w:r>
+      <w:r>
+        <w:t xml:space="preserve"> </w:t>
+      </w:r>
+      <w:r>
+        <w:t>Assuming the playback is authorized then the Market server, which is also the streaming server, will begin sending the stream.</w:t>
+      </w:r>
+      <w:r>
+        <w:t xml:space="preserve"> The stream will con</w:t>
+      </w:r>
+      <w:r>
+        <w:t>sume 5</w:t>
+      </w:r>
+      <w:r>
+        <w:t>Mbps to each set top box on aver</w:t>
+      </w:r>
+      <w:r>
+        <w:t>age, with bursts up to 6</w:t>
+      </w:r>
+      <w:r>
+        <w:t xml:space="preserve">Mbps. </w:t>
+      </w:r>
+      <w:r>
+        <w:t>A hub, with 500 Sw</w:t>
+      </w:r>
+      <w:proofErr w:type="gramStart"/>
+      <w:r>
+        <w:t>!vel</w:t>
+      </w:r>
+      <w:proofErr w:type="gramEnd"/>
+      <w:r>
+        <w:t xml:space="preserve"> homes and </w:t>
+      </w:r>
+      <w:r>
+        <w:t>3 set tops each</w:t>
+      </w:r>
+      <w:r>
+        <w:t>,</w:t>
+      </w:r>
+      <w:r>
+        <w:t xml:space="preserve"> can generate 7.5Gbps of traffic to that hub site and out to the CMTS Customers.</w:t>
+      </w:r>
+      <w:r>
+        <w:t xml:space="preserve"> This process and the results are similar for both VOD and broadcast video playback.</w:t>
+      </w:r>
+    </w:p>
+    <w:p>
+      <w:pPr>
+        <w:pStyle w:val="Content"/>
+      </w:pPr>
+    </w:p>
+    <w:p>
+      <w:pPr>
+        <w:pStyle w:val="Content"/>
+      </w:pPr>
+    </w:p>
+    <w:p>
+      <w:pPr>
+        <w:pStyle w:val="Content"/>
+      </w:pPr>
+    </w:p>
+    <w:p>
+      <w:pPr>
+        <w:pStyle w:val="Heading3"/>
+      </w:pPr>
+      <w:r>
+        <w:t>Network Use</w:t>
+      </w:r>
+    </w:p>
+    <w:p>
+      <w:pPr>
+        <w:pStyle w:val="Content"/>
+      </w:pPr>
+      <w:r>
+        <w:t>With a 5% customer penetration of Sw</w:t>
+      </w:r>
+      <w:proofErr w:type="gramStart"/>
+      <w:r>
+        <w:t>!vel</w:t>
+      </w:r>
+      <w:proofErr w:type="gramEnd"/>
+      <w:r>
+        <w:t xml:space="preserve">, each 10K households equates to 500 Sw!vel households. 500 households can amount to 7.5Gbps of unicast traffic. So a market with 5 hubs plus the head end would have 5 x 7.5Gbps leaving the Head End cache cluster and another 7.5Gbps going directly into the docsis plant at the head end itself. This amounts to 45Gbps from the cache cluster and 37.5Gbps, in aggregate, leaving the Head end going to the hub sites. </w:t>
+      </w:r>
+    </w:p>
+    <w:p>
+      <w:pPr>
+        <w:pStyle w:val="Heading3"/>
+      </w:pPr>
+      <w:r>
+        <w:t>Network Impacts</w:t>
+      </w:r>
+    </w:p>
+    <w:p>
+      <w:pPr>
+        <w:pStyle w:val="Content"/>
+      </w:pPr>
+      <w:r>
+        <w:t>In most cases this network growth will require a network augmentation in the markets. Our current growth plan included a 60% growth over the current year and this would more than double that in most cases.</w:t>
+      </w:r>
+      <w:r>
+        <w:t xml:space="preserve"> </w:t>
+      </w:r>
+    </w:p>
+    <w:p>
+      <w:pPr>
+        <w:pStyle w:val="Content"/>
+      </w:pPr>
+      <w:r>
+        <w:t>In most cases we are comfortable with a growth of about 400 Sw</w:t>
+      </w:r>
+      <w:proofErr w:type="gramStart"/>
+      <w:r>
+        <w:t>!vel</w:t>
+      </w:r>
+      <w:proofErr w:type="gramEnd"/>
+      <w:r>
+        <w:t xml:space="preserve"> </w:t>
+      </w:r>
+      <w:r>
+        <w:t>STBs</w:t>
+      </w:r>
+      <w:r>
+        <w:t xml:space="preserve"> in a given market/Head End before we will want to be augmenting capacity.</w:t>
+      </w:r>
+    </w:p>
+    <w:p>
+      <w:pPr>
+        <w:pStyle w:val="Content"/>
+      </w:pPr>
+      <w:r>
+        <w:t>Each 2000 STBs planned at a hub will need an additional 10G of redundant capacity to that hub from its Head End.</w:t>
+      </w:r>
+    </w:p>
+    <w:p>
+      <w:pPr>
+        <w:pStyle w:val="Heading3"/>
+      </w:pPr>
+      <w:r>
+        <w:lastRenderedPageBreak/>
+        <w:t>Capacity Planning</w:t>
+      </w:r>
+    </w:p>
+    <w:p>
+      <w:pPr>
+        <w:pStyle w:val="Content"/>
+      </w:pPr>
+      <w:r>
+        <w:t>Overall, there will be many markets where the connectivity from the head end to the hubs will need to be increased ahead of normal organic growth.</w:t>
+      </w:r>
+      <w:r>
+        <w:t xml:space="preserve"> A ring market such as Huntsville will need 10G added to the ring for each 2000 STBs at any hub. A hub and spoke market such as Pinellas will need an additional 10G on each of its redundant paths for each 2000 STBs. </w:t>
+      </w:r>
+    </w:p>
+    <w:p>
+      <w:pPr>
+        <w:pStyle w:val="Content"/>
+      </w:pPr>
+    </w:p>
+    <w:p>
+      <w:pPr>
+        <w:pStyle w:val="Heading3"/>
+      </w:pPr>
+      <w:r>
+        <w:t>Management Network</w:t>
+      </w:r>
+    </w:p>
+    <w:p>
+      <w:pPr>
+        <w:pStyle w:val="Content"/>
+      </w:pPr>
+      <w:r>
+        <w:t xml:space="preserve">Management of these servers will be based on an L3 VPN. At the Head End this will be represented by an L3VPN connected to a </w:t>
+      </w:r>
+      <w:proofErr w:type="spellStart"/>
+      <w:r>
+        <w:t>vlan</w:t>
+      </w:r>
+      <w:proofErr w:type="spellEnd"/>
+      <w:r>
+        <w:t xml:space="preserve"> on the primary EX stack. Each server will get a management port. We should start with each Head End having a /27 worth of space for the management of the </w:t>
+      </w:r>
+      <w:proofErr w:type="spellStart"/>
+      <w:r>
+        <w:t>eVUE</w:t>
+      </w:r>
+      <w:proofErr w:type="spellEnd"/>
+      <w:r>
+        <w:t xml:space="preserve"> servers.</w:t>
+      </w:r>
+      <w:r>
+        <w:t xml:space="preserve"> This can be rfc1918 space.</w:t>
+      </w:r>
+      <w:r>
+        <w:t xml:space="preserve"> The core equipment within the MDC should have a /25.</w:t>
+      </w:r>
+    </w:p>
+    <w:p>
+      <w:pPr>
+        <w:pStyle w:val="Content"/>
+      </w:pPr>
+    </w:p>
+    <w:p>
+      <w:pPr>
+        <w:pStyle w:val="Content"/>
+      </w:pPr>
+      <w:r>
+        <w:t>This L3VPN should be connected to either the corporate firewalls in Columbus, Oh and West Point, Ga or new firewalls should be rolled out for this type of management network.</w:t>
+      </w:r>
+      <w:r>
+        <w:t xml:space="preserve"> This needs to be discussed as a long term issue for this and other projects.</w:t>
+      </w:r>
+      <w:r>
+        <w:t xml:space="preserve"> These firewalls will need to allow certain corporate users as well as corp VPN </w:t>
+      </w:r>
+      <w:proofErr w:type="gramStart"/>
+      <w:r>
+        <w:t>users</w:t>
+      </w:r>
+      <w:proofErr w:type="gramEnd"/>
+      <w:r>
+        <w:t xml:space="preserve"> access to the </w:t>
+      </w:r>
+      <w:r>
+        <w:t>management L3VPN but also point to Point VPNs to the manufacturers offices for their access.</w:t>
+      </w:r>
+    </w:p>
+    <w:p/>
+    <w:p>
+      <w:pPr>
+        <w:pStyle w:val="Heading3"/>
+      </w:pPr>
+      <w:r>
+        <w:t>Content Network</w:t>
+      </w:r>
+    </w:p>
+    <w:p>
+      <w:pPr>
+        <w:pStyle w:val="Content"/>
+      </w:pPr>
+      <w:r>
+        <w:t>The content interfaces of these servers will be 10G ports directly attached to MX routers.</w:t>
+      </w:r>
+      <w:r>
+        <w:t xml:space="preserve"> These servers are running Linux and using IP Tables t</w:t>
+      </w:r>
+      <w:r>
+        <w:t>o protect themselves. Each of these interfaces is capable of running a</w:t>
+      </w:r>
+      <w:r>
+        <w:t xml:space="preserve"> full 10Gbps, so they need line-</w:t>
+      </w:r>
+      <w:r>
+        <w:t>rate interfaces.</w:t>
+      </w:r>
+      <w:r>
+        <w:t xml:space="preserve"> They should be accessed only by STBs within the market. But they can be accessed from any of the markets hubs and will be load balanced based on server load. They will also be sent content updates and Broadcast video streams from the VOD and Encoding servers based in the MDCs. So there will be a number of unicast pushes nightly, during scheduled off-peak hours, to these servers from the MDC servers and 24/7 there will be a multicast push for the broadcast video streams.</w:t>
+      </w:r>
+    </w:p>
     <w:sectPr>
-      <w:headerReference w:type="even" r:id="rId12"/>
-      <w:headerReference w:type="default" r:id="rId13"/>
-      <w:footerReference w:type="default" r:id="rId14"/>
+      <w:headerReference w:type="even" r:id="rId11"/>
+      <w:headerReference w:type="default" r:id="rId12"/>
+      <w:footerReference w:type="default" r:id="rId13"/>
       <w:type w:val="continuous"/>
       <w:pgSz w:w="12240" w:h="15840" w:code="1"/>
       <w:pgMar w:top="720" w:right="720" w:bottom="720" w:left="720" w:header="144" w:footer="0" w:gutter="0"/>
@@ -941,7 +855,7 @@
 </file>
 
 <file path=word/endnotes.xml><?xml version="1.0" encoding="utf-8"?>
-<w:endnotes xmlns:wpc="http://schemas.microsoft.com/office/word/2010/wordprocessingCanvas" xmlns:mc="http://schemas.openxmlformats.org/markup-compatibility/2006" xmlns:o="urn:schemas-microsoft-com:office:office" xmlns:r="http://schemas.openxmlformats.org/officeDocument/2006/relationships" xmlns:m="http://schemas.openxmlformats.org/officeDocument/2006/math" xmlns:v="urn:schemas-microsoft-com:vml" xmlns:wp14="http://schemas.microsoft.com/office/word/2010/wordprocessingDrawing" xmlns:wp="http://schemas.openxmlformats.org/drawingml/2006/wordprocessingDrawing" xmlns:w10="urn:schemas-microsoft-com:office:word" xmlns:w="http://schemas.openxmlformats.org/wordprocessingml/2006/main" xmlns:w14="http://schemas.microsoft.com/office/word/2010/wordml" xmlns:wpg="http://schemas.microsoft.com/office/word/2010/wordprocessingGroup" xmlns:wpi="http://schemas.microsoft.com/office/word/2010/wordprocessingInk" xmlns:wne="http://schemas.microsoft.com/office/word/2006/wordml" xmlns:wps="http://schemas.microsoft.com/office/word/2010/wordprocessingShape" mc:Ignorable="w14 wp14">
+<w:endnotes xmlns:wpc="http://schemas.microsoft.com/office/word/2010/wordprocessingCanvas" xmlns:mc="http://schemas.openxmlformats.org/markup-compatibility/2006" xmlns:o="urn:schemas-microsoft-com:office:office" xmlns:r="http://schemas.openxmlformats.org/officeDocument/2006/relationships" xmlns:m="http://schemas.openxmlformats.org/officeDocument/2006/math" xmlns:v="urn:schemas-microsoft-com:vml" xmlns:wp14="http://schemas.microsoft.com/office/word/2010/wordprocessingDrawing" xmlns:wp="http://schemas.openxmlformats.org/drawingml/2006/wordprocessingDrawing" xmlns:w10="urn:schemas-microsoft-com:office:word" xmlns:w="http://schemas.openxmlformats.org/wordprocessingml/2006/main" xmlns:w14="http://schemas.microsoft.com/office/word/2010/wordml" xmlns:w15="http://schemas.microsoft.com/office/word/2012/wordml" xmlns:wpg="http://schemas.microsoft.com/office/word/2010/wordprocessingGroup" xmlns:wpi="http://schemas.microsoft.com/office/word/2010/wordprocessingInk" xmlns:wne="http://schemas.microsoft.com/office/word/2006/wordml" xmlns:wps="http://schemas.microsoft.com/office/word/2010/wordprocessingShape" mc:Ignorable="w14 w15 wp14">
   <w:endnote w:type="separator" w:id="-1">
     <w:p>
       <w:r>
@@ -960,7 +874,7 @@
 </file>
 
 <file path=word/footer1.xml><?xml version="1.0" encoding="utf-8"?>
-<w:ftr xmlns:wpc="http://schemas.microsoft.com/office/word/2010/wordprocessingCanvas" xmlns:mc="http://schemas.openxmlformats.org/markup-compatibility/2006" xmlns:o="urn:schemas-microsoft-com:office:office" xmlns:r="http://schemas.openxmlformats.org/officeDocument/2006/relationships" xmlns:m="http://schemas.openxmlformats.org/officeDocument/2006/math" xmlns:v="urn:schemas-microsoft-com:vml" xmlns:wp14="http://schemas.microsoft.com/office/word/2010/wordprocessingDrawing" xmlns:wp="http://schemas.openxmlformats.org/drawingml/2006/wordprocessingDrawing" xmlns:w10="urn:schemas-microsoft-com:office:word" xmlns:w="http://schemas.openxmlformats.org/wordprocessingml/2006/main" xmlns:w14="http://schemas.microsoft.com/office/word/2010/wordml" xmlns:wpg="http://schemas.microsoft.com/office/word/2010/wordprocessingGroup" xmlns:wpi="http://schemas.microsoft.com/office/word/2010/wordprocessingInk" xmlns:wne="http://schemas.microsoft.com/office/word/2006/wordml" xmlns:wps="http://schemas.microsoft.com/office/word/2010/wordprocessingShape" mc:Ignorable="w14 wp14">
+<w:ftr xmlns:wpc="http://schemas.microsoft.com/office/word/2010/wordprocessingCanvas" xmlns:mc="http://schemas.openxmlformats.org/markup-compatibility/2006" xmlns:o="urn:schemas-microsoft-com:office:office" xmlns:r="http://schemas.openxmlformats.org/officeDocument/2006/relationships" xmlns:m="http://schemas.openxmlformats.org/officeDocument/2006/math" xmlns:v="urn:schemas-microsoft-com:vml" xmlns:wp14="http://schemas.microsoft.com/office/word/2010/wordprocessingDrawing" xmlns:wp="http://schemas.openxmlformats.org/drawingml/2006/wordprocessingDrawing" xmlns:w10="urn:schemas-microsoft-com:office:word" xmlns:w="http://schemas.openxmlformats.org/wordprocessingml/2006/main" xmlns:w14="http://schemas.microsoft.com/office/word/2010/wordml" xmlns:w15="http://schemas.microsoft.com/office/word/2012/wordml" xmlns:wpg="http://schemas.microsoft.com/office/word/2010/wordprocessingGroup" xmlns:wpi="http://schemas.microsoft.com/office/word/2010/wordprocessingInk" xmlns:wne="http://schemas.microsoft.com/office/word/2006/wordml" xmlns:wps="http://schemas.microsoft.com/office/word/2010/wordprocessingShape" mc:Ignorable="w14 w15 wp14">
   <w:p>
     <w:pPr>
       <w:pStyle w:val="Footer"/>
@@ -1096,7 +1010,7 @@
 </file>
 
 <file path=word/footnotes.xml><?xml version="1.0" encoding="utf-8"?>
-<w:footnotes xmlns:wpc="http://schemas.microsoft.com/office/word/2010/wordprocessingCanvas" xmlns:mc="http://schemas.openxmlformats.org/markup-compatibility/2006" xmlns:o="urn:schemas-microsoft-com:office:office" xmlns:r="http://schemas.openxmlformats.org/officeDocument/2006/relationships" xmlns:m="http://schemas.openxmlformats.org/officeDocument/2006/math" xmlns:v="urn:schemas-microsoft-com:vml" xmlns:wp14="http://schemas.microsoft.com/office/word/2010/wordprocessingDrawing" xmlns:wp="http://schemas.openxmlformats.org/drawingml/2006/wordprocessingDrawing" xmlns:w10="urn:schemas-microsoft-com:office:word" xmlns:w="http://schemas.openxmlformats.org/wordprocessingml/2006/main" xmlns:w14="http://schemas.microsoft.com/office/word/2010/wordml" xmlns:wpg="http://schemas.microsoft.com/office/word/2010/wordprocessingGroup" xmlns:wpi="http://schemas.microsoft.com/office/word/2010/wordprocessingInk" xmlns:wne="http://schemas.microsoft.com/office/word/2006/wordml" xmlns:wps="http://schemas.microsoft.com/office/word/2010/wordprocessingShape" mc:Ignorable="w14 wp14">
+<w:footnotes xmlns:wpc="http://schemas.microsoft.com/office/word/2010/wordprocessingCanvas" xmlns:mc="http://schemas.openxmlformats.org/markup-compatibility/2006" xmlns:o="urn:schemas-microsoft-com:office:office" xmlns:r="http://schemas.openxmlformats.org/officeDocument/2006/relationships" xmlns:m="http://schemas.openxmlformats.org/officeDocument/2006/math" xmlns:v="urn:schemas-microsoft-com:vml" xmlns:wp14="http://schemas.microsoft.com/office/word/2010/wordprocessingDrawing" xmlns:wp="http://schemas.openxmlformats.org/drawingml/2006/wordprocessingDrawing" xmlns:w10="urn:schemas-microsoft-com:office:word" xmlns:w="http://schemas.openxmlformats.org/wordprocessingml/2006/main" xmlns:w14="http://schemas.microsoft.com/office/word/2010/wordml" xmlns:w15="http://schemas.microsoft.com/office/word/2012/wordml" xmlns:wpg="http://schemas.microsoft.com/office/word/2010/wordprocessingGroup" xmlns:wpi="http://schemas.microsoft.com/office/word/2010/wordprocessingInk" xmlns:wne="http://schemas.microsoft.com/office/word/2006/wordml" xmlns:wps="http://schemas.microsoft.com/office/word/2010/wordprocessingShape" mc:Ignorable="w14 w15 wp14">
   <w:footnote w:type="separator" w:id="-1">
     <w:p>
       <w:r>
@@ -1115,7 +1029,7 @@
 </file>
 
 <file path=word/header1.xml><?xml version="1.0" encoding="utf-8"?>
-<w:hdr xmlns:wpc="http://schemas.microsoft.com/office/word/2010/wordprocessingCanvas" xmlns:mc="http://schemas.openxmlformats.org/markup-compatibility/2006" xmlns:o="urn:schemas-microsoft-com:office:office" xmlns:r="http://schemas.openxmlformats.org/officeDocument/2006/relationships" xmlns:m="http://schemas.openxmlformats.org/officeDocument/2006/math" xmlns:v="urn:schemas-microsoft-com:vml" xmlns:wp14="http://schemas.microsoft.com/office/word/2010/wordprocessingDrawing" xmlns:wp="http://schemas.openxmlformats.org/drawingml/2006/wordprocessingDrawing" xmlns:w10="urn:schemas-microsoft-com:office:word" xmlns:w="http://schemas.openxmlformats.org/wordprocessingml/2006/main" xmlns:w14="http://schemas.microsoft.com/office/word/2010/wordml" xmlns:wpg="http://schemas.microsoft.com/office/word/2010/wordprocessingGroup" xmlns:wpi="http://schemas.microsoft.com/office/word/2010/wordprocessingInk" xmlns:wne="http://schemas.microsoft.com/office/word/2006/wordml" xmlns:wps="http://schemas.microsoft.com/office/word/2010/wordprocessingShape" mc:Ignorable="w14 wp14">
+<w:hdr xmlns:wpc="http://schemas.microsoft.com/office/word/2010/wordprocessingCanvas" xmlns:mc="http://schemas.openxmlformats.org/markup-compatibility/2006" xmlns:o="urn:schemas-microsoft-com:office:office" xmlns:r="http://schemas.openxmlformats.org/officeDocument/2006/relationships" xmlns:m="http://schemas.openxmlformats.org/officeDocument/2006/math" xmlns:v="urn:schemas-microsoft-com:vml" xmlns:wp14="http://schemas.microsoft.com/office/word/2010/wordprocessingDrawing" xmlns:wp="http://schemas.openxmlformats.org/drawingml/2006/wordprocessingDrawing" xmlns:w10="urn:schemas-microsoft-com:office:word" xmlns:w="http://schemas.openxmlformats.org/wordprocessingml/2006/main" xmlns:w14="http://schemas.microsoft.com/office/word/2010/wordml" xmlns:w15="http://schemas.microsoft.com/office/word/2012/wordml" xmlns:wpg="http://schemas.microsoft.com/office/word/2010/wordprocessingGroup" xmlns:wpi="http://schemas.microsoft.com/office/word/2010/wordprocessingInk" xmlns:wne="http://schemas.microsoft.com/office/word/2006/wordml" xmlns:wps="http://schemas.microsoft.com/office/word/2010/wordprocessingShape" mc:Ignorable="w14 w15 wp14">
   <w:p>
     <w:pPr>
       <w:pStyle w:val="Header"/>
@@ -1126,13 +1040,13 @@
 </file>
 
 <file path=word/header2.xml><?xml version="1.0" encoding="utf-8"?>
-<w:hdr xmlns:wpc="http://schemas.microsoft.com/office/word/2010/wordprocessingCanvas" xmlns:mc="http://schemas.openxmlformats.org/markup-compatibility/2006" xmlns:o="urn:schemas-microsoft-com:office:office" xmlns:r="http://schemas.openxmlformats.org/officeDocument/2006/relationships" xmlns:m="http://schemas.openxmlformats.org/officeDocument/2006/math" xmlns:v="urn:schemas-microsoft-com:vml" xmlns:wp14="http://schemas.microsoft.com/office/word/2010/wordprocessingDrawing" xmlns:wp="http://schemas.openxmlformats.org/drawingml/2006/wordprocessingDrawing" xmlns:w10="urn:schemas-microsoft-com:office:word" xmlns:w="http://schemas.openxmlformats.org/wordprocessingml/2006/main" xmlns:w14="http://schemas.microsoft.com/office/word/2010/wordml" xmlns:wpg="http://schemas.microsoft.com/office/word/2010/wordprocessingGroup" xmlns:wpi="http://schemas.microsoft.com/office/word/2010/wordprocessingInk" xmlns:wne="http://schemas.microsoft.com/office/word/2006/wordml" xmlns:wps="http://schemas.microsoft.com/office/word/2010/wordprocessingShape" mc:Ignorable="w14 wp14">
+<w:hdr xmlns:wpc="http://schemas.microsoft.com/office/word/2010/wordprocessingCanvas" xmlns:mc="http://schemas.openxmlformats.org/markup-compatibility/2006" xmlns:o="urn:schemas-microsoft-com:office:office" xmlns:r="http://schemas.openxmlformats.org/officeDocument/2006/relationships" xmlns:m="http://schemas.openxmlformats.org/officeDocument/2006/math" xmlns:v="urn:schemas-microsoft-com:vml" xmlns:wp14="http://schemas.microsoft.com/office/word/2010/wordprocessingDrawing" xmlns:wp="http://schemas.openxmlformats.org/drawingml/2006/wordprocessingDrawing" xmlns:w10="urn:schemas-microsoft-com:office:word" xmlns:w="http://schemas.openxmlformats.org/wordprocessingml/2006/main" xmlns:w14="http://schemas.microsoft.com/office/word/2010/wordml" xmlns:w15="http://schemas.microsoft.com/office/word/2012/wordml" xmlns:wpg="http://schemas.microsoft.com/office/word/2010/wordprocessingGroup" xmlns:wpi="http://schemas.microsoft.com/office/word/2010/wordprocessingInk" xmlns:wne="http://schemas.microsoft.com/office/word/2006/wordml" xmlns:wps="http://schemas.microsoft.com/office/word/2010/wordprocessingShape" mc:Ignorable="w14 w15 wp14">
   <w:p/>
 </w:hdr>
 </file>
 
 <file path=word/header3.xml><?xml version="1.0" encoding="utf-8"?>
-<w:hdr xmlns:wpc="http://schemas.microsoft.com/office/word/2010/wordprocessingCanvas" xmlns:mc="http://schemas.openxmlformats.org/markup-compatibility/2006" xmlns:o="urn:schemas-microsoft-com:office:office" xmlns:r="http://schemas.openxmlformats.org/officeDocument/2006/relationships" xmlns:m="http://schemas.openxmlformats.org/officeDocument/2006/math" xmlns:v="urn:schemas-microsoft-com:vml" xmlns:wp14="http://schemas.microsoft.com/office/word/2010/wordprocessingDrawing" xmlns:wp="http://schemas.openxmlformats.org/drawingml/2006/wordprocessingDrawing" xmlns:w10="urn:schemas-microsoft-com:office:word" xmlns:w="http://schemas.openxmlformats.org/wordprocessingml/2006/main" xmlns:w14="http://schemas.microsoft.com/office/word/2010/wordml" xmlns:wpg="http://schemas.microsoft.com/office/word/2010/wordprocessingGroup" xmlns:wpi="http://schemas.microsoft.com/office/word/2010/wordprocessingInk" xmlns:wne="http://schemas.microsoft.com/office/word/2006/wordml" xmlns:wps="http://schemas.microsoft.com/office/word/2010/wordprocessingShape" mc:Ignorable="w14 wp14">
+<w:hdr xmlns:wpc="http://schemas.microsoft.com/office/word/2010/wordprocessingCanvas" xmlns:mc="http://schemas.openxmlformats.org/markup-compatibility/2006" xmlns:o="urn:schemas-microsoft-com:office:office" xmlns:r="http://schemas.openxmlformats.org/officeDocument/2006/relationships" xmlns:m="http://schemas.openxmlformats.org/officeDocument/2006/math" xmlns:v="urn:schemas-microsoft-com:vml" xmlns:wp14="http://schemas.microsoft.com/office/word/2010/wordprocessingDrawing" xmlns:wp="http://schemas.openxmlformats.org/drawingml/2006/wordprocessingDrawing" xmlns:w10="urn:schemas-microsoft-com:office:word" xmlns:w="http://schemas.openxmlformats.org/wordprocessingml/2006/main" xmlns:w14="http://schemas.microsoft.com/office/word/2010/wordml" xmlns:w15="http://schemas.microsoft.com/office/word/2012/wordml" xmlns:wpg="http://schemas.microsoft.com/office/word/2010/wordprocessingGroup" xmlns:wpi="http://schemas.microsoft.com/office/word/2010/wordprocessingInk" xmlns:wne="http://schemas.microsoft.com/office/word/2006/wordml" xmlns:wps="http://schemas.microsoft.com/office/word/2010/wordprocessingShape" mc:Ignorable="w14 w15 wp14">
   <w:p>
     <w:pPr>
       <w:pStyle w:val="Header"/>
@@ -1265,7 +1179,7 @@
 </file>
 
 <file path=word/numbering.xml><?xml version="1.0" encoding="utf-8"?>
-<w:numbering xmlns:wpc="http://schemas.microsoft.com/office/word/2010/wordprocessingCanvas" xmlns:mc="http://schemas.openxmlformats.org/markup-compatibility/2006" xmlns:o="urn:schemas-microsoft-com:office:office" xmlns:r="http://schemas.openxmlformats.org/officeDocument/2006/relationships" xmlns:m="http://schemas.openxmlformats.org/officeDocument/2006/math" xmlns:v="urn:schemas-microsoft-com:vml" xmlns:wp14="http://schemas.microsoft.com/office/word/2010/wordprocessingDrawing" xmlns:wp="http://schemas.openxmlformats.org/drawingml/2006/wordprocessingDrawing" xmlns:w10="urn:schemas-microsoft-com:office:word" xmlns:w="http://schemas.openxmlformats.org/wordprocessingml/2006/main" xmlns:w14="http://schemas.microsoft.com/office/word/2010/wordml" xmlns:wpg="http://schemas.microsoft.com/office/word/2010/wordprocessingGroup" xmlns:wpi="http://schemas.microsoft.com/office/word/2010/wordprocessingInk" xmlns:wne="http://schemas.microsoft.com/office/word/2006/wordml" xmlns:wps="http://schemas.microsoft.com/office/word/2010/wordprocessingShape" mc:Ignorable="w14 wp14">
+<w:numbering xmlns:wpc="http://schemas.microsoft.com/office/word/2010/wordprocessingCanvas" xmlns:mc="http://schemas.openxmlformats.org/markup-compatibility/2006" xmlns:o="urn:schemas-microsoft-com:office:office" xmlns:r="http://schemas.openxmlformats.org/officeDocument/2006/relationships" xmlns:m="http://schemas.openxmlformats.org/officeDocument/2006/math" xmlns:v="urn:schemas-microsoft-com:vml" xmlns:wp14="http://schemas.microsoft.com/office/word/2010/wordprocessingDrawing" xmlns:wp="http://schemas.openxmlformats.org/drawingml/2006/wordprocessingDrawing" xmlns:w10="urn:schemas-microsoft-com:office:word" xmlns:w="http://schemas.openxmlformats.org/wordprocessingml/2006/main" xmlns:w14="http://schemas.microsoft.com/office/word/2010/wordml" xmlns:w15="http://schemas.microsoft.com/office/word/2012/wordml" xmlns:wpg="http://schemas.microsoft.com/office/word/2010/wordprocessingGroup" xmlns:wpi="http://schemas.microsoft.com/office/word/2010/wordprocessingInk" xmlns:wne="http://schemas.microsoft.com/office/word/2006/wordml" xmlns:wps="http://schemas.microsoft.com/office/word/2010/wordprocessingShape" mc:Ignorable="w14 w15 wp14">
   <w:abstractNum w:abstractNumId="0">
     <w:nsid w:val="0C606E5A"/>
     <w:multiLevelType w:val="singleLevel"/>
@@ -2758,7 +2672,7 @@
 </file>
 
 <file path=word/styles.xml><?xml version="1.0" encoding="utf-8"?>
-<w:styles xmlns:mc="http://schemas.openxmlformats.org/markup-compatibility/2006" xmlns:r="http://schemas.openxmlformats.org/officeDocument/2006/relationships" xmlns:w="http://schemas.openxmlformats.org/wordprocessingml/2006/main" xmlns:w14="http://schemas.microsoft.com/office/word/2010/wordml" mc:Ignorable="w14">
+<w:styles xmlns:mc="http://schemas.openxmlformats.org/markup-compatibility/2006" xmlns:r="http://schemas.openxmlformats.org/officeDocument/2006/relationships" xmlns:w="http://schemas.openxmlformats.org/wordprocessingml/2006/main" xmlns:w14="http://schemas.microsoft.com/office/word/2010/wordml" xmlns:w15="http://schemas.microsoft.com/office/word/2012/wordml" mc:Ignorable="w14 w15">
   <w:docDefaults>
     <w:rPrDefault>
       <w:rPr>
@@ -2768,7 +2682,7 @@
     </w:rPrDefault>
     <w:pPrDefault/>
   </w:docDefaults>
-  <w:latentStyles w:defLockedState="0" w:defUIPriority="0" w:defSemiHidden="0" w:defUnhideWhenUsed="0" w:defQFormat="0" w:count="267">
+  <w:latentStyles w:defLockedState="0" w:defUIPriority="0" w:defSemiHidden="0" w:defUnhideWhenUsed="0" w:defQFormat="0" w:count="371">
     <w:lsdException w:name="Normal" w:qFormat="1"/>
     <w:lsdException w:name="heading 1" w:qFormat="1"/>
     <w:lsdException w:name="heading 2" w:semiHidden="1" w:unhideWhenUsed="1" w:qFormat="1"/>
@@ -2777,15 +2691,147 @@
     <w:lsdException w:name="heading 5" w:qFormat="1"/>
     <w:lsdException w:name="heading 6" w:qFormat="1"/>
     <w:lsdException w:name="heading 7" w:semiHidden="1" w:unhideWhenUsed="1" w:qFormat="1"/>
-    <w:lsdException w:name="heading 8" w:qFormat="1"/>
+    <w:lsdException w:name="heading 8" w:semiHidden="1" w:unhideWhenUsed="1" w:qFormat="1"/>
     <w:lsdException w:name="heading 9" w:semiHidden="1" w:unhideWhenUsed="1" w:qFormat="1"/>
-    <w:lsdException w:name="header" w:uiPriority="99"/>
-    <w:lsdException w:name="footer" w:uiPriority="99"/>
+    <w:lsdException w:name="index 1" w:semiHidden="1" w:unhideWhenUsed="1"/>
+    <w:lsdException w:name="index 2" w:semiHidden="1" w:unhideWhenUsed="1"/>
+    <w:lsdException w:name="index 3" w:semiHidden="1" w:unhideWhenUsed="1"/>
+    <w:lsdException w:name="index 4" w:semiHidden="1" w:unhideWhenUsed="1"/>
+    <w:lsdException w:name="index 5" w:semiHidden="1" w:unhideWhenUsed="1"/>
+    <w:lsdException w:name="index 6" w:semiHidden="1" w:unhideWhenUsed="1"/>
+    <w:lsdException w:name="index 7" w:semiHidden="1" w:unhideWhenUsed="1"/>
+    <w:lsdException w:name="index 8" w:semiHidden="1" w:unhideWhenUsed="1"/>
+    <w:lsdException w:name="index 9" w:semiHidden="1" w:unhideWhenUsed="1"/>
+    <w:lsdException w:name="toc 1" w:semiHidden="1" w:unhideWhenUsed="1"/>
+    <w:lsdException w:name="toc 2" w:semiHidden="1" w:unhideWhenUsed="1"/>
+    <w:lsdException w:name="toc 3" w:semiHidden="1" w:unhideWhenUsed="1"/>
+    <w:lsdException w:name="toc 4" w:semiHidden="1" w:unhideWhenUsed="1"/>
+    <w:lsdException w:name="toc 5" w:semiHidden="1" w:unhideWhenUsed="1"/>
+    <w:lsdException w:name="toc 6" w:semiHidden="1" w:unhideWhenUsed="1"/>
+    <w:lsdException w:name="toc 7" w:semiHidden="1" w:unhideWhenUsed="1"/>
+    <w:lsdException w:name="toc 8" w:semiHidden="1" w:unhideWhenUsed="1"/>
+    <w:lsdException w:name="toc 9" w:semiHidden="1" w:unhideWhenUsed="1"/>
+    <w:lsdException w:name="Normal Indent" w:semiHidden="1" w:unhideWhenUsed="1"/>
+    <w:lsdException w:name="footnote text" w:semiHidden="1" w:unhideWhenUsed="1"/>
+    <w:lsdException w:name="annotation text" w:semiHidden="1" w:unhideWhenUsed="1"/>
+    <w:lsdException w:name="header" w:semiHidden="1" w:uiPriority="99" w:unhideWhenUsed="1"/>
+    <w:lsdException w:name="footer" w:semiHidden="1" w:uiPriority="99" w:unhideWhenUsed="1"/>
+    <w:lsdException w:name="index heading" w:semiHidden="1" w:unhideWhenUsed="1"/>
     <w:lsdException w:name="caption" w:semiHidden="1" w:unhideWhenUsed="1" w:qFormat="1"/>
+    <w:lsdException w:name="table of figures" w:semiHidden="1" w:unhideWhenUsed="1"/>
+    <w:lsdException w:name="envelope address" w:semiHidden="1" w:unhideWhenUsed="1"/>
+    <w:lsdException w:name="envelope return" w:semiHidden="1" w:unhideWhenUsed="1"/>
+    <w:lsdException w:name="footnote reference" w:semiHidden="1" w:unhideWhenUsed="1"/>
+    <w:lsdException w:name="annotation reference" w:semiHidden="1" w:unhideWhenUsed="1"/>
+    <w:lsdException w:name="line number" w:semiHidden="1" w:unhideWhenUsed="1"/>
+    <w:lsdException w:name="page number" w:semiHidden="1" w:unhideWhenUsed="1"/>
+    <w:lsdException w:name="endnote reference" w:semiHidden="1" w:unhideWhenUsed="1"/>
+    <w:lsdException w:name="endnote text" w:semiHidden="1" w:unhideWhenUsed="1"/>
+    <w:lsdException w:name="table of authorities" w:semiHidden="1" w:unhideWhenUsed="1"/>
+    <w:lsdException w:name="macro" w:semiHidden="1" w:unhideWhenUsed="1"/>
+    <w:lsdException w:name="toa heading" w:semiHidden="1" w:unhideWhenUsed="1"/>
+    <w:lsdException w:name="List" w:semiHidden="1" w:unhideWhenUsed="1"/>
+    <w:lsdException w:name="List Bullet" w:semiHidden="1" w:unhideWhenUsed="1"/>
+    <w:lsdException w:name="List 2" w:semiHidden="1" w:unhideWhenUsed="1"/>
+    <w:lsdException w:name="List 3" w:semiHidden="1" w:unhideWhenUsed="1"/>
+    <w:lsdException w:name="List Bullet 2" w:semiHidden="1" w:unhideWhenUsed="1"/>
+    <w:lsdException w:name="List Bullet 3" w:semiHidden="1" w:unhideWhenUsed="1"/>
+    <w:lsdException w:name="List Bullet 4" w:semiHidden="1" w:unhideWhenUsed="1"/>
+    <w:lsdException w:name="List Bullet 5" w:semiHidden="1" w:unhideWhenUsed="1"/>
+    <w:lsdException w:name="List Number 2" w:semiHidden="1" w:unhideWhenUsed="1"/>
+    <w:lsdException w:name="List Number 3" w:semiHidden="1" w:unhideWhenUsed="1"/>
+    <w:lsdException w:name="List Number 4" w:semiHidden="1" w:unhideWhenUsed="1"/>
+    <w:lsdException w:name="List Number 5" w:semiHidden="1" w:unhideWhenUsed="1"/>
     <w:lsdException w:name="Title" w:qFormat="1"/>
+    <w:lsdException w:name="Closing" w:semiHidden="1" w:unhideWhenUsed="1"/>
+    <w:lsdException w:name="Signature" w:semiHidden="1" w:unhideWhenUsed="1"/>
+    <w:lsdException w:name="Default Paragraph Font" w:semiHidden="1" w:unhideWhenUsed="1"/>
+    <w:lsdException w:name="Body Text" w:semiHidden="1" w:unhideWhenUsed="1"/>
+    <w:lsdException w:name="Body Text Indent" w:semiHidden="1" w:unhideWhenUsed="1"/>
+    <w:lsdException w:name="List Continue" w:semiHidden="1" w:unhideWhenUsed="1"/>
+    <w:lsdException w:name="List Continue 2" w:semiHidden="1" w:unhideWhenUsed="1"/>
+    <w:lsdException w:name="List Continue 3" w:semiHidden="1" w:unhideWhenUsed="1"/>
+    <w:lsdException w:name="List Continue 4" w:semiHidden="1" w:unhideWhenUsed="1"/>
+    <w:lsdException w:name="List Continue 5" w:semiHidden="1" w:unhideWhenUsed="1"/>
+    <w:lsdException w:name="Message Header" w:semiHidden="1" w:unhideWhenUsed="1"/>
     <w:lsdException w:name="Subtitle" w:qFormat="1"/>
+    <w:lsdException w:name="Body Text First Indent 2" w:semiHidden="1" w:unhideWhenUsed="1"/>
+    <w:lsdException w:name="Note Heading" w:semiHidden="1" w:unhideWhenUsed="1"/>
+    <w:lsdException w:name="Body Text 2" w:semiHidden="1" w:unhideWhenUsed="1"/>
+    <w:lsdException w:name="Body Text 3" w:semiHidden="1" w:unhideWhenUsed="1"/>
+    <w:lsdException w:name="Body Text Indent 2" w:semiHidden="1" w:unhideWhenUsed="1"/>
+    <w:lsdException w:name="Body Text Indent 3" w:semiHidden="1" w:unhideWhenUsed="1"/>
+    <w:lsdException w:name="Block Text" w:semiHidden="1" w:unhideWhenUsed="1"/>
+    <w:lsdException w:name="Hyperlink" w:semiHidden="1" w:unhideWhenUsed="1"/>
+    <w:lsdException w:name="FollowedHyperlink" w:semiHidden="1" w:unhideWhenUsed="1"/>
     <w:lsdException w:name="Strong" w:qFormat="1"/>
     <w:lsdException w:name="Emphasis" w:qFormat="1"/>
+    <w:lsdException w:name="Document Map" w:semiHidden="1" w:unhideWhenUsed="1"/>
+    <w:lsdException w:name="Plain Text" w:semiHidden="1" w:unhideWhenUsed="1"/>
+    <w:lsdException w:name="E-mail Signature" w:semiHidden="1" w:unhideWhenUsed="1"/>
+    <w:lsdException w:name="HTML Top of Form" w:semiHidden="1" w:unhideWhenUsed="1"/>
+    <w:lsdException w:name="HTML Bottom of Form" w:semiHidden="1" w:unhideWhenUsed="1"/>
+    <w:lsdException w:name="Normal (Web)" w:semiHidden="1" w:unhideWhenUsed="1"/>
+    <w:lsdException w:name="HTML Acronym" w:semiHidden="1" w:unhideWhenUsed="1"/>
+    <w:lsdException w:name="HTML Address" w:semiHidden="1" w:unhideWhenUsed="1"/>
+    <w:lsdException w:name="HTML Cite" w:semiHidden="1" w:unhideWhenUsed="1"/>
+    <w:lsdException w:name="HTML Code" w:semiHidden="1" w:unhideWhenUsed="1"/>
+    <w:lsdException w:name="HTML Definition" w:semiHidden="1" w:unhideWhenUsed="1"/>
+    <w:lsdException w:name="HTML Keyboard" w:semiHidden="1" w:unhideWhenUsed="1"/>
+    <w:lsdException w:name="HTML Preformatted" w:semiHidden="1" w:unhideWhenUsed="1"/>
+    <w:lsdException w:name="HTML Sample" w:semiHidden="1" w:unhideWhenUsed="1"/>
+    <w:lsdException w:name="HTML Typewriter" w:semiHidden="1" w:unhideWhenUsed="1"/>
+    <w:lsdException w:name="HTML Variable" w:semiHidden="1" w:unhideWhenUsed="1"/>
+    <w:lsdException w:name="Normal Table" w:semiHidden="1" w:unhideWhenUsed="1"/>
+    <w:lsdException w:name="annotation subject" w:semiHidden="1" w:unhideWhenUsed="1"/>
+    <w:lsdException w:name="No List" w:semiHidden="1" w:unhideWhenUsed="1"/>
+    <w:lsdException w:name="Outline List 1" w:semiHidden="1" w:unhideWhenUsed="1"/>
+    <w:lsdException w:name="Outline List 2" w:semiHidden="1" w:unhideWhenUsed="1"/>
+    <w:lsdException w:name="Outline List 3" w:semiHidden="1" w:unhideWhenUsed="1"/>
+    <w:lsdException w:name="Table Simple 1" w:semiHidden="1" w:unhideWhenUsed="1"/>
+    <w:lsdException w:name="Table Simple 2" w:semiHidden="1" w:unhideWhenUsed="1"/>
+    <w:lsdException w:name="Table Simple 3" w:semiHidden="1" w:unhideWhenUsed="1"/>
+    <w:lsdException w:name="Table Classic 1" w:semiHidden="1" w:unhideWhenUsed="1"/>
+    <w:lsdException w:name="Table Classic 2" w:semiHidden="1" w:unhideWhenUsed="1"/>
+    <w:lsdException w:name="Table Classic 3" w:semiHidden="1" w:unhideWhenUsed="1"/>
+    <w:lsdException w:name="Table Classic 4" w:semiHidden="1" w:unhideWhenUsed="1"/>
+    <w:lsdException w:name="Table Colorful 1" w:semiHidden="1" w:unhideWhenUsed="1"/>
+    <w:lsdException w:name="Table Colorful 2" w:semiHidden="1" w:unhideWhenUsed="1"/>
+    <w:lsdException w:name="Table Colorful 3" w:semiHidden="1" w:unhideWhenUsed="1"/>
+    <w:lsdException w:name="Table Columns 1" w:semiHidden="1" w:unhideWhenUsed="1"/>
+    <w:lsdException w:name="Table Columns 2" w:semiHidden="1" w:unhideWhenUsed="1"/>
+    <w:lsdException w:name="Table Columns 3" w:semiHidden="1" w:unhideWhenUsed="1"/>
+    <w:lsdException w:name="Table Columns 4" w:semiHidden="1" w:unhideWhenUsed="1"/>
+    <w:lsdException w:name="Table Columns 5" w:semiHidden="1" w:unhideWhenUsed="1"/>
+    <w:lsdException w:name="Table Grid 1" w:semiHidden="1" w:unhideWhenUsed="1"/>
+    <w:lsdException w:name="Table Grid 2" w:semiHidden="1" w:unhideWhenUsed="1"/>
+    <w:lsdException w:name="Table Grid 3" w:semiHidden="1" w:unhideWhenUsed="1"/>
+    <w:lsdException w:name="Table Grid 4" w:semiHidden="1" w:unhideWhenUsed="1"/>
+    <w:lsdException w:name="Table Grid 5" w:semiHidden="1" w:unhideWhenUsed="1"/>
+    <w:lsdException w:name="Table Grid 6" w:semiHidden="1" w:unhideWhenUsed="1"/>
+    <w:lsdException w:name="Table Grid 7" w:semiHidden="1" w:unhideWhenUsed="1"/>
+    <w:lsdException w:name="Table Grid 8" w:semiHidden="1" w:unhideWhenUsed="1"/>
+    <w:lsdException w:name="Table List 1" w:semiHidden="1" w:unhideWhenUsed="1"/>
+    <w:lsdException w:name="Table List 2" w:semiHidden="1" w:unhideWhenUsed="1"/>
+    <w:lsdException w:name="Table List 3" w:semiHidden="1" w:unhideWhenUsed="1"/>
+    <w:lsdException w:name="Table List 4" w:semiHidden="1" w:unhideWhenUsed="1"/>
+    <w:lsdException w:name="Table List 5" w:semiHidden="1" w:unhideWhenUsed="1"/>
+    <w:lsdException w:name="Table List 6" w:semiHidden="1" w:unhideWhenUsed="1"/>
+    <w:lsdException w:name="Table List 7" w:semiHidden="1" w:unhideWhenUsed="1"/>
+    <w:lsdException w:name="Table List 8" w:semiHidden="1" w:unhideWhenUsed="1"/>
+    <w:lsdException w:name="Table 3D effects 1" w:semiHidden="1" w:unhideWhenUsed="1"/>
+    <w:lsdException w:name="Table 3D effects 2" w:semiHidden="1" w:unhideWhenUsed="1"/>
+    <w:lsdException w:name="Table 3D effects 3" w:semiHidden="1" w:unhideWhenUsed="1"/>
+    <w:lsdException w:name="Table Contemporary" w:semiHidden="1" w:unhideWhenUsed="1"/>
+    <w:lsdException w:name="Table Elegant" w:semiHidden="1" w:unhideWhenUsed="1"/>
+    <w:lsdException w:name="Table Professional" w:semiHidden="1" w:unhideWhenUsed="1"/>
+    <w:lsdException w:name="Table Subtle 1" w:semiHidden="1" w:unhideWhenUsed="1"/>
+    <w:lsdException w:name="Table Subtle 2" w:semiHidden="1" w:unhideWhenUsed="1"/>
+    <w:lsdException w:name="Table Web 1" w:semiHidden="1" w:unhideWhenUsed="1"/>
+    <w:lsdException w:name="Table Web 2" w:semiHidden="1" w:unhideWhenUsed="1"/>
+    <w:lsdException w:name="Table Web 3" w:semiHidden="1" w:unhideWhenUsed="1"/>
+    <w:lsdException w:name="Balloon Text" w:semiHidden="1" w:unhideWhenUsed="1"/>
+    <w:lsdException w:name="Table Theme" w:semiHidden="1" w:unhideWhenUsed="1"/>
     <w:lsdException w:name="Placeholder Text" w:semiHidden="1" w:uiPriority="99"/>
     <w:lsdException w:name="No Spacing" w:uiPriority="1" w:qFormat="1"/>
     <w:lsdException w:name="Light Shading" w:uiPriority="60"/>
@@ -2897,6 +2943,110 @@
     <w:lsdException w:name="Book Title" w:uiPriority="33" w:qFormat="1"/>
     <w:lsdException w:name="Bibliography" w:semiHidden="1" w:uiPriority="37" w:unhideWhenUsed="1"/>
     <w:lsdException w:name="TOC Heading" w:semiHidden="1" w:uiPriority="39" w:unhideWhenUsed="1" w:qFormat="1"/>
+    <w:lsdException w:name="Plain Table 1" w:uiPriority="41"/>
+    <w:lsdException w:name="Plain Table 2" w:uiPriority="42"/>
+    <w:lsdException w:name="Plain Table 3" w:uiPriority="43"/>
+    <w:lsdException w:name="Plain Table 4" w:uiPriority="44"/>
+    <w:lsdException w:name="Plain Table 5" w:uiPriority="45"/>
+    <w:lsdException w:name="Grid Table Light" w:uiPriority="40"/>
+    <w:lsdException w:name="Grid Table 1 Light" w:uiPriority="46"/>
+    <w:lsdException w:name="Grid Table 2" w:uiPriority="47"/>
+    <w:lsdException w:name="Grid Table 3" w:uiPriority="48"/>
+    <w:lsdException w:name="Grid Table 4" w:uiPriority="49"/>
+    <w:lsdException w:name="Grid Table 5 Dark" w:uiPriority="50"/>
+    <w:lsdException w:name="Grid Table 6 Colorful" w:uiPriority="51"/>
+    <w:lsdException w:name="Grid Table 7 Colorful" w:uiPriority="52"/>
+    <w:lsdException w:name="Grid Table 1 Light Accent 1" w:uiPriority="46"/>
+    <w:lsdException w:name="Grid Table 2 Accent 1" w:uiPriority="47"/>
+    <w:lsdException w:name="Grid Table 3 Accent 1" w:uiPriority="48"/>
+    <w:lsdException w:name="Grid Table 4 Accent 1" w:uiPriority="49"/>
+    <w:lsdException w:name="Grid Table 5 Dark Accent 1" w:uiPriority="50"/>
+    <w:lsdException w:name="Grid Table 6 Colorful Accent 1" w:uiPriority="51"/>
+    <w:lsdException w:name="Grid Table 7 Colorful Accent 1" w:uiPriority="52"/>
+    <w:lsdException w:name="Grid Table 1 Light Accent 2" w:uiPriority="46"/>
+    <w:lsdException w:name="Grid Table 2 Accent 2" w:uiPriority="47"/>
+    <w:lsdException w:name="Grid Table 3 Accent 2" w:uiPriority="48"/>
+    <w:lsdException w:name="Grid Table 4 Accent 2" w:uiPriority="49"/>
+    <w:lsdException w:name="Grid Table 5 Dark Accent 2" w:uiPriority="50"/>
+    <w:lsdException w:name="Grid Table 6 Colorful Accent 2" w:uiPriority="51"/>
+    <w:lsdException w:name="Grid Table 7 Colorful Accent 2" w:uiPriority="52"/>
+    <w:lsdException w:name="Grid Table 1 Light Accent 3" w:uiPriority="46"/>
+    <w:lsdException w:name="Grid Table 2 Accent 3" w:uiPriority="47"/>
+    <w:lsdException w:name="Grid Table 3 Accent 3" w:uiPriority="48"/>
+    <w:lsdException w:name="Grid Table 4 Accent 3" w:uiPriority="49"/>
+    <w:lsdException w:name="Grid Table 5 Dark Accent 3" w:uiPriority="50"/>
+    <w:lsdException w:name="Grid Table 6 Colorful Accent 3" w:uiPriority="51"/>
+    <w:lsdException w:name="Grid Table 7 Colorful Accent 3" w:uiPriority="52"/>
+    <w:lsdException w:name="Grid Table 1 Light Accent 4" w:uiPriority="46"/>
+    <w:lsdException w:name="Grid Table 2 Accent 4" w:uiPriority="47"/>
+    <w:lsdException w:name="Grid Table 3 Accent 4" w:uiPriority="48"/>
+    <w:lsdException w:name="Grid Table 4 Accent 4" w:uiPriority="49"/>
+    <w:lsdException w:name="Grid Table 5 Dark Accent 4" w:uiPriority="50"/>
+    <w:lsdException w:name="Grid Table 6 Colorful Accent 4" w:uiPriority="51"/>
+    <w:lsdException w:name="Grid Table 7 Colorful Accent 4" w:uiPriority="52"/>
+    <w:lsdException w:name="Grid Table 1 Light Accent 5" w:uiPriority="46"/>
+    <w:lsdException w:name="Grid Table 2 Accent 5" w:uiPriority="47"/>
+    <w:lsdException w:name="Grid Table 3 Accent 5" w:uiPriority="48"/>
+    <w:lsdException w:name="Grid Table 4 Accent 5" w:uiPriority="49"/>
+    <w:lsdException w:name="Grid Table 5 Dark Accent 5" w:uiPriority="50"/>
+    <w:lsdException w:name="Grid Table 6 Colorful Accent 5" w:uiPriority="51"/>
+    <w:lsdException w:name="Grid Table 7 Colorful Accent 5" w:uiPriority="52"/>
+    <w:lsdException w:name="Grid Table 1 Light Accent 6" w:uiPriority="46"/>
+    <w:lsdException w:name="Grid Table 2 Accent 6" w:uiPriority="47"/>
+    <w:lsdException w:name="Grid Table 3 Accent 6" w:uiPriority="48"/>
+    <w:lsdException w:name="Grid Table 4 Accent 6" w:uiPriority="49"/>
+    <w:lsdException w:name="Grid Table 5 Dark Accent 6" w:uiPriority="50"/>
+    <w:lsdException w:name="Grid Table 6 Colorful Accent 6" w:uiPriority="51"/>
+    <w:lsdException w:name="Grid Table 7 Colorful Accent 6" w:uiPriority="52"/>
+    <w:lsdException w:name="List Table 1 Light" w:uiPriority="46"/>
+    <w:lsdException w:name="List Table 2" w:uiPriority="47"/>
+    <w:lsdException w:name="List Table 3" w:uiPriority="48"/>
+    <w:lsdException w:name="List Table 4" w:uiPriority="49"/>
+    <w:lsdException w:name="List Table 5 Dark" w:uiPriority="50"/>
+    <w:lsdException w:name="List Table 6 Colorful" w:uiPriority="51"/>
+    <w:lsdException w:name="List Table 7 Colorful" w:uiPriority="52"/>
+    <w:lsdException w:name="List Table 1 Light Accent 1" w:uiPriority="46"/>
+    <w:lsdException w:name="List Table 2 Accent 1" w:uiPriority="47"/>
+    <w:lsdException w:name="List Table 3 Accent 1" w:uiPriority="48"/>
+    <w:lsdException w:name="List Table 4 Accent 1" w:uiPriority="49"/>
+    <w:lsdException w:name="List Table 5 Dark Accent 1" w:uiPriority="50"/>
+    <w:lsdException w:name="List Table 6 Colorful Accent 1" w:uiPriority="51"/>
+    <w:lsdException w:name="List Table 7 Colorful Accent 1" w:uiPriority="52"/>
+    <w:lsdException w:name="List Table 1 Light Accent 2" w:uiPriority="46"/>
+    <w:lsdException w:name="List Table 2 Accent 2" w:uiPriority="47"/>
+    <w:lsdException w:name="List Table 3 Accent 2" w:uiPriority="48"/>
+    <w:lsdException w:name="List Table 4 Accent 2" w:uiPriority="49"/>
+    <w:lsdException w:name="List Table 5 Dark Accent 2" w:uiPriority="50"/>
+    <w:lsdException w:name="List Table 6 Colorful Accent 2" w:uiPriority="51"/>
+    <w:lsdException w:name="List Table 7 Colorful Accent 2" w:uiPriority="52"/>
+    <w:lsdException w:name="List Table 1 Light Accent 3" w:uiPriority="46"/>
+    <w:lsdException w:name="List Table 2 Accent 3" w:uiPriority="47"/>
+    <w:lsdException w:name="List Table 3 Accent 3" w:uiPriority="48"/>
+    <w:lsdException w:name="List Table 4 Accent 3" w:uiPriority="49"/>
+    <w:lsdException w:name="List Table 5 Dark Accent 3" w:uiPriority="50"/>
+    <w:lsdException w:name="List Table 6 Colorful Accent 3" w:uiPriority="51"/>
+    <w:lsdException w:name="List Table 7 Colorful Accent 3" w:uiPriority="52"/>
+    <w:lsdException w:name="List Table 1 Light Accent 4" w:uiPriority="46"/>
+    <w:lsdException w:name="List Table 2 Accent 4" w:uiPriority="47"/>
+    <w:lsdException w:name="List Table 3 Accent 4" w:uiPriority="48"/>
+    <w:lsdException w:name="List Table 4 Accent 4" w:uiPriority="49"/>
+    <w:lsdException w:name="List Table 5 Dark Accent 4" w:uiPriority="50"/>
+    <w:lsdException w:name="List Table 6 Colorful Accent 4" w:uiPriority="51"/>
+    <w:lsdException w:name="List Table 7 Colorful Accent 4" w:uiPriority="52"/>
+    <w:lsdException w:name="List Table 1 Light Accent 5" w:uiPriority="46"/>
+    <w:lsdException w:name="List Table 2 Accent 5" w:uiPriority="47"/>
+    <w:lsdException w:name="List Table 3 Accent 5" w:uiPriority="48"/>
+    <w:lsdException w:name="List Table 4 Accent 5" w:uiPriority="49"/>
+    <w:lsdException w:name="List Table 5 Dark Accent 5" w:uiPriority="50"/>
+    <w:lsdException w:name="List Table 6 Colorful Accent 5" w:uiPriority="51"/>
+    <w:lsdException w:name="List Table 7 Colorful Accent 5" w:uiPriority="52"/>
+    <w:lsdException w:name="List Table 1 Light Accent 6" w:uiPriority="46"/>
+    <w:lsdException w:name="List Table 2 Accent 6" w:uiPriority="47"/>
+    <w:lsdException w:name="List Table 3 Accent 6" w:uiPriority="48"/>
+    <w:lsdException w:name="List Table 4 Accent 6" w:uiPriority="49"/>
+    <w:lsdException w:name="List Table 5 Dark Accent 6" w:uiPriority="50"/>
+    <w:lsdException w:name="List Table 6 Colorful Accent 6" w:uiPriority="51"/>
+    <w:lsdException w:name="List Table 7 Colorful Accent 6" w:uiPriority="52"/>
   </w:latentStyles>
   <w:style w:type="paragraph" w:default="1" w:styleId="Normal">
     <w:name w:val="Normal"/>
@@ -3311,6 +3461,7 @@
     <w:basedOn w:val="TableNormal"/>
     <w:rsid w:val="0024527B"/>
     <w:tblPr>
+      <w:tblInd w:w="0" w:type="dxa"/>
       <w:tblBorders>
         <w:top w:val="single" w:sz="4" w:space="0" w:color="auto"/>
         <w:left w:val="single" w:sz="4" w:space="0" w:color="auto"/>
@@ -3319,729 +3470,12 @@
         <w:insideH w:val="single" w:sz="4" w:space="0" w:color="auto"/>
         <w:insideV w:val="single" w:sz="4" w:space="0" w:color="auto"/>
       </w:tblBorders>
-    </w:tblPr>
-  </w:style>
-  <w:style w:type="paragraph" w:customStyle="1" w:styleId="Bullet1">
-    <w:name w:val="Bullet1"/>
-    <w:basedOn w:val="Body"/>
-    <w:rsid w:val="00393A86"/>
-    <w:pPr>
-      <w:numPr>
-        <w:numId w:val="17"/>
-      </w:numPr>
-    </w:pPr>
-  </w:style>
-  <w:style w:type="paragraph" w:customStyle="1" w:styleId="ChapterTitle">
-    <w:name w:val="ChapterTitle"/>
-    <w:aliases w:val="Ct"/>
-    <w:next w:val="Body"/>
-    <w:link w:val="ChapterTitleChar"/>
-    <w:rsid w:val="004B2337"/>
-    <w:pPr>
-      <w:keepNext/>
-      <w:keepLines/>
-      <w:pBdr>
-        <w:bottom w:val="single" w:sz="6" w:space="18" w:color="auto"/>
-      </w:pBdr>
-      <w:suppressAutoHyphens/>
-      <w:spacing w:after="800" w:line="440" w:lineRule="atLeast"/>
-      <w:ind w:left="-1920"/>
-    </w:pPr>
-    <w:rPr>
-      <w:rFonts w:ascii="Arial Narrow" w:hAnsi="Arial Narrow"/>
-      <w:b/>
-      <w:color w:val="000000"/>
-      <w:sz w:val="48"/>
-    </w:rPr>
-  </w:style>
-  <w:style w:type="character" w:customStyle="1" w:styleId="ChapterTitleChar">
-    <w:name w:val="ChapterTitle Char"/>
-    <w:aliases w:val="Ct Char"/>
-    <w:link w:val="ChapterTitle"/>
-    <w:locked/>
-    <w:rsid w:val="004B2337"/>
-    <w:rPr>
-      <w:rFonts w:ascii="Arial Narrow" w:hAnsi="Arial Narrow"/>
-      <w:b/>
-      <w:color w:val="000000"/>
-      <w:sz w:val="48"/>
-    </w:rPr>
-  </w:style>
-  <w:style w:type="character" w:customStyle="1" w:styleId="HeaderChar">
-    <w:name w:val="Header Char"/>
-    <w:link w:val="Header"/>
-    <w:uiPriority w:val="99"/>
-    <w:rsid w:val="0028712F"/>
-    <w:rPr>
-      <w:sz w:val="24"/>
-      <w:szCs w:val="24"/>
-    </w:rPr>
-  </w:style>
-  <w:style w:type="paragraph" w:customStyle="1" w:styleId="Level1">
-    <w:name w:val="Level 1"/>
-    <w:basedOn w:val="Normal"/>
-    <w:link w:val="Level1Char"/>
-    <w:qFormat/>
-    <w:rsid w:val="005B3C73"/>
-    <w:rPr>
-      <w:rFonts w:ascii="Calibri" w:eastAsia="Calibri" w:hAnsi="Calibri" w:cs="Calibri"/>
-      <w:b/>
-      <w:color w:val="0070C0"/>
-      <w:sz w:val="36"/>
-      <w:szCs w:val="36"/>
-      <w:u w:val="single"/>
-    </w:rPr>
-  </w:style>
-  <w:style w:type="paragraph" w:customStyle="1" w:styleId="Level2">
-    <w:name w:val="Level 2"/>
-    <w:basedOn w:val="Normal"/>
-    <w:link w:val="Level2Char"/>
-    <w:qFormat/>
-    <w:rsid w:val="008A1E54"/>
-    <w:rPr>
-      <w:rFonts w:ascii="Calibri" w:eastAsia="Calibri" w:hAnsi="Calibri" w:cs="Calibri"/>
-      <w:b/>
-      <w:bCs/>
-      <w:sz w:val="28"/>
-      <w:szCs w:val="28"/>
-    </w:rPr>
-  </w:style>
-  <w:style w:type="character" w:customStyle="1" w:styleId="Level1Char">
-    <w:name w:val="Level 1 Char"/>
-    <w:link w:val="Level1"/>
-    <w:rsid w:val="005B3C73"/>
-    <w:rPr>
-      <w:rFonts w:ascii="Calibri" w:eastAsia="Calibri" w:hAnsi="Calibri" w:cs="Calibri"/>
-      <w:b/>
-      <w:color w:val="0070C0"/>
-      <w:sz w:val="36"/>
-      <w:szCs w:val="36"/>
-      <w:u w:val="single"/>
-    </w:rPr>
-  </w:style>
-  <w:style w:type="paragraph" w:customStyle="1" w:styleId="Content">
-    <w:name w:val="Content"/>
-    <w:basedOn w:val="Normal"/>
-    <w:link w:val="ContentChar"/>
-    <w:autoRedefine/>
-    <w:qFormat/>
-    <w:rsid w:val="005A076B"/>
-    <w:rPr>
-      <w:rFonts w:ascii="Calibri" w:eastAsia="Calibri" w:hAnsi="Calibri" w:cs="Calibri"/>
-      <w:bCs/>
-      <w:szCs w:val="28"/>
-    </w:rPr>
-  </w:style>
-  <w:style w:type="character" w:customStyle="1" w:styleId="Level2Char">
-    <w:name w:val="Level 2 Char"/>
-    <w:link w:val="Level2"/>
-    <w:rsid w:val="008A1E54"/>
-    <w:rPr>
-      <w:rFonts w:ascii="Calibri" w:eastAsia="Calibri" w:hAnsi="Calibri" w:cs="Calibri"/>
-      <w:b/>
-      <w:bCs/>
-      <w:sz w:val="28"/>
-      <w:szCs w:val="28"/>
-    </w:rPr>
-  </w:style>
-  <w:style w:type="paragraph" w:customStyle="1" w:styleId="Detail">
-    <w:name w:val="Detail"/>
-    <w:basedOn w:val="Content"/>
-    <w:link w:val="DetailChar"/>
-    <w:qFormat/>
-    <w:rsid w:val="006A3B06"/>
-    <w:pPr>
-      <w:ind w:left="720"/>
-    </w:pPr>
-  </w:style>
-  <w:style w:type="character" w:customStyle="1" w:styleId="ContentChar">
-    <w:name w:val="Content Char"/>
-    <w:link w:val="Content"/>
-    <w:rsid w:val="005A076B"/>
-    <w:rPr>
-      <w:rFonts w:ascii="Calibri" w:eastAsia="Calibri" w:hAnsi="Calibri" w:cs="Calibri"/>
-      <w:bCs/>
-      <w:sz w:val="24"/>
-      <w:szCs w:val="28"/>
-    </w:rPr>
-  </w:style>
-  <w:style w:type="character" w:customStyle="1" w:styleId="DetailChar">
-    <w:name w:val="Detail Char"/>
-    <w:basedOn w:val="ContentChar"/>
-    <w:link w:val="Detail"/>
-    <w:rsid w:val="006A3B06"/>
-    <w:rPr>
-      <w:rFonts w:ascii="Calibri" w:eastAsia="Calibri" w:hAnsi="Calibri" w:cs="Calibri"/>
-      <w:bCs/>
-      <w:sz w:val="28"/>
-      <w:szCs w:val="28"/>
-    </w:rPr>
-  </w:style>
-</w:styles>
-</file>
-
-<file path=word/stylesWithEffects.xml><?xml version="1.0" encoding="utf-8"?>
-<w:styles xmlns:wpc="http://schemas.microsoft.com/office/word/2010/wordprocessingCanvas" xmlns:mc="http://schemas.openxmlformats.org/markup-compatibility/2006" xmlns:o="urn:schemas-microsoft-com:office:office" xmlns:r="http://schemas.openxmlformats.org/officeDocument/2006/relationships" xmlns:m="http://schemas.openxmlformats.org/officeDocument/2006/math" xmlns:v="urn:schemas-microsoft-com:vml" xmlns:wp14="http://schemas.microsoft.com/office/word/2010/wordprocessingDrawing" xmlns:wp="http://schemas.openxmlformats.org/drawingml/2006/wordprocessingDrawing" xmlns:w10="urn:schemas-microsoft-com:office:word" xmlns:w="http://schemas.openxmlformats.org/wordprocessingml/2006/main" xmlns:w14="http://schemas.microsoft.com/office/word/2010/wordml" xmlns:wpg="http://schemas.microsoft.com/office/word/2010/wordprocessingGroup" xmlns:wpi="http://schemas.microsoft.com/office/word/2010/wordprocessingInk" xmlns:wne="http://schemas.microsoft.com/office/word/2006/wordml" xmlns:wps="http://schemas.microsoft.com/office/word/2010/wordprocessingShape" mc:Ignorable="w14 wp14">
-  <w:docDefaults>
-    <w:rPrDefault>
-      <w:rPr>
-        <w:rFonts w:ascii="Times New Roman" w:eastAsia="Times New Roman" w:hAnsi="Times New Roman" w:cs="Times New Roman"/>
-        <w:lang w:val="en-US" w:eastAsia="en-US" w:bidi="ar-SA"/>
-      </w:rPr>
-    </w:rPrDefault>
-    <w:pPrDefault/>
-  </w:docDefaults>
-  <w:latentStyles w:defLockedState="0" w:defUIPriority="0" w:defSemiHidden="0" w:defUnhideWhenUsed="0" w:defQFormat="0" w:count="267">
-    <w:lsdException w:name="Normal" w:qFormat="1"/>
-    <w:lsdException w:name="heading 1" w:qFormat="1"/>
-    <w:lsdException w:name="heading 2" w:semiHidden="1" w:unhideWhenUsed="1" w:qFormat="1"/>
-    <w:lsdException w:name="heading 3" w:qFormat="1"/>
-    <w:lsdException w:name="heading 4" w:qFormat="1"/>
-    <w:lsdException w:name="heading 5" w:qFormat="1"/>
-    <w:lsdException w:name="heading 6" w:qFormat="1"/>
-    <w:lsdException w:name="heading 7" w:semiHidden="1" w:unhideWhenUsed="1" w:qFormat="1"/>
-    <w:lsdException w:name="heading 8" w:qFormat="1"/>
-    <w:lsdException w:name="heading 9" w:semiHidden="1" w:unhideWhenUsed="1" w:qFormat="1"/>
-    <w:lsdException w:name="header" w:uiPriority="99"/>
-    <w:lsdException w:name="footer" w:uiPriority="99"/>
-    <w:lsdException w:name="caption" w:semiHidden="1" w:unhideWhenUsed="1" w:qFormat="1"/>
-    <w:lsdException w:name="Title" w:qFormat="1"/>
-    <w:lsdException w:name="Subtitle" w:qFormat="1"/>
-    <w:lsdException w:name="Strong" w:qFormat="1"/>
-    <w:lsdException w:name="Emphasis" w:qFormat="1"/>
-    <w:lsdException w:name="Placeholder Text" w:semiHidden="1" w:uiPriority="99"/>
-    <w:lsdException w:name="No Spacing" w:uiPriority="1" w:qFormat="1"/>
-    <w:lsdException w:name="Light Shading" w:uiPriority="60"/>
-    <w:lsdException w:name="Light List" w:uiPriority="61"/>
-    <w:lsdException w:name="Light Grid" w:uiPriority="62"/>
-    <w:lsdException w:name="Medium Shading 1" w:uiPriority="63"/>
-    <w:lsdException w:name="Medium Shading 2" w:uiPriority="64"/>
-    <w:lsdException w:name="Medium List 1" w:uiPriority="65"/>
-    <w:lsdException w:name="Medium List 2" w:uiPriority="66"/>
-    <w:lsdException w:name="Medium Grid 1" w:uiPriority="67"/>
-    <w:lsdException w:name="Medium Grid 2" w:uiPriority="68"/>
-    <w:lsdException w:name="Medium Grid 3" w:uiPriority="69"/>
-    <w:lsdException w:name="Dark List" w:uiPriority="70"/>
-    <w:lsdException w:name="Colorful Shading" w:uiPriority="71"/>
-    <w:lsdException w:name="Colorful List" w:uiPriority="72"/>
-    <w:lsdException w:name="Colorful Grid" w:uiPriority="73"/>
-    <w:lsdException w:name="Light Shading Accent 1" w:uiPriority="60"/>
-    <w:lsdException w:name="Light List Accent 1" w:uiPriority="61"/>
-    <w:lsdException w:name="Light Grid Accent 1" w:uiPriority="62"/>
-    <w:lsdException w:name="Medium Shading 1 Accent 1" w:uiPriority="63"/>
-    <w:lsdException w:name="Medium Shading 2 Accent 1" w:uiPriority="64"/>
-    <w:lsdException w:name="Medium List 1 Accent 1" w:uiPriority="65"/>
-    <w:lsdException w:name="Revision" w:semiHidden="1" w:uiPriority="99"/>
-    <w:lsdException w:name="List Paragraph" w:uiPriority="34" w:qFormat="1"/>
-    <w:lsdException w:name="Quote" w:uiPriority="29" w:qFormat="1"/>
-    <w:lsdException w:name="Intense Quote" w:uiPriority="30" w:qFormat="1"/>
-    <w:lsdException w:name="Medium List 2 Accent 1" w:uiPriority="66"/>
-    <w:lsdException w:name="Medium Grid 1 Accent 1" w:uiPriority="67"/>
-    <w:lsdException w:name="Medium Grid 2 Accent 1" w:uiPriority="68"/>
-    <w:lsdException w:name="Medium Grid 3 Accent 1" w:uiPriority="69"/>
-    <w:lsdException w:name="Dark List Accent 1" w:uiPriority="70"/>
-    <w:lsdException w:name="Colorful Shading Accent 1" w:uiPriority="71"/>
-    <w:lsdException w:name="Colorful List Accent 1" w:uiPriority="72"/>
-    <w:lsdException w:name="Colorful Grid Accent 1" w:uiPriority="73"/>
-    <w:lsdException w:name="Light Shading Accent 2" w:uiPriority="60"/>
-    <w:lsdException w:name="Light List Accent 2" w:uiPriority="61"/>
-    <w:lsdException w:name="Light Grid Accent 2" w:uiPriority="62"/>
-    <w:lsdException w:name="Medium Shading 1 Accent 2" w:uiPriority="63"/>
-    <w:lsdException w:name="Medium Shading 2 Accent 2" w:uiPriority="64"/>
-    <w:lsdException w:name="Medium List 1 Accent 2" w:uiPriority="65"/>
-    <w:lsdException w:name="Medium List 2 Accent 2" w:uiPriority="66"/>
-    <w:lsdException w:name="Medium Grid 1 Accent 2" w:uiPriority="67"/>
-    <w:lsdException w:name="Medium Grid 2 Accent 2" w:uiPriority="68"/>
-    <w:lsdException w:name="Medium Grid 3 Accent 2" w:uiPriority="69"/>
-    <w:lsdException w:name="Dark List Accent 2" w:uiPriority="70"/>
-    <w:lsdException w:name="Colorful Shading Accent 2" w:uiPriority="71"/>
-    <w:lsdException w:name="Colorful List Accent 2" w:uiPriority="72"/>
-    <w:lsdException w:name="Colorful Grid Accent 2" w:uiPriority="73"/>
-    <w:lsdException w:name="Light Shading Accent 3" w:uiPriority="60"/>
-    <w:lsdException w:name="Light List Accent 3" w:uiPriority="61"/>
-    <w:lsdException w:name="Light Grid Accent 3" w:uiPriority="62"/>
-    <w:lsdException w:name="Medium Shading 1 Accent 3" w:uiPriority="63"/>
-    <w:lsdException w:name="Medium Shading 2 Accent 3" w:uiPriority="64"/>
-    <w:lsdException w:name="Medium List 1 Accent 3" w:uiPriority="65"/>
-    <w:lsdException w:name="Medium List 2 Accent 3" w:uiPriority="66"/>
-    <w:lsdException w:name="Medium Grid 1 Accent 3" w:uiPriority="67"/>
-    <w:lsdException w:name="Medium Grid 2 Accent 3" w:uiPriority="68"/>
-    <w:lsdException w:name="Medium Grid 3 Accent 3" w:uiPriority="69"/>
-    <w:lsdException w:name="Dark List Accent 3" w:uiPriority="70"/>
-    <w:lsdException w:name="Colorful Shading Accent 3" w:uiPriority="71"/>
-    <w:lsdException w:name="Colorful List Accent 3" w:uiPriority="72"/>
-    <w:lsdException w:name="Colorful Grid Accent 3" w:uiPriority="73"/>
-    <w:lsdException w:name="Light Shading Accent 4" w:uiPriority="60"/>
-    <w:lsdException w:name="Light List Accent 4" w:uiPriority="61"/>
-    <w:lsdException w:name="Light Grid Accent 4" w:uiPriority="62"/>
-    <w:lsdException w:name="Medium Shading 1 Accent 4" w:uiPriority="63"/>
-    <w:lsdException w:name="Medium Shading 2 Accent 4" w:uiPriority="64"/>
-    <w:lsdException w:name="Medium List 1 Accent 4" w:uiPriority="65"/>
-    <w:lsdException w:name="Medium List 2 Accent 4" w:uiPriority="66"/>
-    <w:lsdException w:name="Medium Grid 1 Accent 4" w:uiPriority="67"/>
-    <w:lsdException w:name="Medium Grid 2 Accent 4" w:uiPriority="68"/>
-    <w:lsdException w:name="Medium Grid 3 Accent 4" w:uiPriority="69"/>
-    <w:lsdException w:name="Dark List Accent 4" w:uiPriority="70"/>
-    <w:lsdException w:name="Colorful Shading Accent 4" w:uiPriority="71"/>
-    <w:lsdException w:name="Colorful List Accent 4" w:uiPriority="72"/>
-    <w:lsdException w:name="Colorful Grid Accent 4" w:uiPriority="73"/>
-    <w:lsdException w:name="Light Shading Accent 5" w:uiPriority="60"/>
-    <w:lsdException w:name="Light List Accent 5" w:uiPriority="61"/>
-    <w:lsdException w:name="Light Grid Accent 5" w:uiPriority="62"/>
-    <w:lsdException w:name="Medium Shading 1 Accent 5" w:uiPriority="63"/>
-    <w:lsdException w:name="Medium Shading 2 Accent 5" w:uiPriority="64"/>
-    <w:lsdException w:name="Medium List 1 Accent 5" w:uiPriority="65"/>
-    <w:lsdException w:name="Medium List 2 Accent 5" w:uiPriority="66"/>
-    <w:lsdException w:name="Medium Grid 1 Accent 5" w:uiPriority="67"/>
-    <w:lsdException w:name="Medium Grid 2 Accent 5" w:uiPriority="68"/>
-    <w:lsdException w:name="Medium Grid 3 Accent 5" w:uiPriority="69"/>
-    <w:lsdException w:name="Dark List Accent 5" w:uiPriority="70"/>
-    <w:lsdException w:name="Colorful Shading Accent 5" w:uiPriority="71"/>
-    <w:lsdException w:name="Colorful List Accent 5" w:uiPriority="72"/>
-    <w:lsdException w:name="Colorful Grid Accent 5" w:uiPriority="73"/>
-    <w:lsdException w:name="Light Shading Accent 6" w:uiPriority="60"/>
-    <w:lsdException w:name="Light List Accent 6" w:uiPriority="61"/>
-    <w:lsdException w:name="Light Grid Accent 6" w:uiPriority="62"/>
-    <w:lsdException w:name="Medium Shading 1 Accent 6" w:uiPriority="63"/>
-    <w:lsdException w:name="Medium Shading 2 Accent 6" w:uiPriority="64"/>
-    <w:lsdException w:name="Medium List 1 Accent 6" w:uiPriority="65"/>
-    <w:lsdException w:name="Medium List 2 Accent 6" w:uiPriority="66"/>
-    <w:lsdException w:name="Medium Grid 1 Accent 6" w:uiPriority="67"/>
-    <w:lsdException w:name="Medium Grid 2 Accent 6" w:uiPriority="68"/>
-    <w:lsdException w:name="Medium Grid 3 Accent 6" w:uiPriority="69"/>
-    <w:lsdException w:name="Dark List Accent 6" w:uiPriority="70"/>
-    <w:lsdException w:name="Colorful Shading Accent 6" w:uiPriority="71"/>
-    <w:lsdException w:name="Colorful List Accent 6" w:uiPriority="72"/>
-    <w:lsdException w:name="Colorful Grid Accent 6" w:uiPriority="73"/>
-    <w:lsdException w:name="Subtle Emphasis" w:uiPriority="19" w:qFormat="1"/>
-    <w:lsdException w:name="Intense Emphasis" w:uiPriority="21" w:qFormat="1"/>
-    <w:lsdException w:name="Subtle Reference" w:uiPriority="31" w:qFormat="1"/>
-    <w:lsdException w:name="Intense Reference" w:uiPriority="32" w:qFormat="1"/>
-    <w:lsdException w:name="Book Title" w:uiPriority="33" w:qFormat="1"/>
-    <w:lsdException w:name="Bibliography" w:semiHidden="1" w:uiPriority="37" w:unhideWhenUsed="1"/>
-    <w:lsdException w:name="TOC Heading" w:semiHidden="1" w:uiPriority="39" w:unhideWhenUsed="1" w:qFormat="1"/>
-  </w:latentStyles>
-  <w:style w:type="paragraph" w:default="1" w:styleId="Normal">
-    <w:name w:val="Normal"/>
-    <w:qFormat/>
-    <w:rsid w:val="00006106"/>
-    <w:rPr>
-      <w:sz w:val="24"/>
-      <w:szCs w:val="24"/>
-    </w:rPr>
-  </w:style>
-  <w:style w:type="paragraph" w:styleId="Heading1">
-    <w:name w:val="heading 1"/>
-    <w:basedOn w:val="Normal"/>
-    <w:next w:val="Normal"/>
-    <w:qFormat/>
-    <w:rsid w:val="00E24626"/>
-    <w:pPr>
-      <w:keepNext/>
-      <w:spacing w:before="240" w:after="60"/>
-      <w:outlineLvl w:val="0"/>
-    </w:pPr>
-    <w:rPr>
-      <w:rFonts w:ascii="Arial" w:hAnsi="Arial" w:cs="Arial"/>
-      <w:b/>
-      <w:bCs/>
-      <w:kern w:val="32"/>
-      <w:sz w:val="32"/>
-      <w:szCs w:val="32"/>
-    </w:rPr>
-  </w:style>
-  <w:style w:type="paragraph" w:styleId="Heading2">
-    <w:name w:val="heading 2"/>
-    <w:basedOn w:val="Normal"/>
-    <w:next w:val="Normal"/>
-    <w:link w:val="Heading2Char"/>
-    <w:semiHidden/>
-    <w:unhideWhenUsed/>
-    <w:qFormat/>
-    <w:rsid w:val="001F55F2"/>
-    <w:pPr>
-      <w:keepNext/>
-      <w:spacing w:before="240" w:after="60"/>
-      <w:outlineLvl w:val="1"/>
-    </w:pPr>
-    <w:rPr>
-      <w:rFonts w:ascii="Cambria" w:hAnsi="Cambria"/>
-      <w:b/>
-      <w:bCs/>
-      <w:i/>
-      <w:iCs/>
-      <w:sz w:val="28"/>
-      <w:szCs w:val="28"/>
-    </w:rPr>
-  </w:style>
-  <w:style w:type="paragraph" w:styleId="Heading3">
-    <w:name w:val="heading 3"/>
-    <w:basedOn w:val="Normal"/>
-    <w:next w:val="Normal"/>
-    <w:qFormat/>
-    <w:rsid w:val="00E24626"/>
-    <w:pPr>
-      <w:keepNext/>
-      <w:spacing w:before="240" w:after="60"/>
-      <w:outlineLvl w:val="2"/>
-    </w:pPr>
-    <w:rPr>
-      <w:rFonts w:ascii="Arial" w:hAnsi="Arial" w:cs="Arial"/>
-      <w:b/>
-      <w:bCs/>
-      <w:sz w:val="26"/>
-      <w:szCs w:val="26"/>
-    </w:rPr>
-  </w:style>
-  <w:style w:type="paragraph" w:styleId="Heading4">
-    <w:name w:val="heading 4"/>
-    <w:basedOn w:val="Normal"/>
-    <w:next w:val="Normal"/>
-    <w:qFormat/>
-    <w:rsid w:val="00E24626"/>
-    <w:pPr>
-      <w:keepNext/>
-      <w:spacing w:before="240" w:after="60"/>
-      <w:outlineLvl w:val="3"/>
-    </w:pPr>
-    <w:rPr>
-      <w:b/>
-      <w:bCs/>
-      <w:sz w:val="28"/>
-      <w:szCs w:val="28"/>
-    </w:rPr>
-  </w:style>
-  <w:style w:type="paragraph" w:styleId="Heading5">
-    <w:name w:val="heading 5"/>
-    <w:basedOn w:val="Normal"/>
-    <w:next w:val="Normal"/>
-    <w:qFormat/>
-    <w:rsid w:val="00E24626"/>
-    <w:pPr>
-      <w:spacing w:before="240" w:after="60"/>
-      <w:outlineLvl w:val="4"/>
-    </w:pPr>
-    <w:rPr>
-      <w:b/>
-      <w:bCs/>
-      <w:i/>
-      <w:iCs/>
-      <w:sz w:val="26"/>
-      <w:szCs w:val="26"/>
-    </w:rPr>
-  </w:style>
-  <w:style w:type="paragraph" w:styleId="Heading6">
-    <w:name w:val="heading 6"/>
-    <w:basedOn w:val="Normal"/>
-    <w:next w:val="Normal"/>
-    <w:qFormat/>
-    <w:rsid w:val="00E24626"/>
-    <w:pPr>
-      <w:spacing w:before="240" w:after="60"/>
-      <w:outlineLvl w:val="5"/>
-    </w:pPr>
-    <w:rPr>
-      <w:b/>
-      <w:bCs/>
-      <w:sz w:val="22"/>
-      <w:szCs w:val="22"/>
-    </w:rPr>
-  </w:style>
-  <w:style w:type="paragraph" w:styleId="Heading8">
-    <w:name w:val="heading 8"/>
-    <w:basedOn w:val="Normal"/>
-    <w:next w:val="Normal"/>
-    <w:qFormat/>
-    <w:rsid w:val="00E24626"/>
-    <w:pPr>
-      <w:keepNext/>
-      <w:jc w:val="center"/>
-      <w:outlineLvl w:val="7"/>
-    </w:pPr>
-    <w:rPr>
-      <w:b/>
-      <w:sz w:val="96"/>
-      <w:szCs w:val="20"/>
-      <w:u w:val="single"/>
-    </w:rPr>
-  </w:style>
-  <w:style w:type="character" w:default="1" w:styleId="DefaultParagraphFont">
-    <w:name w:val="Default Paragraph Font"/>
-    <w:uiPriority w:val="1"/>
-    <w:semiHidden/>
-    <w:unhideWhenUsed/>
-  </w:style>
-  <w:style w:type="table" w:default="1" w:styleId="TableNormal">
-    <w:name w:val="Normal Table"/>
-    <w:uiPriority w:val="99"/>
-    <w:semiHidden/>
-    <w:unhideWhenUsed/>
-    <w:tblPr>
-      <w:tblInd w:w="0" w:type="dxa"/>
       <w:tblCellMar>
         <w:top w:w="0" w:type="dxa"/>
         <w:left w:w="108" w:type="dxa"/>
         <w:bottom w:w="0" w:type="dxa"/>
         <w:right w:w="108" w:type="dxa"/>
       </w:tblCellMar>
-    </w:tblPr>
-  </w:style>
-  <w:style w:type="numbering" w:default="1" w:styleId="NoList">
-    <w:name w:val="No List"/>
-    <w:uiPriority w:val="99"/>
-    <w:semiHidden/>
-    <w:unhideWhenUsed/>
-  </w:style>
-  <w:style w:type="paragraph" w:customStyle="1" w:styleId="ATT1ptspacer">
-    <w:name w:val="ATT_1ptspacer"/>
-    <w:basedOn w:val="Normal"/>
-    <w:rsid w:val="00C30B7B"/>
-    <w:pPr>
-      <w:spacing w:line="20" w:lineRule="exact"/>
-    </w:pPr>
-  </w:style>
-  <w:style w:type="paragraph" w:customStyle="1" w:styleId="ATTedition">
-    <w:name w:val="ATT_edition"/>
-    <w:basedOn w:val="Normal"/>
-    <w:rsid w:val="00CF7C0D"/>
-    <w:rPr>
-      <w:rFonts w:ascii="Verdana" w:hAnsi="Verdana"/>
-      <w:color w:val="067AB4"/>
-    </w:rPr>
-  </w:style>
-  <w:style w:type="paragraph" w:customStyle="1" w:styleId="ATTheadline">
-    <w:name w:val="ATT_headline"/>
-    <w:basedOn w:val="Normal"/>
-    <w:rsid w:val="00081D76"/>
-    <w:rPr>
-      <w:rFonts w:ascii="Verdana" w:hAnsi="Verdana"/>
-      <w:color w:val="067AB4"/>
-      <w:sz w:val="96"/>
-      <w:szCs w:val="96"/>
-    </w:rPr>
-  </w:style>
-  <w:style w:type="paragraph" w:customStyle="1" w:styleId="ATTsubhead">
-    <w:name w:val="ATT_subhead"/>
-    <w:basedOn w:val="Normal"/>
-    <w:rsid w:val="00081D76"/>
-    <w:rPr>
-      <w:rFonts w:ascii="Verdana" w:hAnsi="Verdana"/>
-      <w:color w:val="000000"/>
-      <w:sz w:val="56"/>
-      <w:szCs w:val="56"/>
-    </w:rPr>
-  </w:style>
-  <w:style w:type="paragraph" w:customStyle="1" w:styleId="ATTintro">
-    <w:name w:val="ATT_intro"/>
-    <w:basedOn w:val="Normal"/>
-    <w:rsid w:val="009E36E0"/>
-    <w:rPr>
-      <w:rFonts w:ascii="Verdana" w:hAnsi="Verdana"/>
-      <w:color w:val="FFFFFF"/>
-      <w:sz w:val="20"/>
-      <w:szCs w:val="20"/>
-    </w:rPr>
-  </w:style>
-  <w:style w:type="paragraph" w:customStyle="1" w:styleId="ATTbody">
-    <w:name w:val="ATT_body"/>
-    <w:basedOn w:val="Normal"/>
-    <w:rsid w:val="00081D76"/>
-    <w:pPr>
-      <w:spacing w:line="300" w:lineRule="exact"/>
-    </w:pPr>
-    <w:rPr>
-      <w:rFonts w:ascii="Arial" w:hAnsi="Arial" w:cs="Arial"/>
-      <w:sz w:val="20"/>
-      <w:szCs w:val="20"/>
-    </w:rPr>
-  </w:style>
-  <w:style w:type="paragraph" w:styleId="Header">
-    <w:name w:val="header"/>
-    <w:basedOn w:val="Normal"/>
-    <w:link w:val="HeaderChar"/>
-    <w:uiPriority w:val="99"/>
-    <w:locked/>
-    <w:rsid w:val="0097255A"/>
-    <w:pPr>
-      <w:tabs>
-        <w:tab w:val="center" w:pos="4320"/>
-        <w:tab w:val="right" w:pos="8640"/>
-      </w:tabs>
-    </w:pPr>
-  </w:style>
-  <w:style w:type="paragraph" w:styleId="Footer">
-    <w:name w:val="footer"/>
-    <w:aliases w:val="Odd"/>
-    <w:basedOn w:val="Normal"/>
-    <w:link w:val="FooterChar"/>
-    <w:uiPriority w:val="99"/>
-    <w:locked/>
-    <w:rsid w:val="0097255A"/>
-    <w:pPr>
-      <w:tabs>
-        <w:tab w:val="center" w:pos="4320"/>
-        <w:tab w:val="right" w:pos="8640"/>
-      </w:tabs>
-    </w:pPr>
-  </w:style>
-  <w:style w:type="paragraph" w:customStyle="1" w:styleId="ATTbullets">
-    <w:name w:val="ATT_bullets"/>
-    <w:basedOn w:val="ATTbody"/>
-    <w:rsid w:val="00E67E58"/>
-    <w:pPr>
-      <w:numPr>
-        <w:numId w:val="10"/>
-      </w:numPr>
-    </w:pPr>
-    <w:rPr>
-      <w:color w:val="808284"/>
-    </w:rPr>
-  </w:style>
-  <w:style w:type="character" w:styleId="PageNumber">
-    <w:name w:val="page number"/>
-    <w:rsid w:val="00006106"/>
-    <w:rPr>
-      <w:rFonts w:cs="Times New Roman"/>
-    </w:rPr>
-  </w:style>
-  <w:style w:type="paragraph" w:styleId="BodyText">
-    <w:name w:val="Body Text"/>
-    <w:basedOn w:val="Normal"/>
-    <w:link w:val="BodyTextChar"/>
-    <w:rsid w:val="00E24626"/>
-    <w:rPr>
-      <w:b/>
-      <w:bCs/>
-      <w:szCs w:val="20"/>
-    </w:rPr>
-  </w:style>
-  <w:style w:type="paragraph" w:customStyle="1" w:styleId="NCS12">
-    <w:name w:val="NCS12"/>
-    <w:basedOn w:val="Normal"/>
-    <w:rsid w:val="00E24626"/>
-    <w:rPr>
-      <w:rFonts w:ascii="NewCenturySchlbk" w:hAnsi="NewCenturySchlbk"/>
-      <w:szCs w:val="20"/>
-    </w:rPr>
-  </w:style>
-  <w:style w:type="character" w:customStyle="1" w:styleId="BodyTextChar">
-    <w:name w:val="Body Text Char"/>
-    <w:link w:val="BodyText"/>
-    <w:rsid w:val="008C194F"/>
-    <w:rPr>
-      <w:b/>
-      <w:bCs/>
-      <w:sz w:val="24"/>
-    </w:rPr>
-  </w:style>
-  <w:style w:type="character" w:customStyle="1" w:styleId="FooterChar">
-    <w:name w:val="Footer Char"/>
-    <w:aliases w:val="Odd Char"/>
-    <w:link w:val="Footer"/>
-    <w:uiPriority w:val="99"/>
-    <w:rsid w:val="00656D8F"/>
-    <w:rPr>
-      <w:sz w:val="24"/>
-      <w:szCs w:val="24"/>
-    </w:rPr>
-  </w:style>
-  <w:style w:type="paragraph" w:styleId="BalloonText">
-    <w:name w:val="Balloon Text"/>
-    <w:basedOn w:val="Normal"/>
-    <w:link w:val="BalloonTextChar"/>
-    <w:rsid w:val="00656D8F"/>
-    <w:rPr>
-      <w:rFonts w:ascii="Tahoma" w:hAnsi="Tahoma" w:cs="Tahoma"/>
-      <w:sz w:val="16"/>
-      <w:szCs w:val="16"/>
-    </w:rPr>
-  </w:style>
-  <w:style w:type="character" w:customStyle="1" w:styleId="BalloonTextChar">
-    <w:name w:val="Balloon Text Char"/>
-    <w:link w:val="BalloonText"/>
-    <w:rsid w:val="00656D8F"/>
-    <w:rPr>
-      <w:rFonts w:ascii="Tahoma" w:hAnsi="Tahoma" w:cs="Tahoma"/>
-      <w:sz w:val="16"/>
-      <w:szCs w:val="16"/>
-    </w:rPr>
-  </w:style>
-  <w:style w:type="paragraph" w:styleId="ListParagraph">
-    <w:name w:val="List Paragraph"/>
-    <w:basedOn w:val="Normal"/>
-    <w:uiPriority w:val="34"/>
-    <w:qFormat/>
-    <w:rsid w:val="00BC5849"/>
-    <w:pPr>
-      <w:ind w:left="720"/>
-    </w:pPr>
-  </w:style>
-  <w:style w:type="character" w:customStyle="1" w:styleId="Heading2Char">
-    <w:name w:val="Heading 2 Char"/>
-    <w:link w:val="Heading2"/>
-    <w:semiHidden/>
-    <w:rsid w:val="001F55F2"/>
-    <w:rPr>
-      <w:rFonts w:ascii="Cambria" w:eastAsia="Times New Roman" w:hAnsi="Cambria" w:cs="Times New Roman"/>
-      <w:b/>
-      <w:bCs/>
-      <w:i/>
-      <w:iCs/>
-      <w:sz w:val="28"/>
-      <w:szCs w:val="28"/>
-    </w:rPr>
-  </w:style>
-  <w:style w:type="paragraph" w:customStyle="1" w:styleId="Body">
-    <w:name w:val="Body"/>
-    <w:aliases w:val="B"/>
-    <w:rsid w:val="001F55F2"/>
-    <w:pPr>
-      <w:keepLines/>
-      <w:spacing w:after="120"/>
-    </w:pPr>
-    <w:rPr>
-      <w:rFonts w:ascii="Palatino" w:hAnsi="Palatino"/>
-      <w:color w:val="000000"/>
-      <w:sz w:val="22"/>
-      <w:szCs w:val="22"/>
-    </w:rPr>
-  </w:style>
-  <w:style w:type="paragraph" w:customStyle="1" w:styleId="CellBody">
-    <w:name w:val="CellBody"/>
-    <w:aliases w:val="Cb"/>
-    <w:basedOn w:val="Body"/>
-    <w:rsid w:val="001F55F2"/>
-    <w:pPr>
-      <w:spacing w:before="60" w:after="60"/>
-    </w:pPr>
-  </w:style>
-  <w:style w:type="paragraph" w:customStyle="1" w:styleId="CellHead">
-    <w:name w:val="CellHead"/>
-    <w:aliases w:val="Ch"/>
-    <w:basedOn w:val="Body"/>
-    <w:rsid w:val="001F55F2"/>
-    <w:pPr>
-      <w:spacing w:before="60" w:after="60"/>
-    </w:pPr>
-    <w:rPr>
-      <w:rFonts w:ascii="Arial Narrow" w:hAnsi="Arial Narrow"/>
-      <w:b/>
-      <w:sz w:val="18"/>
-    </w:rPr>
-  </w:style>
-  <w:style w:type="table" w:styleId="TableGrid">
-    <w:name w:val="Table Grid"/>
-    <w:basedOn w:val="TableNormal"/>
-    <w:rsid w:val="0024527B"/>
-    <w:tblPr>
-      <w:tblBorders>
-        <w:top w:val="single" w:sz="4" w:space="0" w:color="auto"/>
-        <w:left w:val="single" w:sz="4" w:space="0" w:color="auto"/>
-        <w:bottom w:val="single" w:sz="4" w:space="0" w:color="auto"/>
-        <w:right w:val="single" w:sz="4" w:space="0" w:color="auto"/>
-        <w:insideH w:val="single" w:sz="4" w:space="0" w:color="auto"/>
-        <w:insideV w:val="single" w:sz="4" w:space="0" w:color="auto"/>
-      </w:tblBorders>
     </w:tblPr>
   </w:style>
   <w:style w:type="paragraph" w:customStyle="1" w:styleId="Bullet1">

</xml_diff>

<commit_message>
Moved Visio down below text
</commit_message>
<xml_diff>
--- a/IP-TV-Sw!vel.docx
+++ b/IP-TV-Sw!vel.docx
@@ -326,8 +326,282 @@
         <w:t>IP Video design</w:t>
       </w:r>
     </w:p>
-    <w:p/>
     <w:p>
+      <w:pPr>
+        <w:pStyle w:val="Content"/>
+      </w:pPr>
+      <w:r>
+        <w:t>The design is broken up into a few components. These are:</w:t>
+      </w:r>
+    </w:p>
+    <w:p>
+      <w:pPr>
+        <w:pStyle w:val="Content"/>
+        <w:numPr>
+          <w:ilvl w:val="0"/>
+          <w:numId w:val="18"/>
+        </w:numPr>
+      </w:pPr>
+      <w:r>
+        <w:t>Back office</w:t>
+      </w:r>
+    </w:p>
+    <w:p>
+      <w:pPr>
+        <w:pStyle w:val="Content"/>
+        <w:numPr>
+          <w:ilvl w:val="0"/>
+          <w:numId w:val="18"/>
+        </w:numPr>
+      </w:pPr>
+      <w:r>
+        <w:t>Origin</w:t>
+      </w:r>
+    </w:p>
+    <w:p>
+      <w:pPr>
+        <w:pStyle w:val="Content"/>
+        <w:numPr>
+          <w:ilvl w:val="0"/>
+          <w:numId w:val="18"/>
+        </w:numPr>
+      </w:pPr>
+      <w:r>
+        <w:t>Transcoding</w:t>
+      </w:r>
+    </w:p>
+    <w:p>
+      <w:pPr>
+        <w:pStyle w:val="Content"/>
+        <w:numPr>
+          <w:ilvl w:val="0"/>
+          <w:numId w:val="18"/>
+        </w:numPr>
+      </w:pPr>
+      <w:r>
+        <w:t>Market/</w:t>
+      </w:r>
+      <w:r>
+        <w:t>Caching</w:t>
+      </w:r>
+      <w:r>
+        <w:t>/Streaming servers</w:t>
+      </w:r>
+    </w:p>
+    <w:p>
+      <w:pPr>
+        <w:pStyle w:val="Content"/>
+        <w:numPr>
+          <w:ilvl w:val="0"/>
+          <w:numId w:val="18"/>
+        </w:numPr>
+      </w:pPr>
+      <w:r>
+        <w:t>Set T</w:t>
+      </w:r>
+      <w:r>
+        <w:t>op</w:t>
+      </w:r>
+      <w:r>
+        <w:t xml:space="preserve"> Box (STB)</w:t>
+      </w:r>
+    </w:p>
+    <w:p>
+      <w:pPr>
+        <w:pStyle w:val="Content"/>
+      </w:pPr>
+    </w:p>
+    <w:p>
+      <w:pPr>
+        <w:pStyle w:val="Content"/>
+      </w:pPr>
+      <w:r>
+        <w:t xml:space="preserve">The back office, origin and transcoding are all located at the same location under the current design. After the video is transcoded it is pushed out to the market </w:t>
+      </w:r>
+      <w:r>
+        <w:t>Streamers</w:t>
+      </w:r>
+      <w:r>
+        <w:t xml:space="preserve">. These </w:t>
+      </w:r>
+      <w:r>
+        <w:t>Streamers</w:t>
+      </w:r>
+      <w:r>
+        <w:t xml:space="preserve"> get one push of this video for each bit rate.</w:t>
+      </w:r>
+      <w:r>
+        <w:t xml:space="preserve"> </w:t>
+      </w:r>
+      <w:r>
+        <w:t>The broadcast video is sent out of the transcoding servers via multicast</w:t>
+      </w:r>
+      <w:r>
+        <w:t>, over NG-MVPN LSPs,</w:t>
+      </w:r>
+      <w:r>
+        <w:t xml:space="preserve"> to the Market servers/Streamers. </w:t>
+      </w:r>
+      <w:r>
+        <w:t>The VOD content is sent via Unicast.</w:t>
+      </w:r>
+    </w:p>
+    <w:p>
+      <w:pPr>
+        <w:pStyle w:val="Content"/>
+      </w:pPr>
+    </w:p>
+    <w:p>
+      <w:pPr>
+        <w:pStyle w:val="Content"/>
+      </w:pPr>
+      <w:r>
+        <w:t xml:space="preserve">The </w:t>
+      </w:r>
+      <w:r>
+        <w:t>Market servers and Streaming servers</w:t>
+      </w:r>
+      <w:r>
+        <w:t xml:space="preserve"> will be located in each Hub H location. The </w:t>
+      </w:r>
+      <w:r>
+        <w:t>Streamers</w:t>
+      </w:r>
+      <w:r>
+        <w:t xml:space="preserve"> store the </w:t>
+      </w:r>
+      <w:r>
+        <w:t>VOD</w:t>
+      </w:r>
+      <w:r>
+        <w:t xml:space="preserve"> and they supply </w:t>
+      </w:r>
+      <w:r>
+        <w:t>VOD</w:t>
+      </w:r>
+      <w:r>
+        <w:t xml:space="preserve"> to the </w:t>
+      </w:r>
+      <w:r>
+        <w:t>STB</w:t>
+      </w:r>
+      <w:r>
+        <w:t xml:space="preserve"> when it is requested. </w:t>
+      </w:r>
+      <w:r>
+        <w:t>The Streamers will send the broadcast video directly to the STBs viewing that stream as soon as it arrives from the transcoders. There will be buffering of this video in the Streamers to accommodate trick play.</w:t>
+      </w:r>
+      <w:r>
+        <w:t xml:space="preserve"> </w:t>
+      </w:r>
+      <w:r>
+        <w:t xml:space="preserve">The </w:t>
+      </w:r>
+      <w:r>
+        <w:t xml:space="preserve">Streamers </w:t>
+      </w:r>
+      <w:r>
+        <w:t xml:space="preserve">will send the video streams to the </w:t>
+      </w:r>
+      <w:r>
+        <w:t>STB</w:t>
+      </w:r>
+      <w:r>
+        <w:t>. At this point this is a unicast operation.</w:t>
+      </w:r>
+      <w:r>
+        <w:t xml:space="preserve"> The vendor is looking into Multicast for the broadcast video streams to the STB.</w:t>
+      </w:r>
+    </w:p>
+    <w:p>
+      <w:pPr>
+        <w:pStyle w:val="Content"/>
+      </w:pPr>
+    </w:p>
+    <w:p>
+      <w:pPr>
+        <w:pStyle w:val="Content"/>
+      </w:pPr>
+      <w:r>
+        <w:t xml:space="preserve">The </w:t>
+      </w:r>
+      <w:r>
+        <w:t>STB</w:t>
+      </w:r>
+      <w:r>
+        <w:t xml:space="preserve"> located at customer sites will be the source of the customer request for video. The r</w:t>
+      </w:r>
+      <w:r>
+        <w:t xml:space="preserve">equest will be passed up stream </w:t>
+      </w:r>
+      <w:r>
+        <w:t>from the STB</w:t>
+      </w:r>
+      <w:r>
+        <w:t xml:space="preserve"> to the market servers at the local Hub H</w:t>
+      </w:r>
+      <w:r>
+        <w:t>.</w:t>
+      </w:r>
+      <w:r>
+        <w:t xml:space="preserve"> The market servers will connect to either the billing system or the Back Office to authorize the playback. </w:t>
+      </w:r>
+      <w:r>
+        <w:t xml:space="preserve"> </w:t>
+      </w:r>
+      <w:r>
+        <w:t>Assuming the playback is authorized then the Market server, which is also the streaming server, will begin sending the stream.</w:t>
+      </w:r>
+      <w:r>
+        <w:t xml:space="preserve"> The stream will con</w:t>
+      </w:r>
+      <w:r>
+        <w:t>sume 5</w:t>
+      </w:r>
+      <w:r>
+        <w:t>Mbps to each set top box on aver</w:t>
+      </w:r>
+      <w:r>
+        <w:t>age, with bursts up to 6</w:t>
+      </w:r>
+      <w:r>
+        <w:t xml:space="preserve">Mbps. </w:t>
+      </w:r>
+      <w:r>
+        <w:t>A hub, with 500 Sw</w:t>
+      </w:r>
+      <w:proofErr w:type="gramStart"/>
+      <w:r>
+        <w:t>!vel</w:t>
+      </w:r>
+      <w:proofErr w:type="gramEnd"/>
+      <w:r>
+        <w:t xml:space="preserve"> homes and </w:t>
+      </w:r>
+      <w:r>
+        <w:t>3 set tops each</w:t>
+      </w:r>
+      <w:r>
+        <w:t>,</w:t>
+      </w:r>
+      <w:r>
+        <w:t xml:space="preserve"> can generate 7.5Gbps of traffic to that hub site and out to the CMTS Customers.</w:t>
+      </w:r>
+      <w:r>
+        <w:t xml:space="preserve"> This process and the results are similar for both VOD and broadcast video playback.</w:t>
+      </w:r>
+    </w:p>
+    <w:p>
+      <w:pPr>
+        <w:pStyle w:val="Content"/>
+      </w:pPr>
+    </w:p>
+    <w:bookmarkStart w:id="0" w:name="_GoBack"/>
+    <w:bookmarkEnd w:id="0"/>
+    <w:p>
+      <w:pPr>
+        <w:pStyle w:val="Content"/>
+      </w:pPr>
       <w:r>
         <w:object w:dxaOrig="11556" w:dyaOrig="10657">
           <v:shapetype id="_x0000_t75" coordsize="21600,21600" o:spt="75" o:preferrelative="t" path="m@4@5l@4@11@9@11@9@5xe" filled="f" stroked="f">
@@ -352,374 +626,94 @@
           <v:shape id="_x0000_i1025" type="#_x0000_t75" style="width:556.8pt;height:513.6pt" o:ole="">
             <v:imagedata r:id="rId9" o:title=""/>
           </v:shape>
-          <o:OLEObject Type="Embed" ProgID="Visio.Drawing.15" ShapeID="_x0000_i1025" DrawAspect="Content" ObjectID="_1529926908" r:id="rId10"/>
+          <o:OLEObject Type="Embed" ProgID="Visio.Drawing.15" ShapeID="_x0000_i1025" DrawAspect="Content" ObjectID="_1529928878" r:id="rId10"/>
         </w:object>
       </w:r>
-    </w:p>
-    <w:p/>
-    <w:p>
-      <w:bookmarkStart w:id="0" w:name="_GoBack"/>
-      <w:bookmarkEnd w:id="0"/>
     </w:p>
     <w:p>
       <w:pPr>
         <w:pStyle w:val="Content"/>
       </w:pPr>
-      <w:r>
-        <w:t>The design is broken up into a few components. These are:</w:t>
-      </w:r>
     </w:p>
     <w:p>
       <w:pPr>
-        <w:pStyle w:val="Content"/>
-        <w:numPr>
-          <w:ilvl w:val="0"/>
-          <w:numId w:val="18"/>
-        </w:numPr>
-      </w:pPr>
-      <w:r>
-        <w:t>Back office</w:t>
+        <w:pStyle w:val="Heading3"/>
+      </w:pPr>
+      <w:r>
+        <w:t>Network Use</w:t>
       </w:r>
     </w:p>
     <w:p>
       <w:pPr>
         <w:pStyle w:val="Content"/>
-        <w:numPr>
-          <w:ilvl w:val="0"/>
-          <w:numId w:val="18"/>
-        </w:numPr>
-      </w:pPr>
-      <w:r>
-        <w:t>Origin</w:t>
+      </w:pPr>
+      <w:r>
+        <w:t>With a 5% customer penetration of Sw</w:t>
+      </w:r>
+      <w:proofErr w:type="gramStart"/>
+      <w:r>
+        <w:t>!vel</w:t>
+      </w:r>
+      <w:proofErr w:type="gramEnd"/>
+      <w:r>
+        <w:t xml:space="preserve">, each 10K households equates to 500 Sw!vel households. 500 households can amount to 7.5Gbps of unicast traffic. So a market with 5 hubs plus the head end would have 5 x 7.5Gbps leaving the Head End cache cluster and another 7.5Gbps going directly into the docsis plant at the head end itself. This amounts to 45Gbps from the cache cluster and 37.5Gbps, in aggregate, leaving the Head end going to the hub sites. </w:t>
       </w:r>
     </w:p>
     <w:p>
       <w:pPr>
-        <w:pStyle w:val="Content"/>
-        <w:numPr>
-          <w:ilvl w:val="0"/>
-          <w:numId w:val="18"/>
-        </w:numPr>
-      </w:pPr>
-      <w:r>
-        <w:t>Transcoding</w:t>
+        <w:pStyle w:val="Heading3"/>
+      </w:pPr>
+      <w:r>
+        <w:lastRenderedPageBreak/>
+        <w:t>Network Impacts</w:t>
       </w:r>
     </w:p>
     <w:p>
       <w:pPr>
         <w:pStyle w:val="Content"/>
-        <w:numPr>
-          <w:ilvl w:val="0"/>
-          <w:numId w:val="18"/>
-        </w:numPr>
-      </w:pPr>
-      <w:r>
-        <w:t>Market/</w:t>
-      </w:r>
-      <w:r>
-        <w:t>Caching</w:t>
-      </w:r>
-      <w:r>
-        <w:t>/Streaming servers</w:t>
+      </w:pPr>
+      <w:r>
+        <w:t>In most cases this network growth will require a network augmentation in the markets. Our current growth plan included a 60% growth over the current year and this would more than double that in most cases.</w:t>
+      </w:r>
+      <w:r>
+        <w:t xml:space="preserve"> </w:t>
       </w:r>
     </w:p>
     <w:p>
       <w:pPr>
         <w:pStyle w:val="Content"/>
-        <w:numPr>
-          <w:ilvl w:val="0"/>
-          <w:numId w:val="18"/>
-        </w:numPr>
-      </w:pPr>
-      <w:r>
-        <w:t>Set T</w:t>
-      </w:r>
-      <w:r>
-        <w:t>op</w:t>
-      </w:r>
-      <w:r>
-        <w:t xml:space="preserve"> Box (STB)</w:t>
+      </w:pPr>
+      <w:r>
+        <w:t>In most cases we are comfortable with a growth of about 400 Sw</w:t>
+      </w:r>
+      <w:proofErr w:type="gramStart"/>
+      <w:r>
+        <w:t>!vel</w:t>
+      </w:r>
+      <w:proofErr w:type="gramEnd"/>
+      <w:r>
+        <w:t xml:space="preserve"> </w:t>
+      </w:r>
+      <w:r>
+        <w:t>STBs</w:t>
+      </w:r>
+      <w:r>
+        <w:t xml:space="preserve"> in a given market/Head End before we will want to be augmenting capacity.</w:t>
       </w:r>
     </w:p>
     <w:p>
       <w:pPr>
         <w:pStyle w:val="Content"/>
       </w:pPr>
+      <w:r>
+        <w:t>Each 2000 STBs planned at a hub will need an additional 10G of redundant capacity to that hub from its Head End.</w:t>
+      </w:r>
     </w:p>
     <w:p>
       <w:pPr>
-        <w:pStyle w:val="Content"/>
-      </w:pPr>
-      <w:r>
-        <w:t xml:space="preserve">The back office, origin and transcoding are all located at the same location under the current design. After the video is transcoded it is pushed out to the market </w:t>
-      </w:r>
-      <w:r>
-        <w:t>Streamers</w:t>
-      </w:r>
-      <w:r>
-        <w:t xml:space="preserve">. These </w:t>
-      </w:r>
-      <w:r>
-        <w:t>Streamers</w:t>
-      </w:r>
-      <w:r>
-        <w:t xml:space="preserve"> get one push of this video for each bit rate.</w:t>
-      </w:r>
-      <w:r>
-        <w:t xml:space="preserve"> </w:t>
-      </w:r>
-      <w:r>
-        <w:t>The broadcast video is sent out of the transcoding servers via multicast</w:t>
-      </w:r>
-      <w:r>
-        <w:t>, over NG-MVPN LSPs,</w:t>
-      </w:r>
-      <w:r>
-        <w:t xml:space="preserve"> to the Market servers/Streamers. </w:t>
-      </w:r>
-      <w:r>
-        <w:t>The VOD content is sent via Unicast.</w:t>
-      </w:r>
-    </w:p>
-    <w:p>
-      <w:pPr>
-        <w:pStyle w:val="Content"/>
-      </w:pPr>
-    </w:p>
-    <w:p>
-      <w:pPr>
-        <w:pStyle w:val="Content"/>
-      </w:pPr>
-      <w:r>
-        <w:t xml:space="preserve">The </w:t>
-      </w:r>
-      <w:r>
-        <w:t>Market servers and Streaming servers</w:t>
-      </w:r>
-      <w:r>
-        <w:t xml:space="preserve"> will be located in each Hub H location. The </w:t>
-      </w:r>
-      <w:r>
-        <w:t>Streamers</w:t>
-      </w:r>
-      <w:r>
-        <w:t xml:space="preserve"> store the </w:t>
-      </w:r>
-      <w:r>
-        <w:t>VOD</w:t>
-      </w:r>
-      <w:r>
-        <w:t xml:space="preserve"> and they supply </w:t>
-      </w:r>
-      <w:r>
-        <w:t>VOD</w:t>
-      </w:r>
-      <w:r>
-        <w:t xml:space="preserve"> to the </w:t>
-      </w:r>
-      <w:r>
-        <w:t>STB</w:t>
-      </w:r>
-      <w:r>
-        <w:t xml:space="preserve"> when it is requested. </w:t>
-      </w:r>
-      <w:r>
-        <w:t>The Streamers will send the broadcast video directly to the STBs viewing that stream as soon as it arrives from the transcoders. There will be buffering of this video in the Streamers to accommodate trick play.</w:t>
-      </w:r>
-      <w:r>
-        <w:t xml:space="preserve"> </w:t>
-      </w:r>
-      <w:r>
-        <w:t xml:space="preserve">The </w:t>
-      </w:r>
-      <w:r>
-        <w:t xml:space="preserve">Streamers </w:t>
-      </w:r>
-      <w:r>
-        <w:t xml:space="preserve">will send the video streams to the </w:t>
-      </w:r>
-      <w:r>
-        <w:t>STB</w:t>
-      </w:r>
-      <w:r>
-        <w:t>. At this point this is a unicast operation.</w:t>
-      </w:r>
-      <w:r>
-        <w:t xml:space="preserve"> The vendor is looking into Multicast for the broadcast video streams to the STB.</w:t>
-      </w:r>
-    </w:p>
-    <w:p>
-      <w:pPr>
-        <w:pStyle w:val="Content"/>
-      </w:pPr>
-    </w:p>
-    <w:p>
-      <w:pPr>
-        <w:pStyle w:val="Content"/>
-      </w:pPr>
-      <w:r>
-        <w:t xml:space="preserve">The </w:t>
-      </w:r>
-      <w:r>
-        <w:t>STB</w:t>
-      </w:r>
-      <w:r>
-        <w:t xml:space="preserve"> located at customer sites will be the source of the customer request for video. The r</w:t>
-      </w:r>
-      <w:r>
-        <w:t xml:space="preserve">equest will be passed up stream </w:t>
-      </w:r>
-      <w:r>
-        <w:t>from the STB</w:t>
-      </w:r>
-      <w:r>
-        <w:t xml:space="preserve"> to the market servers at the local Hub H</w:t>
-      </w:r>
-      <w:r>
-        <w:t>.</w:t>
-      </w:r>
-      <w:r>
-        <w:t xml:space="preserve"> The market servers will connect to either the billing system or the Back Office to authorize the playback. </w:t>
-      </w:r>
-      <w:r>
-        <w:t xml:space="preserve"> </w:t>
-      </w:r>
-      <w:r>
-        <w:t>Assuming the playback is authorized then the Market server, which is also the streaming server, will begin sending the stream.</w:t>
-      </w:r>
-      <w:r>
-        <w:t xml:space="preserve"> The stream will con</w:t>
-      </w:r>
-      <w:r>
-        <w:t>sume 5</w:t>
-      </w:r>
-      <w:r>
-        <w:t>Mbps to each set top box on aver</w:t>
-      </w:r>
-      <w:r>
-        <w:t>age, with bursts up to 6</w:t>
-      </w:r>
-      <w:r>
-        <w:t xml:space="preserve">Mbps. </w:t>
-      </w:r>
-      <w:r>
-        <w:t>A hub, with 500 Sw</w:t>
-      </w:r>
-      <w:proofErr w:type="gramStart"/>
-      <w:r>
-        <w:t>!vel</w:t>
-      </w:r>
-      <w:proofErr w:type="gramEnd"/>
-      <w:r>
-        <w:t xml:space="preserve"> homes and </w:t>
-      </w:r>
-      <w:r>
-        <w:t>3 set tops each</w:t>
-      </w:r>
-      <w:r>
-        <w:t>,</w:t>
-      </w:r>
-      <w:r>
-        <w:t xml:space="preserve"> can generate 7.5Gbps of traffic to that hub site and out to the CMTS Customers.</w:t>
-      </w:r>
-      <w:r>
-        <w:t xml:space="preserve"> This process and the results are similar for both VOD and broadcast video playback.</w:t>
-      </w:r>
-    </w:p>
-    <w:p>
-      <w:pPr>
-        <w:pStyle w:val="Content"/>
-      </w:pPr>
-    </w:p>
-    <w:p>
-      <w:pPr>
-        <w:pStyle w:val="Content"/>
-      </w:pPr>
-    </w:p>
-    <w:p>
-      <w:pPr>
-        <w:pStyle w:val="Content"/>
-      </w:pPr>
-    </w:p>
-    <w:p>
-      <w:pPr>
         <w:pStyle w:val="Heading3"/>
       </w:pPr>
       <w:r>
-        <w:t>Network Use</w:t>
-      </w:r>
-    </w:p>
-    <w:p>
-      <w:pPr>
-        <w:pStyle w:val="Content"/>
-      </w:pPr>
-      <w:r>
-        <w:t>With a 5% customer penetration of Sw</w:t>
-      </w:r>
-      <w:proofErr w:type="gramStart"/>
-      <w:r>
-        <w:t>!vel</w:t>
-      </w:r>
-      <w:proofErr w:type="gramEnd"/>
-      <w:r>
-        <w:t xml:space="preserve">, each 10K households equates to 500 Sw!vel households. 500 households can amount to 7.5Gbps of unicast traffic. So a market with 5 hubs plus the head end would have 5 x 7.5Gbps leaving the Head End cache cluster and another 7.5Gbps going directly into the docsis plant at the head end itself. This amounts to 45Gbps from the cache cluster and 37.5Gbps, in aggregate, leaving the Head end going to the hub sites. </w:t>
-      </w:r>
-    </w:p>
-    <w:p>
-      <w:pPr>
-        <w:pStyle w:val="Heading3"/>
-      </w:pPr>
-      <w:r>
-        <w:t>Network Impacts</w:t>
-      </w:r>
-    </w:p>
-    <w:p>
-      <w:pPr>
-        <w:pStyle w:val="Content"/>
-      </w:pPr>
-      <w:r>
-        <w:t>In most cases this network growth will require a network augmentation in the markets. Our current growth plan included a 60% growth over the current year and this would more than double that in most cases.</w:t>
-      </w:r>
-      <w:r>
-        <w:t xml:space="preserve"> </w:t>
-      </w:r>
-    </w:p>
-    <w:p>
-      <w:pPr>
-        <w:pStyle w:val="Content"/>
-      </w:pPr>
-      <w:r>
-        <w:t>In most cases we are comfortable with a growth of about 400 Sw</w:t>
-      </w:r>
-      <w:proofErr w:type="gramStart"/>
-      <w:r>
-        <w:t>!vel</w:t>
-      </w:r>
-      <w:proofErr w:type="gramEnd"/>
-      <w:r>
-        <w:t xml:space="preserve"> </w:t>
-      </w:r>
-      <w:r>
-        <w:t>STBs</w:t>
-      </w:r>
-      <w:r>
-        <w:t xml:space="preserve"> in a given market/Head End before we will want to be augmenting capacity.</w:t>
-      </w:r>
-    </w:p>
-    <w:p>
-      <w:pPr>
-        <w:pStyle w:val="Content"/>
-      </w:pPr>
-      <w:r>
-        <w:t>Each 2000 STBs planned at a hub will need an additional 10G of redundant capacity to that hub from its Head End.</w:t>
-      </w:r>
-    </w:p>
-    <w:p>
-      <w:pPr>
-        <w:pStyle w:val="Heading3"/>
-      </w:pPr>
-      <w:r>
-        <w:lastRenderedPageBreak/>
         <w:t>Capacity Planning</w:t>
       </w:r>
     </w:p>

</xml_diff>

<commit_message>
Added more detail to Visio
</commit_message>
<xml_diff>
--- a/IP-TV-Sw!vel.docx
+++ b/IP-TV-Sw!vel.docx
@@ -596,14 +596,17 @@
         <w:pStyle w:val="Content"/>
       </w:pPr>
     </w:p>
-    <w:bookmarkStart w:id="0" w:name="_GoBack"/>
-    <w:bookmarkEnd w:id="0"/>
     <w:p>
       <w:pPr>
         <w:pStyle w:val="Content"/>
       </w:pPr>
-      <w:r>
-        <w:object w:dxaOrig="11556" w:dyaOrig="10657">
+    </w:p>
+    <w:p>
+      <w:pPr>
+        <w:pStyle w:val="Content"/>
+      </w:pPr>
+      <w:r>
+        <w:object w:dxaOrig="12097" w:dyaOrig="10657">
           <v:shapetype id="_x0000_t75" coordsize="21600,21600" o:spt="75" o:preferrelative="t" path="m@4@5l@4@11@9@11@9@5xe" filled="f" stroked="f">
             <v:stroke joinstyle="miter"/>
             <v:formulas>
@@ -623,49 +626,56 @@
             <v:path o:extrusionok="f" gradientshapeok="t" o:connecttype="rect"/>
             <o:lock v:ext="edit" aspectratio="t"/>
           </v:shapetype>
-          <v:shape id="_x0000_i1025" type="#_x0000_t75" style="width:556.8pt;height:513.6pt" o:ole="">
+          <v:shape id="_x0000_i1025" type="#_x0000_t75" style="width:547.8pt;height:483pt" o:ole="">
             <v:imagedata r:id="rId9" o:title=""/>
           </v:shape>
-          <o:OLEObject Type="Embed" ProgID="Visio.Drawing.15" ShapeID="_x0000_i1025" DrawAspect="Content" ObjectID="_1529928878" r:id="rId10"/>
+          <o:OLEObject Type="Embed" ProgID="Visio.Drawing.15" ShapeID="_x0000_i1025" DrawAspect="Content" ObjectID="_1529931462" r:id="rId10"/>
         </w:object>
       </w:r>
+      <w:bookmarkStart w:id="0" w:name="_GoBack"/>
+      <w:bookmarkEnd w:id="0"/>
     </w:p>
     <w:p>
       <w:pPr>
-        <w:pStyle w:val="Content"/>
-      </w:pPr>
+        <w:pStyle w:val="Heading3"/>
+      </w:pPr>
+      <w:r>
+        <w:t>Network Use</w:t>
+      </w:r>
     </w:p>
     <w:p>
       <w:pPr>
-        <w:pStyle w:val="Heading3"/>
-      </w:pPr>
-      <w:r>
-        <w:t>Network Use</w:t>
+        <w:pStyle w:val="Content"/>
+      </w:pPr>
+      <w:r>
+        <w:t>With a 5% customer penetration of Sw</w:t>
+      </w:r>
+      <w:proofErr w:type="gramStart"/>
+      <w:r>
+        <w:t>!vel</w:t>
+      </w:r>
+      <w:proofErr w:type="gramEnd"/>
+      <w:r>
+        <w:t xml:space="preserve">, each 10K households equates to 500 Sw!vel households. 500 households can amount to 7.5Gbps of unicast traffic. So a market with 5 hubs plus the head end would have 5 x 7.5Gbps leaving the Head End cache cluster and another 7.5Gbps going directly into the docsis plant at the head end itself. This amounts to 45Gbps from the cache cluster and 37.5Gbps, in aggregate, leaving the Head end going to the hub sites. </w:t>
       </w:r>
     </w:p>
     <w:p>
       <w:pPr>
-        <w:pStyle w:val="Content"/>
-      </w:pPr>
-      <w:r>
-        <w:t>With a 5% customer penetration of Sw</w:t>
-      </w:r>
-      <w:proofErr w:type="gramStart"/>
-      <w:r>
-        <w:t>!vel</w:t>
-      </w:r>
-      <w:proofErr w:type="gramEnd"/>
-      <w:r>
-        <w:t xml:space="preserve">, each 10K households equates to 500 Sw!vel households. 500 households can amount to 7.5Gbps of unicast traffic. So a market with 5 hubs plus the head end would have 5 x 7.5Gbps leaving the Head End cache cluster and another 7.5Gbps going directly into the docsis plant at the head end itself. This amounts to 45Gbps from the cache cluster and 37.5Gbps, in aggregate, leaving the Head end going to the hub sites. </w:t>
+        <w:pStyle w:val="Heading3"/>
+      </w:pPr>
+      <w:r>
+        <w:t>Network Impacts</w:t>
       </w:r>
     </w:p>
     <w:p>
       <w:pPr>
-        <w:pStyle w:val="Heading3"/>
-      </w:pPr>
-      <w:r>
-        <w:lastRenderedPageBreak/>
-        <w:t>Network Impacts</w:t>
+        <w:pStyle w:val="Content"/>
+      </w:pPr>
+      <w:r>
+        <w:t>In most cases this network growth will require a network augmentation in the markets. Our current growth plan included a 60% growth over the current year and this would more than double that in most cases.</w:t>
+      </w:r>
+      <w:r>
+        <w:t xml:space="preserve"> </w:t>
       </w:r>
     </w:p>
     <w:p>
@@ -673,17 +683,7 @@
         <w:pStyle w:val="Content"/>
       </w:pPr>
       <w:r>
-        <w:t>In most cases this network growth will require a network augmentation in the markets. Our current growth plan included a 60% growth over the current year and this would more than double that in most cases.</w:t>
-      </w:r>
-      <w:r>
-        <w:t xml:space="preserve"> </w:t>
-      </w:r>
-    </w:p>
-    <w:p>
-      <w:pPr>
-        <w:pStyle w:val="Content"/>
-      </w:pPr>
-      <w:r>
+        <w:lastRenderedPageBreak/>
         <w:t>In most cases we are comfortable with a growth of about 400 Sw</w:t>
       </w:r>
       <w:proofErr w:type="gramStart"/>

</xml_diff>

<commit_message>
More doc wording updates.
</commit_message>
<xml_diff>
--- a/IP-TV-Sw!vel.docx
+++ b/IP-TV-Sw!vel.docx
@@ -629,34 +629,46 @@
           <v:shape id="_x0000_i1025" type="#_x0000_t75" style="width:547.8pt;height:483pt" o:ole="">
             <v:imagedata r:id="rId9" o:title=""/>
           </v:shape>
-          <o:OLEObject Type="Embed" ProgID="Visio.Drawing.15" ShapeID="_x0000_i1025" DrawAspect="Content" ObjectID="_1529931462" r:id="rId10"/>
+          <o:OLEObject Type="Embed" ProgID="Visio.Drawing.15" ShapeID="_x0000_i1025" DrawAspect="Content" ObjectID="_1529931612" r:id="rId10"/>
         </w:object>
+      </w:r>
+    </w:p>
+    <w:p>
+      <w:pPr>
+        <w:pStyle w:val="Heading3"/>
+      </w:pPr>
+      <w:r>
+        <w:t>Network Use</w:t>
+      </w:r>
+    </w:p>
+    <w:p>
+      <w:pPr>
+        <w:pStyle w:val="Content"/>
+      </w:pPr>
+      <w:r>
+        <w:t>With a 5% customer penetration of Sw</w:t>
+      </w:r>
+      <w:proofErr w:type="gramStart"/>
+      <w:r>
+        <w:t>!vel</w:t>
+      </w:r>
+      <w:proofErr w:type="gramEnd"/>
+      <w:r>
+        <w:t>, each 10K households equates to 500 Sw!vel households. 500 households can amount to 7.5Gbps of unicast traffic</w:t>
+      </w:r>
+      <w:r>
+        <w:t xml:space="preserve"> sourced from the streaming servers</w:t>
+      </w:r>
+      <w:r>
+        <w:t xml:space="preserve">. So a market with 5 hubs plus the head end would have 5 x 7.5Gbps leaving the Head End cache cluster and another 7.5Gbps going directly into the docsis plant at the head end itself. This </w:t>
+      </w:r>
+      <w:r>
+        <w:t>amounts to 45Gbps from the streaming server</w:t>
       </w:r>
       <w:bookmarkStart w:id="0" w:name="_GoBack"/>
       <w:bookmarkEnd w:id="0"/>
-    </w:p>
-    <w:p>
-      <w:pPr>
-        <w:pStyle w:val="Heading3"/>
-      </w:pPr>
-      <w:r>
-        <w:t>Network Use</w:t>
-      </w:r>
-    </w:p>
-    <w:p>
-      <w:pPr>
-        <w:pStyle w:val="Content"/>
-      </w:pPr>
-      <w:r>
-        <w:t>With a 5% customer penetration of Sw</w:t>
-      </w:r>
-      <w:proofErr w:type="gramStart"/>
-      <w:r>
-        <w:t>!vel</w:t>
-      </w:r>
-      <w:proofErr w:type="gramEnd"/>
-      <w:r>
-        <w:t xml:space="preserve">, each 10K households equates to 500 Sw!vel households. 500 households can amount to 7.5Gbps of unicast traffic. So a market with 5 hubs plus the head end would have 5 x 7.5Gbps leaving the Head End cache cluster and another 7.5Gbps going directly into the docsis plant at the head end itself. This amounts to 45Gbps from the cache cluster and 37.5Gbps, in aggregate, leaving the Head end going to the hub sites. </w:t>
+      <w:r>
+        <w:t xml:space="preserve"> cluster and 37.5Gbps, in aggregate, leaving the Head end going to the hub sites. </w:t>
       </w:r>
     </w:p>
     <w:p>

</xml_diff>

<commit_message>
Added info about Security and updated some wording to make the design section flow better.
</commit_message>
<xml_diff>
--- a/IP-TV-Sw!vel.docx
+++ b/IP-TV-Sw!vel.docx
@@ -462,10 +462,10 @@
         <w:t>Market servers and Streaming servers</w:t>
       </w:r>
       <w:r>
-        <w:t xml:space="preserve"> will be located in each Hub H location. The </w:t>
-      </w:r>
-      <w:r>
-        <w:t>Streamers</w:t>
+        <w:t xml:space="preserve"> will be located in each Hub H location. </w:t>
+      </w:r>
+      <w:r>
+        <w:t>These servers</w:t>
       </w:r>
       <w:r>
         <w:t xml:space="preserve"> store the </w:t>
@@ -489,22 +489,37 @@
         <w:t xml:space="preserve"> when it is requested. </w:t>
       </w:r>
       <w:r>
-        <w:t>The Streamers will send the broadcast video directly to the STBs viewing that stream as soon as it arrives from the transcoders. There will be buffering of this video in the Streamers to accommodate trick play.</w:t>
+        <w:t>The</w:t>
+      </w:r>
+      <w:r>
+        <w:t xml:space="preserve">y </w:t>
+      </w:r>
+      <w:r>
+        <w:t xml:space="preserve">will send the broadcast video directly to the STBs viewing that stream as soon as it arrives from the transcoders. There will be buffering of this video in </w:t>
+      </w:r>
+      <w:r>
+        <w:t>the streaming servers</w:t>
+      </w:r>
+      <w:r>
+        <w:t xml:space="preserve"> to accommodate trick play.</w:t>
       </w:r>
       <w:r>
         <w:t xml:space="preserve"> </w:t>
       </w:r>
       <w:r>
-        <w:t xml:space="preserve">The </w:t>
-      </w:r>
-      <w:r>
-        <w:t xml:space="preserve">Streamers </w:t>
+        <w:t>These servers</w:t>
+      </w:r>
+      <w:r>
+        <w:t xml:space="preserve"> </w:t>
       </w:r>
       <w:r>
         <w:t xml:space="preserve">will send the video streams to the </w:t>
       </w:r>
       <w:r>
         <w:t>STB</w:t>
+      </w:r>
+      <w:r>
+        <w:t xml:space="preserve"> and will be the sole source of streams to the STBs they service</w:t>
       </w:r>
       <w:r>
         <w:t>. At this point this is a unicast operation.</w:t>
@@ -629,7 +644,7 @@
           <v:shape id="_x0000_i1025" type="#_x0000_t75" style="width:547.8pt;height:483pt" o:ole="">
             <v:imagedata r:id="rId9" o:title=""/>
           </v:shape>
-          <o:OLEObject Type="Embed" ProgID="Visio.Drawing.15" ShapeID="_x0000_i1025" DrawAspect="Content" ObjectID="_1529931612" r:id="rId10"/>
+          <o:OLEObject Type="Embed" ProgID="Visio.Drawing.15" ShapeID="_x0000_i1025" DrawAspect="Content" ObjectID="_1530001505" r:id="rId10"/>
         </w:object>
       </w:r>
     </w:p>
@@ -664,186 +679,220 @@
       </w:r>
       <w:r>
         <w:t>amounts to 45Gbps from the streaming server</w:t>
+      </w:r>
+      <w:r>
+        <w:t xml:space="preserve"> cluster and 37.5Gbps, in aggregate, leaving the Head end going to the hub sites. </w:t>
+      </w:r>
+    </w:p>
+    <w:p>
+      <w:pPr>
+        <w:pStyle w:val="Heading3"/>
+      </w:pPr>
+      <w:r>
+        <w:t>Network Impacts</w:t>
+      </w:r>
+    </w:p>
+    <w:p>
+      <w:pPr>
+        <w:pStyle w:val="Content"/>
+      </w:pPr>
+      <w:r>
+        <w:t>In most cases this network growth will require a network augmentation in the markets. Our current growth plan included a 60% growth over the current year and this would more than double that in most cases.</w:t>
+      </w:r>
+      <w:r>
+        <w:t xml:space="preserve"> </w:t>
+      </w:r>
+    </w:p>
+    <w:p>
+      <w:pPr>
+        <w:pStyle w:val="Content"/>
+      </w:pPr>
+      <w:r>
+        <w:lastRenderedPageBreak/>
+        <w:t>In most cases we are comfortable with a growth of about 400 Sw</w:t>
+      </w:r>
+      <w:proofErr w:type="gramStart"/>
+      <w:r>
+        <w:t>!vel</w:t>
+      </w:r>
+      <w:proofErr w:type="gramEnd"/>
+      <w:r>
+        <w:t xml:space="preserve"> </w:t>
+      </w:r>
+      <w:r>
+        <w:t>STBs</w:t>
+      </w:r>
+      <w:r>
+        <w:t xml:space="preserve"> in a given market/Head End before we will want to be augmenting capacity.</w:t>
+      </w:r>
+    </w:p>
+    <w:p>
+      <w:pPr>
+        <w:pStyle w:val="Content"/>
+      </w:pPr>
+      <w:r>
+        <w:t>Each 2000 STBs planned at a hub will need an additional 10G of redundant capacity to that hub from its Head End.</w:t>
+      </w:r>
+    </w:p>
+    <w:p>
+      <w:pPr>
+        <w:pStyle w:val="Heading3"/>
+      </w:pPr>
+      <w:r>
+        <w:t>Capacity Planning</w:t>
+      </w:r>
+    </w:p>
+    <w:p>
+      <w:pPr>
+        <w:pStyle w:val="Content"/>
+      </w:pPr>
+      <w:r>
+        <w:t>Overall, there will be many markets where the connectivity from the head end to the hubs will need to be increased ahead of normal organic growth.</w:t>
+      </w:r>
+      <w:r>
+        <w:t xml:space="preserve"> A ring market such as Huntsville will need 10G added to the ring for each 2000 STBs at any hub. A hub and spoke market such as Pinellas will need an additional 10G on each of its redundant paths for each 2000 STBs. </w:t>
+      </w:r>
+    </w:p>
+    <w:p>
+      <w:pPr>
+        <w:pStyle w:val="Content"/>
+      </w:pPr>
+    </w:p>
+    <w:p>
+      <w:pPr>
+        <w:pStyle w:val="Heading3"/>
+      </w:pPr>
+      <w:r>
+        <w:t>Management Network</w:t>
+      </w:r>
+    </w:p>
+    <w:p>
+      <w:pPr>
+        <w:pStyle w:val="Content"/>
+      </w:pPr>
+      <w:r>
+        <w:t xml:space="preserve">Management of these servers will be based on an L3 VPN. At the Head End this will be represented by an L3VPN connected to a </w:t>
+      </w:r>
+      <w:proofErr w:type="spellStart"/>
+      <w:r>
+        <w:t>vlan</w:t>
+      </w:r>
+      <w:proofErr w:type="spellEnd"/>
+      <w:r>
+        <w:t xml:space="preserve"> on the primary EX stack. Each server will get a management port. We should start with each Head End having a /27 worth of space for the management of the eVUE servers.</w:t>
+      </w:r>
+      <w:r>
+        <w:t xml:space="preserve"> This can be rfc1918 space.</w:t>
+      </w:r>
+      <w:r>
+        <w:t xml:space="preserve"> The core equipment within the MDC should have a /25.</w:t>
+      </w:r>
+    </w:p>
+    <w:p>
+      <w:pPr>
+        <w:pStyle w:val="Content"/>
+      </w:pPr>
+    </w:p>
+    <w:p>
+      <w:pPr>
+        <w:pStyle w:val="Content"/>
+      </w:pPr>
+      <w:r>
+        <w:t>This L3VPN should be connected to either the corporate firewalls in Columbus, Oh and West Point, Ga or new firewalls should be rolled out for this type of management network.</w:t>
+      </w:r>
+      <w:r>
+        <w:t xml:space="preserve"> This needs to be discussed as a long term issue for this and other projects.</w:t>
+      </w:r>
+      <w:r>
+        <w:t xml:space="preserve"> These firewalls will need to allow certain corporate users as well as corp VPN </w:t>
+      </w:r>
+      <w:proofErr w:type="gramStart"/>
+      <w:r>
+        <w:t>users</w:t>
+      </w:r>
+      <w:proofErr w:type="gramEnd"/>
+      <w:r>
+        <w:t xml:space="preserve"> access to the </w:t>
+      </w:r>
+      <w:r>
+        <w:t>management L3VPN but also point to Point VPNs to the manufacturers offices for their access.</w:t>
+      </w:r>
+    </w:p>
+    <w:p/>
+    <w:p>
+      <w:pPr>
+        <w:pStyle w:val="Heading3"/>
+      </w:pPr>
+      <w:r>
+        <w:t>Content Network</w:t>
+      </w:r>
+    </w:p>
+    <w:p>
+      <w:pPr>
+        <w:pStyle w:val="Content"/>
+      </w:pPr>
+      <w:r>
+        <w:t>The content interfaces of these servers will be 10G ports directly attached to MX routers.</w:t>
+      </w:r>
+      <w:r>
+        <w:t xml:space="preserve"> These servers are running Linux and using IP Tables t</w:t>
+      </w:r>
+      <w:r>
+        <w:t>o protect themselves. Each of these interfaces is capable of running a</w:t>
+      </w:r>
+      <w:r>
+        <w:t xml:space="preserve"> full 10Gbps, so they need line-</w:t>
+      </w:r>
+      <w:r>
+        <w:t>rate interfaces.</w:t>
+      </w:r>
+      <w:r>
+        <w:t xml:space="preserve"> They should be accessed only by STBs within the market. But they can be accessed from any of the markets hubs and will be load balanced based on server load. They will also be sent content updates and Broadcast video streams from the VOD and Encoding servers based in the MDCs. So there will be a number of unicast pushes nightly, during scheduled off-peak hours, to these servers from the MDC servers and 24/7 there will be a multicast push for the broadcast video streams.</w:t>
+      </w:r>
+    </w:p>
+    <w:p>
+      <w:pPr>
+        <w:pStyle w:val="Content"/>
+      </w:pPr>
+    </w:p>
+    <w:p>
+      <w:pPr>
+        <w:pStyle w:val="Heading3"/>
+      </w:pPr>
+      <w:r>
+        <w:t>Security</w:t>
+      </w:r>
+    </w:p>
+    <w:p>
+      <w:pPr>
+        <w:pStyle w:val="Content"/>
+      </w:pPr>
+      <w:r>
+        <w:t>The management L3VPN will be secluded behind a pair of firewalls. The only access to the management interfaces of this equipment will be through those firewalls. This will include both outside access and internal access.</w:t>
+      </w:r>
+    </w:p>
+    <w:p>
+      <w:pPr>
+        <w:pStyle w:val="Content"/>
+      </w:pPr>
+    </w:p>
+    <w:p>
+      <w:pPr>
+        <w:pStyle w:val="Content"/>
+      </w:pPr>
+      <w:r>
+        <w:t xml:space="preserve">The communications on the public side of the systems will be handled and filtered by the servers themselves using IPTables. This will be managed through the eVUE </w:t>
+      </w:r>
+      <w:proofErr w:type="gramStart"/>
+      <w:r>
+        <w:t>gui</w:t>
+      </w:r>
+      <w:proofErr w:type="gramEnd"/>
+      <w:r>
+        <w:t>. Largely this should be automated.</w:t>
       </w:r>
       <w:bookmarkStart w:id="0" w:name="_GoBack"/>
       <w:bookmarkEnd w:id="0"/>
-      <w:r>
-        <w:t xml:space="preserve"> cluster and 37.5Gbps, in aggregate, leaving the Head end going to the hub sites. </w:t>
-      </w:r>
-    </w:p>
-    <w:p>
-      <w:pPr>
-        <w:pStyle w:val="Heading3"/>
-      </w:pPr>
-      <w:r>
-        <w:t>Network Impacts</w:t>
-      </w:r>
-    </w:p>
-    <w:p>
-      <w:pPr>
-        <w:pStyle w:val="Content"/>
-      </w:pPr>
-      <w:r>
-        <w:t>In most cases this network growth will require a network augmentation in the markets. Our current growth plan included a 60% growth over the current year and this would more than double that in most cases.</w:t>
-      </w:r>
-      <w:r>
-        <w:t xml:space="preserve"> </w:t>
-      </w:r>
-    </w:p>
-    <w:p>
-      <w:pPr>
-        <w:pStyle w:val="Content"/>
-      </w:pPr>
-      <w:r>
-        <w:lastRenderedPageBreak/>
-        <w:t>In most cases we are comfortable with a growth of about 400 Sw</w:t>
-      </w:r>
-      <w:proofErr w:type="gramStart"/>
-      <w:r>
-        <w:t>!vel</w:t>
-      </w:r>
-      <w:proofErr w:type="gramEnd"/>
-      <w:r>
-        <w:t xml:space="preserve"> </w:t>
-      </w:r>
-      <w:r>
-        <w:t>STBs</w:t>
-      </w:r>
-      <w:r>
-        <w:t xml:space="preserve"> in a given market/Head End before we will want to be augmenting capacity.</w:t>
-      </w:r>
-    </w:p>
-    <w:p>
-      <w:pPr>
-        <w:pStyle w:val="Content"/>
-      </w:pPr>
-      <w:r>
-        <w:t>Each 2000 STBs planned at a hub will need an additional 10G of redundant capacity to that hub from its Head End.</w:t>
-      </w:r>
-    </w:p>
-    <w:p>
-      <w:pPr>
-        <w:pStyle w:val="Heading3"/>
-      </w:pPr>
-      <w:r>
-        <w:t>Capacity Planning</w:t>
-      </w:r>
-    </w:p>
-    <w:p>
-      <w:pPr>
-        <w:pStyle w:val="Content"/>
-      </w:pPr>
-      <w:r>
-        <w:t>Overall, there will be many markets where the connectivity from the head end to the hubs will need to be increased ahead of normal organic growth.</w:t>
-      </w:r>
-      <w:r>
-        <w:t xml:space="preserve"> A ring market such as Huntsville will need 10G added to the ring for each 2000 STBs at any hub. A hub and spoke market such as Pinellas will need an additional 10G on each of its redundant paths for each 2000 STBs. </w:t>
-      </w:r>
-    </w:p>
-    <w:p>
-      <w:pPr>
-        <w:pStyle w:val="Content"/>
-      </w:pPr>
-    </w:p>
-    <w:p>
-      <w:pPr>
-        <w:pStyle w:val="Heading3"/>
-      </w:pPr>
-      <w:r>
-        <w:t>Management Network</w:t>
-      </w:r>
-    </w:p>
-    <w:p>
-      <w:pPr>
-        <w:pStyle w:val="Content"/>
-      </w:pPr>
-      <w:r>
-        <w:t xml:space="preserve">Management of these servers will be based on an L3 VPN. At the Head End this will be represented by an L3VPN connected to a </w:t>
-      </w:r>
-      <w:proofErr w:type="spellStart"/>
-      <w:r>
-        <w:t>vlan</w:t>
-      </w:r>
-      <w:proofErr w:type="spellEnd"/>
-      <w:r>
-        <w:t xml:space="preserve"> on the primary EX stack. Each server will get a management port. We should start with each Head End having a /27 worth of space for the management of the </w:t>
-      </w:r>
-      <w:proofErr w:type="spellStart"/>
-      <w:r>
-        <w:t>eVUE</w:t>
-      </w:r>
-      <w:proofErr w:type="spellEnd"/>
-      <w:r>
-        <w:t xml:space="preserve"> servers.</w:t>
-      </w:r>
-      <w:r>
-        <w:t xml:space="preserve"> This can be rfc1918 space.</w:t>
-      </w:r>
-      <w:r>
-        <w:t xml:space="preserve"> The core equipment within the MDC should have a /25.</w:t>
-      </w:r>
-    </w:p>
-    <w:p>
-      <w:pPr>
-        <w:pStyle w:val="Content"/>
-      </w:pPr>
-    </w:p>
-    <w:p>
-      <w:pPr>
-        <w:pStyle w:val="Content"/>
-      </w:pPr>
-      <w:r>
-        <w:t>This L3VPN should be connected to either the corporate firewalls in Columbus, Oh and West Point, Ga or new firewalls should be rolled out for this type of management network.</w:t>
-      </w:r>
-      <w:r>
-        <w:t xml:space="preserve"> This needs to be discussed as a long term issue for this and other projects.</w:t>
-      </w:r>
-      <w:r>
-        <w:t xml:space="preserve"> These firewalls will need to allow certain corporate users as well as corp VPN </w:t>
-      </w:r>
-      <w:proofErr w:type="gramStart"/>
-      <w:r>
-        <w:t>users</w:t>
-      </w:r>
-      <w:proofErr w:type="gramEnd"/>
-      <w:r>
-        <w:t xml:space="preserve"> access to the </w:t>
-      </w:r>
-      <w:r>
-        <w:t>management L3VPN but also point to Point VPNs to the manufacturers offices for their access.</w:t>
-      </w:r>
-    </w:p>
-    <w:p/>
-    <w:p>
-      <w:pPr>
-        <w:pStyle w:val="Heading3"/>
-      </w:pPr>
-      <w:r>
-        <w:t>Content Network</w:t>
-      </w:r>
-    </w:p>
-    <w:p>
-      <w:pPr>
-        <w:pStyle w:val="Content"/>
-      </w:pPr>
-      <w:r>
-        <w:t>The content interfaces of these servers will be 10G ports directly attached to MX routers.</w:t>
-      </w:r>
-      <w:r>
-        <w:t xml:space="preserve"> These servers are running Linux and using IP Tables t</w:t>
-      </w:r>
-      <w:r>
-        <w:t>o protect themselves. Each of these interfaces is capable of running a</w:t>
-      </w:r>
-      <w:r>
-        <w:t xml:space="preserve"> full 10Gbps, so they need line-</w:t>
-      </w:r>
-      <w:r>
-        <w:t>rate interfaces.</w:t>
-      </w:r>
-      <w:r>
-        <w:t xml:space="preserve"> They should be accessed only by STBs within the market. But they can be accessed from any of the markets hubs and will be load balanced based on server load. They will also be sent content updates and Broadcast video streams from the VOD and Encoding servers based in the MDCs. So there will be a number of unicast pushes nightly, during scheduled off-peak hours, to these servers from the MDC servers and 24/7 there will be a multicast push for the broadcast video streams.</w:t>
-      </w:r>
     </w:p>
     <w:sectPr>
       <w:headerReference w:type="even" r:id="rId11"/>

</xml_diff>

<commit_message>
Edit text per Charles.  De-duplicating data.
</commit_message>
<xml_diff>
--- a/IP-TV-Sw!vel.docx
+++ b/IP-TV-Sw!vel.docx
@@ -297,6 +297,12 @@
     </w:p>
     <w:sdt>
       <w:sdtPr>
+        <w:rPr>
+          <w:rFonts w:ascii="Times New Roman" w:eastAsia="Times New Roman" w:hAnsi="Times New Roman" w:cs="Times New Roman"/>
+          <w:color w:val="auto"/>
+          <w:sz w:val="24"/>
+          <w:szCs w:val="24"/>
+        </w:rPr>
         <w:id w:val="-1257981747"/>
         <w:docPartObj>
           <w:docPartGallery w:val="Table of Contents"/>
@@ -305,13 +311,9 @@
       </w:sdtPr>
       <w:sdtEndPr>
         <w:rPr>
-          <w:rFonts w:ascii="Times New Roman" w:eastAsia="Times New Roman" w:hAnsi="Times New Roman" w:cs="Times New Roman"/>
           <w:b/>
           <w:bCs/>
           <w:noProof/>
-          <w:color w:val="auto"/>
-          <w:sz w:val="24"/>
-          <w:szCs w:val="24"/>
         </w:rPr>
       </w:sdtEndPr>
       <w:sdtContent>
@@ -925,43 +927,41 @@
       <w:r>
         <w:br w:type="page"/>
       </w:r>
-      <w:bookmarkStart w:id="0" w:name="_GoBack"/>
+    </w:p>
+    <w:p>
+      <w:pPr>
+        <w:pStyle w:val="Heading3"/>
+      </w:pPr>
+      <w:bookmarkStart w:id="0" w:name="_Toc456273444"/>
+      <w:r>
+        <w:lastRenderedPageBreak/>
+        <w:t>IP Video idea</w:t>
+      </w:r>
       <w:bookmarkEnd w:id="0"/>
     </w:p>
     <w:p>
       <w:pPr>
-        <w:pStyle w:val="Heading3"/>
-      </w:pPr>
-      <w:bookmarkStart w:id="1" w:name="_Toc456273444"/>
-      <w:r>
-        <w:lastRenderedPageBreak/>
-        <w:t>IP Video idea</w:t>
-      </w:r>
-      <w:bookmarkEnd w:id="1"/>
+        <w:pStyle w:val="Content"/>
+      </w:pPr>
+      <w:r>
+        <w:t>The plan is to migrate video awa</w:t>
+      </w:r>
+      <w:r>
+        <w:t>y from RF broadcast video and move to broadcast video over</w:t>
+      </w:r>
+      <w:r>
+        <w:t xml:space="preserve"> the IP network. This allows use of all RF spectrum for data and removed the need of sharing the RF plant between video and docsis.</w:t>
+      </w:r>
     </w:p>
     <w:p>
       <w:pPr>
-        <w:pStyle w:val="Content"/>
-      </w:pPr>
-      <w:r>
-        <w:t>The plan is to migrate video awa</w:t>
-      </w:r>
-      <w:r>
-        <w:t>y from RF broadcast video and move to broadcast video over</w:t>
-      </w:r>
-      <w:r>
-        <w:t xml:space="preserve"> the IP network. This allows use of all RF spectrum for data and removed the need of sharing the RF plant between video and docsis.</w:t>
-      </w:r>
-    </w:p>
-    <w:p>
-      <w:pPr>
         <w:pStyle w:val="Heading3"/>
       </w:pPr>
-      <w:bookmarkStart w:id="2" w:name="_Toc456273445"/>
+      <w:bookmarkStart w:id="1" w:name="_Toc456273445"/>
       <w:r>
         <w:t>IP Video design</w:t>
       </w:r>
-      <w:bookmarkEnd w:id="2"/>
+      <w:bookmarkEnd w:id="1"/>
     </w:p>
     <w:p>
       <w:pPr>
@@ -1205,42 +1205,12 @@
         <w:t>Assuming the playback is authorized then the Market server, which is also the streaming server, will begin sending the stream.</w:t>
       </w:r>
       <w:r>
-        <w:t xml:space="preserve"> The stream will con</w:t>
-      </w:r>
-      <w:r>
-        <w:t>sume 5</w:t>
-      </w:r>
-      <w:r>
-        <w:t>Mbps to each set top box on aver</w:t>
-      </w:r>
-      <w:r>
-        <w:t>age, with bursts up to 6</w:t>
-      </w:r>
-      <w:r>
-        <w:t xml:space="preserve">Mbps. </w:t>
-      </w:r>
-      <w:r>
-        <w:t>A hub, with 500 Sw</w:t>
-      </w:r>
-      <w:proofErr w:type="gramStart"/>
-      <w:r>
-        <w:t>!vel</w:t>
-      </w:r>
-      <w:proofErr w:type="gramEnd"/>
-      <w:r>
-        <w:t xml:space="preserve"> homes and </w:t>
-      </w:r>
-      <w:r>
-        <w:t>3 set tops each</w:t>
-      </w:r>
-      <w:r>
-        <w:t>,</w:t>
-      </w:r>
-      <w:r>
-        <w:t xml:space="preserve"> can generate 7.5Gbps of traffic to that hub site and out to the CMTS Customers.</w:t>
-      </w:r>
-      <w:r>
-        <w:t xml:space="preserve"> This process and the results are similar for both VOD and broadcast video playback.</w:t>
+        <w:t xml:space="preserve"> </w:t>
+      </w:r>
+      <w:bookmarkStart w:id="2" w:name="_GoBack"/>
+      <w:bookmarkEnd w:id="2"/>
+      <w:r>
+        <w:t>This process and the results are similar for both VOD and broadcast video playback.</w:t>
       </w:r>
     </w:p>
     <w:p>
@@ -1281,7 +1251,7 @@
           <v:shape id="_x0000_i1025" type="#_x0000_t75" style="width:547.8pt;height:483pt" o:ole="">
             <v:imagedata r:id="rId10" o:title=""/>
           </v:shape>
-          <o:OLEObject Type="Embed" ProgID="Visio.Drawing.15" ShapeID="_x0000_i1025" DrawAspect="Content" ObjectID="_1530015288" r:id="rId11"/>
+          <o:OLEObject Type="Embed" ProgID="Visio.Drawing.15" ShapeID="_x0000_i1025" DrawAspect="Content" ObjectID="_1530086412" r:id="rId11"/>
         </w:object>
       </w:r>
     </w:p>
@@ -1350,7 +1320,10 @@
       </w:pPr>
       <w:r>
         <w:lastRenderedPageBreak/>
-        <w:t>In most cases we are comfortable with a growth of about 400 Sw</w:t>
+        <w:t>We</w:t>
+      </w:r>
+      <w:r>
+        <w:t xml:space="preserve"> are comfortable with a growth of about 400 Sw</w:t>
       </w:r>
       <w:proofErr w:type="gramStart"/>
       <w:r>
@@ -4674,7 +4647,7 @@
 </file>
 
 <file path=customXml/itemProps1.xml><?xml version="1.0" encoding="utf-8"?>
-<ds:datastoreItem xmlns:ds="http://schemas.openxmlformats.org/officeDocument/2006/customXml" ds:itemID="{E8654667-21B7-4B62-933B-DC442AFA4A6B}">
+<ds:datastoreItem xmlns:ds="http://schemas.openxmlformats.org/officeDocument/2006/customXml" ds:itemID="{E7F38831-207F-45DA-B384-CCD116F00E8D}">
   <ds:schemaRefs>
     <ds:schemaRef ds:uri="http://schemas.openxmlformats.org/officeDocument/2006/bibliography"/>
   </ds:schemaRefs>

</xml_diff>